<commit_message>
doc: wrote requirements draft in GOST style
</commit_message>
<xml_diff>
--- a/documentation/specification/Техническое задание.docx
+++ b/documentation/specification/Техническое задание.docx
@@ -1046,13 +1046,7 @@
         <w:pStyle w:val="af4"/>
       </w:pPr>
       <w:r>
-        <w:t>С</w:t>
-      </w:r>
-      <w:r>
-        <w:t>тарший преподаватель</w:t>
-      </w:r>
-      <w:r>
-        <w:t xml:space="preserve"> Тарасов Вячеслав Сергеевич, Воронежский государственный университет, ф</w:t>
+        <w:t>Старший преподаватель Тарасов Вячеслав Сергеевич, Воронежский государственный университет, ф</w:t>
       </w:r>
       <w:r>
         <w:t>акультет компьютерных наук</w:t>
@@ -1361,121 +1355,108 @@
     <w:p>
       <w:pPr>
         <w:pStyle w:val="a3"/>
-        <w:numPr>
-          <w:ilvl w:val="1"/>
-          <w:numId w:val="13"/>
-        </w:numPr>
-      </w:pPr>
-      <w:r>
+        <w:rPr>
+          <w:highlight w:val="yellow"/>
+        </w:rPr>
+      </w:pPr>
+      <w:r>
+        <w:rPr>
+          <w:highlight w:val="yellow"/>
+        </w:rPr>
         <w:t>Поряд</w:t>
       </w:r>
       <w:r>
+        <w:rPr>
+          <w:highlight w:val="yellow"/>
+        </w:rPr>
         <w:t>ок контроля и приемки автоматизированной системы</w:t>
       </w:r>
     </w:p>
     <w:p>
       <w:pPr>
         <w:pStyle w:val="af4"/>
-      </w:pPr>
-      <w:r>
-        <w:t>Предварительные отчёты по работе будет проводиться во время</w:t>
-      </w:r>
-      <w:r>
-        <w:t xml:space="preserve"> </w:t>
-      </w:r>
-      <w:r>
-        <w:t>рубежных аттестаций:</w:t>
+        <w:rPr>
+          <w:highlight w:val="yellow"/>
+        </w:rPr>
+      </w:pPr>
+      <w:r>
+        <w:rPr>
+          <w:highlight w:val="yellow"/>
+        </w:rPr>
+        <w:t>Предварительные отчёты по работе будет проводиться во время рубежных аттестаций:</w:t>
       </w:r>
     </w:p>
     <w:p>
       <w:pPr>
         <w:pStyle w:val="a8"/>
-      </w:pPr>
-      <w:r>
+        <w:rPr>
+          <w:highlight w:val="yellow"/>
+        </w:rPr>
+      </w:pPr>
+      <w:r>
+        <w:rPr>
+          <w:highlight w:val="yellow"/>
+        </w:rPr>
         <w:t>1 аттестация (</w:t>
       </w:r>
       <w:r>
+        <w:rPr>
+          <w:highlight w:val="yellow"/>
+        </w:rPr>
         <w:t>середина</w:t>
       </w:r>
       <w:r>
-        <w:t xml:space="preserve"> марта 2024) - создан репозиторий проектана GitHub, распределены задачи проекта в таск-менеджере Trello, создан</w:t>
-      </w:r>
-      <w:r>
-        <w:t xml:space="preserve"> </w:t>
-      </w:r>
-      <w:r>
-        <w:t>проект Miro с общей логикой системы, предоставлены промежуточные</w:t>
-      </w:r>
-      <w:r>
-        <w:t xml:space="preserve"> </w:t>
-      </w:r>
-      <w:r>
-        <w:t>результаты по курсовому проекту и готовое техническое задание;</w:t>
+        <w:rPr>
+          <w:highlight w:val="yellow"/>
+        </w:rPr>
+        <w:t xml:space="preserve"> марта 2024) - создан репозиторий проектана GitHub, распределены задачи проекта в таск-менеджере Trello, создан проект Miro с общей логикой системы, предоставлены промежуточные результаты по курсовому проекту и готовое техническое задание;</w:t>
       </w:r>
     </w:p>
     <w:p>
       <w:pPr>
         <w:pStyle w:val="a8"/>
-      </w:pPr>
-      <w:r>
+        <w:rPr>
+          <w:highlight w:val="yellow"/>
+        </w:rPr>
+      </w:pPr>
+      <w:r>
+        <w:rPr>
+          <w:highlight w:val="yellow"/>
+        </w:rPr>
         <w:t>2 аттестация (</w:t>
       </w:r>
       <w:r>
-        <w:t>середина</w:t>
-      </w:r>
-      <w:r>
-        <w:t xml:space="preserve"> </w:t>
-      </w:r>
-      <w:r>
-        <w:t>апреля 2024) - написана основополагающая</w:t>
-      </w:r>
-      <w:r>
-        <w:t xml:space="preserve"> </w:t>
-      </w:r>
-      <w:r>
-        <w:t>часть кода приложения,</w:t>
-      </w:r>
-      <w:r>
-        <w:t xml:space="preserve"> </w:t>
-      </w:r>
-      <w:r>
-        <w:t xml:space="preserve">реализована БД и ее взаимодействие с </w:t>
-      </w:r>
-      <w:r>
+        <w:rPr>
+          <w:highlight w:val="yellow"/>
+        </w:rPr>
+        <w:t xml:space="preserve">середина </w:t>
+      </w:r>
+      <w:r>
+        <w:rPr>
+          <w:highlight w:val="yellow"/>
+        </w:rPr>
+        <w:t xml:space="preserve">апреля 2024) - написана основополагающая часть кода приложения, реализована БД и ее взаимодействие с </w:t>
+      </w:r>
+      <w:r>
+        <w:rPr>
+          <w:highlight w:val="yellow"/>
+        </w:rPr>
         <w:lastRenderedPageBreak/>
-        <w:t>сервером,</w:t>
-      </w:r>
-      <w:r>
-        <w:t xml:space="preserve"> </w:t>
-      </w:r>
-      <w:r>
-        <w:t>проведена отладка и доработка кода, проведено тестирование по работе</w:t>
-      </w:r>
-      <w:r>
-        <w:t xml:space="preserve"> </w:t>
-      </w:r>
-      <w:r>
-        <w:t>системы;</w:t>
+        <w:t>сервером, проведена отладка и доработка кода, проведено тестирование по работе системы;</w:t>
       </w:r>
     </w:p>
     <w:p>
       <w:pPr>
         <w:pStyle w:val="a8"/>
-      </w:pPr>
-      <w:r>
-        <w:t>3 аттестация (конец мая 2024) - разработан курсовой проект,</w:t>
-      </w:r>
-      <w:r>
-        <w:t xml:space="preserve"> </w:t>
-      </w:r>
-      <w:r>
-        <w:t>выполнены завершающие работы по доработке приложения,</w:t>
-      </w:r>
-      <w:r>
-        <w:t xml:space="preserve"> </w:t>
-      </w:r>
-      <w:r>
-        <w:t>предоставлена готовая система.</w:t>
+        <w:rPr>
+          <w:highlight w:val="yellow"/>
+        </w:rPr>
+      </w:pPr>
+      <w:r>
+        <w:rPr>
+          <w:highlight w:val="yellow"/>
+        </w:rPr>
+        <w:t>3 аттестация (конец мая 2024) - разработан курсовой проект, выполнены завершающие работы по доработке приложения, предоставлена готовая система.</w:t>
       </w:r>
     </w:p>
     <w:p>
@@ -1511,7 +1492,33 @@
         <w:pStyle w:val="a8"/>
       </w:pPr>
       <w:r>
-        <w:t>Реализация системы, которая позволит сотрудникам ресторана облегчить поиск свободных столов</w:t>
+        <w:t xml:space="preserve">Получение прибыли за счёт предоставления </w:t>
+      </w:r>
+      <w:r>
+        <w:t>ресторанам и барам</w:t>
+      </w:r>
+      <w:r>
+        <w:t xml:space="preserve"> доступа к приложению по подписке;</w:t>
+      </w:r>
+    </w:p>
+    <w:p>
+      <w:pPr>
+        <w:pStyle w:val="a8"/>
+      </w:pPr>
+      <w:r>
+        <w:t xml:space="preserve">Реализация системы, </w:t>
+      </w:r>
+      <w:r>
+        <w:t xml:space="preserve">позволяющей </w:t>
+      </w:r>
+      <w:r>
+        <w:t>сотрудникам ресторана облегчить</w:t>
+      </w:r>
+      <w:r>
+        <w:t xml:space="preserve"> и ускорить</w:t>
+      </w:r>
+      <w:r>
+        <w:t xml:space="preserve"> поиск свободных столов</w:t>
       </w:r>
       <w:r>
         <w:t>;</w:t>
@@ -1538,71 +1545,7 @@
         <w:pStyle w:val="af4"/>
       </w:pPr>
       <w:r>
-        <w:t>Мобильное приложение позволяет решать следующие задачи:</w:t>
-      </w:r>
-    </w:p>
-    <w:p>
-      <w:pPr>
-        <w:pStyle w:val="a8"/>
-      </w:pPr>
-      <w:r>
-        <w:t>Создание броней;</w:t>
-      </w:r>
-    </w:p>
-    <w:p>
-      <w:pPr>
-        <w:pStyle w:val="a8"/>
-      </w:pPr>
-      <w:r>
-        <w:t>Изменять информацию о брони;</w:t>
-      </w:r>
-    </w:p>
-    <w:p>
-      <w:pPr>
-        <w:pStyle w:val="a8"/>
-      </w:pPr>
-      <w:r>
-        <w:t>Просмотр очереди броней для всех столов;</w:t>
-      </w:r>
-    </w:p>
-    <w:p>
-      <w:pPr>
-        <w:pStyle w:val="a8"/>
-      </w:pPr>
-      <w:r>
-        <w:t>Просмотр очереди броней для одного стола;</w:t>
-      </w:r>
-    </w:p>
-    <w:p>
-      <w:pPr>
-        <w:pStyle w:val="a8"/>
-      </w:pPr>
-      <w:r>
-        <w:t>Добавление столов;</w:t>
-      </w:r>
-    </w:p>
-    <w:p>
-      <w:pPr>
-        <w:pStyle w:val="a8"/>
-      </w:pPr>
-      <w:r>
-        <w:t>Изменение информации о столах;</w:t>
-      </w:r>
-    </w:p>
-    <w:p>
-      <w:pPr>
-        <w:pStyle w:val="a8"/>
-      </w:pPr>
-      <w:r>
-        <w:t>Добавление сотрудников ресторана;</w:t>
-      </w:r>
-    </w:p>
-    <w:p>
-      <w:pPr>
-        <w:pStyle w:val="a8"/>
-      </w:pPr>
-      <w:r>
-        <w:t>Изменение информации о сотрудниках ресторана.</w:t>
+        <w:t>Мобильное приложение предназначено для сотрудников ресторанов и баров, обрабатывающих заявки посетителей на бронирование столиков или мест.</w:t>
       </w:r>
     </w:p>
     <w:p>
@@ -1622,7 +1565,10 @@
         <w:pStyle w:val="a3"/>
       </w:pPr>
       <w:r>
-        <w:t>Требования к программному обеспечению приложения</w:t>
+        <w:t>Т</w:t>
+      </w:r>
+      <w:r>
+        <w:t>ребования к структуре АС в целом</w:t>
       </w:r>
     </w:p>
     <w:p>
@@ -1630,312 +1576,2844 @@
         <w:pStyle w:val="af4"/>
       </w:pPr>
       <w:r>
-        <w:t xml:space="preserve">Приложение должно иметь архитектуру, соответствующую модели Клиент-Серверного взаимодействия на основе </w:t>
-      </w:r>
-      <w:r>
-        <w:rPr>
-          <w:lang w:val="en-US"/>
-        </w:rPr>
-        <w:t>REST</w:t>
+        <w:t>Приложение должно иметь архитектуру, соответствующую модели Клиент-Серверного взаимодействия на основе REST API.</w:t>
+      </w:r>
+    </w:p>
+    <w:p>
+      <w:pPr>
+        <w:pStyle w:val="a4"/>
+        <w:rPr>
+          <w:highlight w:val="yellow"/>
+        </w:rPr>
+      </w:pPr>
+      <w:r>
+        <w:rPr>
+          <w:highlight w:val="yellow"/>
+        </w:rPr>
+        <w:t>Перспективы развития, модернизации АС</w:t>
+      </w:r>
+    </w:p>
+    <w:p>
+      <w:pPr>
+        <w:pStyle w:val="af4"/>
+      </w:pPr>
+      <w:r>
+        <w:rPr>
+          <w:highlight w:val="yellow"/>
+        </w:rPr>
+        <w:t>…</w:t>
+      </w:r>
+    </w:p>
+    <w:p>
+      <w:pPr>
+        <w:pStyle w:val="a3"/>
+      </w:pPr>
+      <w:r>
+        <w:t>Требования к функциям, выполняемым АС</w:t>
+      </w:r>
+    </w:p>
+    <w:p>
+      <w:pPr>
+        <w:pStyle w:val="a0"/>
+      </w:pPr>
+      <w:r>
+        <w:t>Обозначения групп требований</w:t>
+      </w:r>
+    </w:p>
+    <w:tbl>
+      <w:tblPr>
+        <w:tblStyle w:val="ad"/>
+        <w:tblW w:w="0" w:type="auto"/>
+        <w:tblLook w:val="04A0" w:firstRow="1" w:lastRow="0" w:firstColumn="1" w:lastColumn="0" w:noHBand="0" w:noVBand="1"/>
+      </w:tblPr>
+      <w:tblGrid>
+        <w:gridCol w:w="1271"/>
+        <w:gridCol w:w="8073"/>
+      </w:tblGrid>
+      <w:tr>
+        <w:tc>
+          <w:tcPr>
+            <w:tcW w:w="1271" w:type="dxa"/>
+          </w:tcPr>
+          <w:p>
+            <w:pPr>
+              <w:pStyle w:val="af6"/>
+            </w:pPr>
+            <w:r>
+              <w:t>Символ</w:t>
+            </w:r>
+          </w:p>
+        </w:tc>
+        <w:tc>
+          <w:tcPr>
+            <w:tcW w:w="8073" w:type="dxa"/>
+          </w:tcPr>
+          <w:p>
+            <w:pPr>
+              <w:pStyle w:val="af6"/>
+            </w:pPr>
+            <w:r>
+              <w:t>Группа требований</w:t>
+            </w:r>
+          </w:p>
+        </w:tc>
+      </w:tr>
+      <w:tr>
+        <w:tc>
+          <w:tcPr>
+            <w:tcW w:w="1271" w:type="dxa"/>
+          </w:tcPr>
+          <w:p>
+            <w:pPr>
+              <w:pStyle w:val="afa"/>
+              <w:rPr>
+                <w:lang w:val="en-US"/>
+              </w:rPr>
+            </w:pPr>
+            <w:r>
+              <w:rPr>
+                <w:lang w:val="en-US"/>
+              </w:rPr>
+              <w:t>F</w:t>
+            </w:r>
+          </w:p>
+        </w:tc>
+        <w:tc>
+          <w:tcPr>
+            <w:tcW w:w="8073" w:type="dxa"/>
+          </w:tcPr>
+          <w:p>
+            <w:pPr>
+              <w:pStyle w:val="afa"/>
+              <w:rPr>
+                <w:lang w:val="en-US"/>
+              </w:rPr>
+            </w:pPr>
+            <w:r>
+              <w:rPr>
+                <w:lang w:val="en-US"/>
+              </w:rPr>
+              <w:t>Общие функциональные требования</w:t>
+            </w:r>
+          </w:p>
+        </w:tc>
+      </w:tr>
+      <w:tr>
+        <w:tc>
+          <w:tcPr>
+            <w:tcW w:w="1271" w:type="dxa"/>
+          </w:tcPr>
+          <w:p>
+            <w:pPr>
+              <w:pStyle w:val="afa"/>
+              <w:rPr>
+                <w:lang w:val="en-US"/>
+              </w:rPr>
+            </w:pPr>
+            <w:r>
+              <w:rPr>
+                <w:lang w:val="en-US"/>
+              </w:rPr>
+              <w:t>I</w:t>
+            </w:r>
+          </w:p>
+        </w:tc>
+        <w:tc>
+          <w:tcPr>
+            <w:tcW w:w="8073" w:type="dxa"/>
+          </w:tcPr>
+          <w:p>
+            <w:pPr>
+              <w:pStyle w:val="afa"/>
+            </w:pPr>
+            <w:r>
+              <w:t>Требования к интерфейсу пользователя</w:t>
+            </w:r>
+          </w:p>
+        </w:tc>
+      </w:tr>
+      <w:tr>
+        <w:tc>
+          <w:tcPr>
+            <w:tcW w:w="1271" w:type="dxa"/>
+          </w:tcPr>
+          <w:p>
+            <w:pPr>
+              <w:pStyle w:val="afa"/>
+              <w:rPr>
+                <w:lang w:val="en-US"/>
+              </w:rPr>
+            </w:pPr>
+            <w:r>
+              <w:rPr>
+                <w:lang w:val="en-US"/>
+              </w:rPr>
+              <w:t>A</w:t>
+            </w:r>
+          </w:p>
+        </w:tc>
+        <w:tc>
+          <w:tcPr>
+            <w:tcW w:w="8073" w:type="dxa"/>
+          </w:tcPr>
+          <w:p>
+            <w:pPr>
+              <w:pStyle w:val="afa"/>
+            </w:pPr>
+            <w:r>
+              <w:t>Требования к администрированию, управлению доступом и безопасностью системы</w:t>
+            </w:r>
+          </w:p>
+        </w:tc>
+      </w:tr>
+      <w:tr>
+        <w:tc>
+          <w:tcPr>
+            <w:tcW w:w="1271" w:type="dxa"/>
+          </w:tcPr>
+          <w:p>
+            <w:pPr>
+              <w:pStyle w:val="afa"/>
+              <w:rPr>
+                <w:lang w:val="en-US"/>
+              </w:rPr>
+            </w:pPr>
+            <w:r>
+              <w:rPr>
+                <w:lang w:val="en-US"/>
+              </w:rPr>
+              <w:t>IS</w:t>
+            </w:r>
+          </w:p>
+        </w:tc>
+        <w:tc>
+          <w:tcPr>
+            <w:tcW w:w="8073" w:type="dxa"/>
+          </w:tcPr>
+          <w:p>
+            <w:pPr>
+              <w:pStyle w:val="afa"/>
+            </w:pPr>
+            <w:r>
+              <w:t>Требования к информационной безопасности системы</w:t>
+            </w:r>
+          </w:p>
+        </w:tc>
+      </w:tr>
+    </w:tbl>
+    <w:p>
+      <w:pPr>
+        <w:pStyle w:val="a0"/>
+      </w:pPr>
+      <w:r>
+        <w:t>Классы пользователей</w:t>
+      </w:r>
+    </w:p>
+    <w:tbl>
+      <w:tblPr>
+        <w:tblStyle w:val="ad"/>
+        <w:tblW w:w="0" w:type="auto"/>
+        <w:tblLook w:val="04A0" w:firstRow="1" w:lastRow="0" w:firstColumn="1" w:lastColumn="0" w:noHBand="0" w:noVBand="1"/>
+      </w:tblPr>
+      <w:tblGrid>
+        <w:gridCol w:w="1838"/>
+        <w:gridCol w:w="7506"/>
+      </w:tblGrid>
+      <w:tr>
+        <w:tc>
+          <w:tcPr>
+            <w:tcW w:w="1838" w:type="dxa"/>
+          </w:tcPr>
+          <w:p>
+            <w:pPr>
+              <w:pStyle w:val="af6"/>
+            </w:pPr>
+            <w:r>
+              <w:t>Класс пользователя</w:t>
+            </w:r>
+          </w:p>
+        </w:tc>
+        <w:tc>
+          <w:tcPr>
+            <w:tcW w:w="7506" w:type="dxa"/>
+          </w:tcPr>
+          <w:p>
+            <w:pPr>
+              <w:pStyle w:val="af6"/>
+            </w:pPr>
+            <w:r>
+              <w:t>Вариант использования</w:t>
+            </w:r>
+          </w:p>
+        </w:tc>
+      </w:tr>
+      <w:tr>
+        <w:tc>
+          <w:tcPr>
+            <w:tcW w:w="1838" w:type="dxa"/>
+          </w:tcPr>
+          <w:p>
+            <w:pPr>
+              <w:pStyle w:val="afa"/>
+            </w:pPr>
+          </w:p>
+        </w:tc>
+        <w:tc>
+          <w:tcPr>
+            <w:tcW w:w="7506" w:type="dxa"/>
+          </w:tcPr>
+          <w:p>
+            <w:pPr>
+              <w:pStyle w:val="afa"/>
+            </w:pPr>
+            <w:r>
+              <w:t>Требования к основным вариантам использования</w:t>
+            </w:r>
+          </w:p>
+        </w:tc>
+      </w:tr>
+      <w:tr>
+        <w:tc>
+          <w:tcPr>
+            <w:tcW w:w="1838" w:type="dxa"/>
+          </w:tcPr>
+          <w:p>
+            <w:pPr>
+              <w:pStyle w:val="afa"/>
+              <w:rPr>
+                <w:lang w:val="en-US"/>
+              </w:rPr>
+            </w:pPr>
+            <w:r>
+              <w:rPr>
+                <w:lang w:val="en-US"/>
+              </w:rPr>
+              <w:t>AR</w:t>
+            </w:r>
+          </w:p>
+        </w:tc>
+        <w:tc>
+          <w:tcPr>
+            <w:tcW w:w="7506" w:type="dxa"/>
+          </w:tcPr>
+          <w:p>
+            <w:pPr>
+              <w:pStyle w:val="afa"/>
+            </w:pPr>
+            <w:r>
+              <w:t>Варианты использования для роли Администратор ресторана</w:t>
+            </w:r>
+          </w:p>
+        </w:tc>
+      </w:tr>
+      <w:tr>
+        <w:tc>
+          <w:tcPr>
+            <w:tcW w:w="1838" w:type="dxa"/>
+          </w:tcPr>
+          <w:p>
+            <w:pPr>
+              <w:pStyle w:val="afa"/>
+              <w:rPr>
+                <w:lang w:val="en-US"/>
+              </w:rPr>
+            </w:pPr>
+            <w:r>
+              <w:rPr>
+                <w:lang w:val="en-US"/>
+              </w:rPr>
+              <w:t>EM</w:t>
+            </w:r>
+          </w:p>
+        </w:tc>
+        <w:tc>
+          <w:tcPr>
+            <w:tcW w:w="7506" w:type="dxa"/>
+          </w:tcPr>
+          <w:p>
+            <w:pPr>
+              <w:pStyle w:val="afa"/>
+            </w:pPr>
+            <w:r>
+              <w:t>Варианты использования для роли Сотрудник ресторана</w:t>
+            </w:r>
+          </w:p>
+        </w:tc>
+      </w:tr>
+      <w:tr>
+        <w:tc>
+          <w:tcPr>
+            <w:tcW w:w="1838" w:type="dxa"/>
+          </w:tcPr>
+          <w:p>
+            <w:pPr>
+              <w:pStyle w:val="afa"/>
+              <w:rPr>
+                <w:lang w:val="en-US"/>
+              </w:rPr>
+            </w:pPr>
+            <w:r>
+              <w:rPr>
+                <w:lang w:val="en-US"/>
+              </w:rPr>
+              <w:t>AD</w:t>
+            </w:r>
+          </w:p>
+        </w:tc>
+        <w:tc>
+          <w:tcPr>
+            <w:tcW w:w="7506" w:type="dxa"/>
+          </w:tcPr>
+          <w:p>
+            <w:pPr>
+              <w:pStyle w:val="afa"/>
+            </w:pPr>
+            <w:r>
+              <w:t>Варианты использования для роли Администратор вендора</w:t>
+            </w:r>
+          </w:p>
+        </w:tc>
+      </w:tr>
+      <w:tr>
+        <w:tc>
+          <w:tcPr>
+            <w:tcW w:w="1838" w:type="dxa"/>
+          </w:tcPr>
+          <w:p>
+            <w:pPr>
+              <w:pStyle w:val="afa"/>
+              <w:rPr>
+                <w:lang w:val="en-US"/>
+              </w:rPr>
+            </w:pPr>
+            <w:r>
+              <w:rPr>
+                <w:lang w:val="en-US"/>
+              </w:rPr>
+              <w:t>NP</w:t>
+            </w:r>
+          </w:p>
+        </w:tc>
+        <w:tc>
+          <w:tcPr>
+            <w:tcW w:w="7506" w:type="dxa"/>
+          </w:tcPr>
+          <w:p>
+            <w:pPr>
+              <w:pStyle w:val="afa"/>
+            </w:pPr>
+            <w:r>
+              <w:t>Варианты использования для роли Незарегистрированный пользователь</w:t>
+            </w:r>
+          </w:p>
+        </w:tc>
+      </w:tr>
+    </w:tbl>
+    <w:p>
+      <w:pPr>
+        <w:pStyle w:val="a0"/>
+      </w:pPr>
+      <w:r>
+        <w:t>Общие функциональные требования</w:t>
+      </w:r>
+    </w:p>
+    <w:tbl>
+      <w:tblPr>
+        <w:tblStyle w:val="ad"/>
+        <w:tblW w:w="0" w:type="auto"/>
+        <w:tblLook w:val="04A0" w:firstRow="1" w:lastRow="0" w:firstColumn="1" w:lastColumn="0" w:noHBand="0" w:noVBand="1"/>
+      </w:tblPr>
+      <w:tblGrid>
+        <w:gridCol w:w="1571"/>
+        <w:gridCol w:w="5904"/>
+        <w:gridCol w:w="1869"/>
+      </w:tblGrid>
+      <w:tr>
+        <w:tc>
+          <w:tcPr>
+            <w:tcW w:w="1571" w:type="dxa"/>
+          </w:tcPr>
+          <w:p>
+            <w:pPr>
+              <w:pStyle w:val="af6"/>
+            </w:pPr>
+            <w:r>
+              <w:t>Код требования</w:t>
+            </w:r>
+          </w:p>
+        </w:tc>
+        <w:tc>
+          <w:tcPr>
+            <w:tcW w:w="5904" w:type="dxa"/>
+          </w:tcPr>
+          <w:p>
+            <w:pPr>
+              <w:pStyle w:val="af6"/>
+            </w:pPr>
+            <w:r>
+              <w:t>Требование</w:t>
+            </w:r>
+          </w:p>
+        </w:tc>
+        <w:tc>
+          <w:tcPr>
+            <w:tcW w:w="1869" w:type="dxa"/>
+          </w:tcPr>
+          <w:p>
+            <w:pPr>
+              <w:pStyle w:val="af6"/>
+            </w:pPr>
+            <w:r>
+              <w:t>Пользователи</w:t>
+            </w:r>
+          </w:p>
+        </w:tc>
+      </w:tr>
+      <w:tr>
+        <w:tc>
+          <w:tcPr>
+            <w:tcW w:w="1571" w:type="dxa"/>
+          </w:tcPr>
+          <w:p>
+            <w:pPr>
+              <w:pStyle w:val="afa"/>
+              <w:rPr>
+                <w:lang w:val="en-US"/>
+              </w:rPr>
+            </w:pPr>
+            <w:r>
+              <w:rPr>
+                <w:lang w:val="en-US"/>
+              </w:rPr>
+              <w:t>F.01.01</w:t>
+            </w:r>
+          </w:p>
+        </w:tc>
+        <w:tc>
+          <w:tcPr>
+            <w:tcW w:w="5904" w:type="dxa"/>
+          </w:tcPr>
+          <w:p>
+            <w:pPr>
+              <w:pStyle w:val="afa"/>
+            </w:pPr>
+            <w:r>
+              <w:t>Работа пользователя с Системой должна быть организована в режиме онлайн через мобильное приложение</w:t>
+            </w:r>
+          </w:p>
+        </w:tc>
+        <w:tc>
+          <w:tcPr>
+            <w:tcW w:w="1869" w:type="dxa"/>
+          </w:tcPr>
+          <w:p>
+            <w:pPr>
+              <w:pStyle w:val="afa"/>
+            </w:pPr>
+          </w:p>
+        </w:tc>
+      </w:tr>
+      <w:tr>
+        <w:tc>
+          <w:tcPr>
+            <w:tcW w:w="1571" w:type="dxa"/>
+          </w:tcPr>
+          <w:p>
+            <w:pPr>
+              <w:pStyle w:val="afa"/>
+              <w:rPr>
+                <w:lang w:val="en-US"/>
+              </w:rPr>
+            </w:pPr>
+            <w:r>
+              <w:rPr>
+                <w:lang w:val="en-US"/>
+              </w:rPr>
+              <w:t>F.01.02</w:t>
+            </w:r>
+          </w:p>
+        </w:tc>
+        <w:tc>
+          <w:tcPr>
+            <w:tcW w:w="5904" w:type="dxa"/>
+          </w:tcPr>
+          <w:p>
+            <w:pPr>
+              <w:pStyle w:val="afa"/>
+            </w:pPr>
+            <w:r>
+              <w:t>В системе должен быть предусмотрен пользовательский интерфейс для просмотра, создания, редактирования и удаления сущностей предметной.</w:t>
+            </w:r>
+          </w:p>
+        </w:tc>
+        <w:tc>
+          <w:tcPr>
+            <w:tcW w:w="1869" w:type="dxa"/>
+          </w:tcPr>
+          <w:p>
+            <w:pPr>
+              <w:pStyle w:val="afa"/>
+            </w:pPr>
+            <w:r>
+              <w:rPr>
+                <w:lang w:val="en-US"/>
+              </w:rPr>
+              <w:t>EM, AR</w:t>
+            </w:r>
+          </w:p>
+        </w:tc>
+      </w:tr>
+      <w:tr>
+        <w:tc>
+          <w:tcPr>
+            <w:tcW w:w="1571" w:type="dxa"/>
+          </w:tcPr>
+          <w:p>
+            <w:pPr>
+              <w:pStyle w:val="afa"/>
+              <w:rPr>
+                <w:lang w:val="en-US"/>
+              </w:rPr>
+            </w:pPr>
+            <w:r>
+              <w:rPr>
+                <w:lang w:val="en-US"/>
+              </w:rPr>
+              <w:t>F.01.03</w:t>
+            </w:r>
+          </w:p>
+        </w:tc>
+        <w:tc>
+          <w:tcPr>
+            <w:tcW w:w="5904" w:type="dxa"/>
+          </w:tcPr>
+          <w:p>
+            <w:pPr>
+              <w:pStyle w:val="afa"/>
+            </w:pPr>
+            <w:r>
+              <w:t>Возможность авторизации в приложении</w:t>
+            </w:r>
+          </w:p>
+        </w:tc>
+        <w:tc>
+          <w:tcPr>
+            <w:tcW w:w="1869" w:type="dxa"/>
+          </w:tcPr>
+          <w:p>
+            <w:pPr>
+              <w:pStyle w:val="afa"/>
+              <w:rPr>
+                <w:lang w:val="en-US"/>
+              </w:rPr>
+            </w:pPr>
+            <w:r>
+              <w:rPr>
+                <w:lang w:val="en-US"/>
+              </w:rPr>
+              <w:t>NP</w:t>
+            </w:r>
+          </w:p>
+        </w:tc>
+      </w:tr>
+      <w:tr>
+        <w:tc>
+          <w:tcPr>
+            <w:tcW w:w="1571" w:type="dxa"/>
+          </w:tcPr>
+          <w:p>
+            <w:pPr>
+              <w:pStyle w:val="afa"/>
+              <w:rPr>
+                <w:lang w:val="en-US"/>
+              </w:rPr>
+            </w:pPr>
+            <w:r>
+              <w:rPr>
+                <w:lang w:val="en-US"/>
+              </w:rPr>
+              <w:t>F.01.04</w:t>
+            </w:r>
+          </w:p>
+        </w:tc>
+        <w:tc>
+          <w:tcPr>
+            <w:tcW w:w="5904" w:type="dxa"/>
+          </w:tcPr>
+          <w:p>
+            <w:pPr>
+              <w:pStyle w:val="afa"/>
+            </w:pPr>
+            <w:r>
+              <w:t>Возможность создания брони с указанием информации о ней</w:t>
+            </w:r>
+          </w:p>
+        </w:tc>
+        <w:tc>
+          <w:tcPr>
+            <w:tcW w:w="1869" w:type="dxa"/>
+          </w:tcPr>
+          <w:p>
+            <w:pPr>
+              <w:pStyle w:val="afa"/>
+              <w:rPr>
+                <w:lang w:val="en-US"/>
+              </w:rPr>
+            </w:pPr>
+            <w:r>
+              <w:rPr>
+                <w:lang w:val="en-US"/>
+              </w:rPr>
+              <w:t>EM, AR</w:t>
+            </w:r>
+          </w:p>
+        </w:tc>
+      </w:tr>
+      <w:tr>
+        <w:tc>
+          <w:tcPr>
+            <w:tcW w:w="1571" w:type="dxa"/>
+          </w:tcPr>
+          <w:p>
+            <w:pPr>
+              <w:pStyle w:val="afa"/>
+              <w:rPr>
+                <w:lang w:val="en-US"/>
+              </w:rPr>
+            </w:pPr>
+            <w:r>
+              <w:rPr>
+                <w:lang w:val="en-US"/>
+              </w:rPr>
+              <w:t>F.01.05</w:t>
+            </w:r>
+          </w:p>
+        </w:tc>
+        <w:tc>
+          <w:tcPr>
+            <w:tcW w:w="5904" w:type="dxa"/>
+          </w:tcPr>
+          <w:p>
+            <w:pPr>
+              <w:pStyle w:val="afa"/>
+            </w:pPr>
+            <w:r>
+              <w:t>Возможность редактирования информации о брони</w:t>
+            </w:r>
+          </w:p>
+        </w:tc>
+        <w:tc>
+          <w:tcPr>
+            <w:tcW w:w="1869" w:type="dxa"/>
+          </w:tcPr>
+          <w:p>
+            <w:pPr>
+              <w:pStyle w:val="afa"/>
+            </w:pPr>
+            <w:r>
+              <w:rPr>
+                <w:lang w:val="en-US"/>
+              </w:rPr>
+              <w:t>EM, AR</w:t>
+            </w:r>
+          </w:p>
+        </w:tc>
+      </w:tr>
+      <w:tr>
+        <w:tc>
+          <w:tcPr>
+            <w:tcW w:w="1571" w:type="dxa"/>
+          </w:tcPr>
+          <w:p>
+            <w:pPr>
+              <w:pStyle w:val="afa"/>
+              <w:rPr>
+                <w:lang w:val="en-US"/>
+              </w:rPr>
+            </w:pPr>
+            <w:r>
+              <w:rPr>
+                <w:lang w:val="en-US"/>
+              </w:rPr>
+              <w:lastRenderedPageBreak/>
+              <w:t>F.01.05</w:t>
+            </w:r>
+          </w:p>
+        </w:tc>
+        <w:tc>
+          <w:tcPr>
+            <w:tcW w:w="5904" w:type="dxa"/>
+          </w:tcPr>
+          <w:p>
+            <w:pPr>
+              <w:pStyle w:val="afa"/>
+            </w:pPr>
+            <w:r>
+              <w:t>Возможность полного удаления всей информации о брони</w:t>
+            </w:r>
+          </w:p>
+        </w:tc>
+        <w:tc>
+          <w:tcPr>
+            <w:tcW w:w="1869" w:type="dxa"/>
+          </w:tcPr>
+          <w:p>
+            <w:pPr>
+              <w:pStyle w:val="afa"/>
+            </w:pPr>
+            <w:r>
+              <w:rPr>
+                <w:lang w:val="en-US"/>
+              </w:rPr>
+              <w:t>EM, AR</w:t>
+            </w:r>
+          </w:p>
+        </w:tc>
+      </w:tr>
+      <w:tr>
+        <w:tc>
+          <w:tcPr>
+            <w:tcW w:w="1571" w:type="dxa"/>
+          </w:tcPr>
+          <w:p>
+            <w:pPr>
+              <w:pStyle w:val="afa"/>
+              <w:rPr>
+                <w:lang w:val="en-US"/>
+              </w:rPr>
+            </w:pPr>
+            <w:r>
+              <w:rPr>
+                <w:lang w:val="en-US"/>
+              </w:rPr>
+              <w:t>F.01.06</w:t>
+            </w:r>
+          </w:p>
+        </w:tc>
+        <w:tc>
+          <w:tcPr>
+            <w:tcW w:w="5904" w:type="dxa"/>
+          </w:tcPr>
+          <w:p>
+            <w:pPr>
+              <w:pStyle w:val="afa"/>
+            </w:pPr>
+            <w:r>
+              <w:t>Изменение пароля</w:t>
+            </w:r>
+          </w:p>
+        </w:tc>
+        <w:tc>
+          <w:tcPr>
+            <w:tcW w:w="1869" w:type="dxa"/>
+          </w:tcPr>
+          <w:p>
+            <w:pPr>
+              <w:pStyle w:val="afa"/>
+            </w:pPr>
+            <w:r>
+              <w:rPr>
+                <w:lang w:val="en-US"/>
+              </w:rPr>
+              <w:t>EM, AR</w:t>
+            </w:r>
+          </w:p>
+        </w:tc>
+      </w:tr>
+      <w:tr>
+        <w:tc>
+          <w:tcPr>
+            <w:tcW w:w="1571" w:type="dxa"/>
+          </w:tcPr>
+          <w:p>
+            <w:pPr>
+              <w:pStyle w:val="afa"/>
+              <w:rPr>
+                <w:lang w:val="en-US"/>
+              </w:rPr>
+            </w:pPr>
+            <w:r>
+              <w:rPr>
+                <w:lang w:val="en-US"/>
+              </w:rPr>
+              <w:t>F.01.07</w:t>
+            </w:r>
+          </w:p>
+        </w:tc>
+        <w:tc>
+          <w:tcPr>
+            <w:tcW w:w="5904" w:type="dxa"/>
+          </w:tcPr>
+          <w:p>
+            <w:pPr>
+              <w:pStyle w:val="afa"/>
+            </w:pPr>
+            <w:r>
+              <w:t>Добавление нового сотрудника</w:t>
+            </w:r>
+            <w:r>
+              <w:rPr>
+                <w:lang w:val="en-US"/>
+              </w:rPr>
+              <w:t xml:space="preserve"> </w:t>
+            </w:r>
+            <w:r>
+              <w:t>ресторана</w:t>
+            </w:r>
+          </w:p>
+        </w:tc>
+        <w:tc>
+          <w:tcPr>
+            <w:tcW w:w="1869" w:type="dxa"/>
+          </w:tcPr>
+          <w:p>
+            <w:pPr>
+              <w:pStyle w:val="afa"/>
+              <w:rPr>
+                <w:lang w:val="en-US"/>
+              </w:rPr>
+            </w:pPr>
+            <w:r>
+              <w:rPr>
+                <w:lang w:val="en-US"/>
+              </w:rPr>
+              <w:t>AR</w:t>
+            </w:r>
+          </w:p>
+        </w:tc>
+      </w:tr>
+      <w:tr>
+        <w:tc>
+          <w:tcPr>
+            <w:tcW w:w="1571" w:type="dxa"/>
+          </w:tcPr>
+          <w:p>
+            <w:pPr>
+              <w:pStyle w:val="afa"/>
+              <w:rPr>
+                <w:lang w:val="en-US"/>
+              </w:rPr>
+            </w:pPr>
+            <w:r>
+              <w:rPr>
+                <w:lang w:val="en-US"/>
+              </w:rPr>
+              <w:t>F.01.08</w:t>
+            </w:r>
+          </w:p>
+        </w:tc>
+        <w:tc>
+          <w:tcPr>
+            <w:tcW w:w="5904" w:type="dxa"/>
+          </w:tcPr>
+          <w:p>
+            <w:pPr>
+              <w:pStyle w:val="afa"/>
+            </w:pPr>
+            <w:r>
+              <w:t>Возможность редактирования информации о сотрудник</w:t>
+            </w:r>
+            <w:r>
+              <w:t>е</w:t>
+            </w:r>
+            <w:r>
+              <w:t xml:space="preserve"> </w:t>
+            </w:r>
+            <w:r>
+              <w:t>ресторана</w:t>
+            </w:r>
+          </w:p>
+        </w:tc>
+        <w:tc>
+          <w:tcPr>
+            <w:tcW w:w="1869" w:type="dxa"/>
+          </w:tcPr>
+          <w:p>
+            <w:pPr>
+              <w:pStyle w:val="afa"/>
+            </w:pPr>
+            <w:r>
+              <w:rPr>
+                <w:lang w:val="en-US"/>
+              </w:rPr>
+              <w:t>AR</w:t>
+            </w:r>
+          </w:p>
+        </w:tc>
+      </w:tr>
+      <w:tr>
+        <w:tc>
+          <w:tcPr>
+            <w:tcW w:w="1571" w:type="dxa"/>
+          </w:tcPr>
+          <w:p>
+            <w:pPr>
+              <w:pStyle w:val="afa"/>
+              <w:rPr>
+                <w:lang w:val="en-US"/>
+              </w:rPr>
+            </w:pPr>
+            <w:r>
+              <w:rPr>
+                <w:lang w:val="en-US"/>
+              </w:rPr>
+              <w:t>F.01.09</w:t>
+            </w:r>
+          </w:p>
+        </w:tc>
+        <w:tc>
+          <w:tcPr>
+            <w:tcW w:w="5904" w:type="dxa"/>
+          </w:tcPr>
+          <w:p>
+            <w:pPr>
+              <w:pStyle w:val="afa"/>
+            </w:pPr>
+            <w:r>
+              <w:t xml:space="preserve">Возможность полного удаления всей информации о </w:t>
+            </w:r>
+            <w:r>
+              <w:t>сотруднике ресторана</w:t>
+            </w:r>
+          </w:p>
+        </w:tc>
+        <w:tc>
+          <w:tcPr>
+            <w:tcW w:w="1869" w:type="dxa"/>
+          </w:tcPr>
+          <w:p>
+            <w:pPr>
+              <w:pStyle w:val="afa"/>
+            </w:pPr>
+            <w:r>
+              <w:rPr>
+                <w:lang w:val="en-US"/>
+              </w:rPr>
+              <w:t>AR</w:t>
+            </w:r>
+          </w:p>
+        </w:tc>
+      </w:tr>
+      <w:tr>
+        <w:tc>
+          <w:tcPr>
+            <w:tcW w:w="1571" w:type="dxa"/>
+          </w:tcPr>
+          <w:p>
+            <w:pPr>
+              <w:pStyle w:val="afa"/>
+              <w:rPr>
+                <w:lang w:val="en-US"/>
+              </w:rPr>
+            </w:pPr>
+            <w:r>
+              <w:rPr>
+                <w:lang w:val="en-US"/>
+              </w:rPr>
+              <w:t>F.01.</w:t>
+            </w:r>
+            <w:r>
+              <w:rPr>
+                <w:lang w:val="en-US"/>
+              </w:rPr>
+              <w:t>10</w:t>
+            </w:r>
+          </w:p>
+        </w:tc>
+        <w:tc>
+          <w:tcPr>
+            <w:tcW w:w="5904" w:type="dxa"/>
+          </w:tcPr>
+          <w:p>
+            <w:pPr>
+              <w:pStyle w:val="afa"/>
+            </w:pPr>
+            <w:r>
+              <w:t xml:space="preserve">Добавление нового </w:t>
+            </w:r>
+            <w:r>
+              <w:t>стола</w:t>
+            </w:r>
+          </w:p>
+        </w:tc>
+        <w:tc>
+          <w:tcPr>
+            <w:tcW w:w="1869" w:type="dxa"/>
+          </w:tcPr>
+          <w:p>
+            <w:pPr>
+              <w:pStyle w:val="afa"/>
+              <w:rPr>
+                <w:lang w:val="en-US"/>
+              </w:rPr>
+            </w:pPr>
+            <w:r>
+              <w:rPr>
+                <w:lang w:val="en-US"/>
+              </w:rPr>
+              <w:t>AR</w:t>
+            </w:r>
+          </w:p>
+        </w:tc>
+      </w:tr>
+      <w:tr>
+        <w:tc>
+          <w:tcPr>
+            <w:tcW w:w="1571" w:type="dxa"/>
+          </w:tcPr>
+          <w:p>
+            <w:pPr>
+              <w:pStyle w:val="afa"/>
+              <w:rPr>
+                <w:lang w:val="en-US"/>
+              </w:rPr>
+            </w:pPr>
+            <w:r>
+              <w:rPr>
+                <w:lang w:val="en-US"/>
+              </w:rPr>
+              <w:t>F.01.</w:t>
+            </w:r>
+            <w:r>
+              <w:rPr>
+                <w:lang w:val="en-US"/>
+              </w:rPr>
+              <w:t>11</w:t>
+            </w:r>
+          </w:p>
+        </w:tc>
+        <w:tc>
+          <w:tcPr>
+            <w:tcW w:w="5904" w:type="dxa"/>
+          </w:tcPr>
+          <w:p>
+            <w:pPr>
+              <w:pStyle w:val="afa"/>
+            </w:pPr>
+            <w:r>
+              <w:t xml:space="preserve">Возможность редактирования информации о </w:t>
+            </w:r>
+            <w:r>
+              <w:t>столе</w:t>
+            </w:r>
+          </w:p>
+        </w:tc>
+        <w:tc>
+          <w:tcPr>
+            <w:tcW w:w="1869" w:type="dxa"/>
+          </w:tcPr>
+          <w:p>
+            <w:pPr>
+              <w:pStyle w:val="afa"/>
+              <w:rPr>
+                <w:lang w:val="en-US"/>
+              </w:rPr>
+            </w:pPr>
+            <w:r>
+              <w:rPr>
+                <w:lang w:val="en-US"/>
+              </w:rPr>
+              <w:t>AR</w:t>
+            </w:r>
+          </w:p>
+        </w:tc>
+      </w:tr>
+      <w:tr>
+        <w:tc>
+          <w:tcPr>
+            <w:tcW w:w="1571" w:type="dxa"/>
+          </w:tcPr>
+          <w:p>
+            <w:pPr>
+              <w:pStyle w:val="afa"/>
+              <w:rPr>
+                <w:lang w:val="en-US"/>
+              </w:rPr>
+            </w:pPr>
+            <w:r>
+              <w:rPr>
+                <w:lang w:val="en-US"/>
+              </w:rPr>
+              <w:t>F.01.</w:t>
+            </w:r>
+            <w:r>
+              <w:rPr>
+                <w:lang w:val="en-US"/>
+              </w:rPr>
+              <w:t>12</w:t>
+            </w:r>
+          </w:p>
+        </w:tc>
+        <w:tc>
+          <w:tcPr>
+            <w:tcW w:w="5904" w:type="dxa"/>
+          </w:tcPr>
+          <w:p>
+            <w:pPr>
+              <w:pStyle w:val="afa"/>
+            </w:pPr>
+            <w:r>
+              <w:t xml:space="preserve">Возможность полного удаления всей информации о </w:t>
+            </w:r>
+            <w:r>
+              <w:t>столе</w:t>
+            </w:r>
+          </w:p>
+        </w:tc>
+        <w:tc>
+          <w:tcPr>
+            <w:tcW w:w="1869" w:type="dxa"/>
+          </w:tcPr>
+          <w:p>
+            <w:pPr>
+              <w:pStyle w:val="afa"/>
+              <w:rPr>
+                <w:lang w:val="en-US"/>
+              </w:rPr>
+            </w:pPr>
+            <w:r>
+              <w:rPr>
+                <w:lang w:val="en-US"/>
+              </w:rPr>
+              <w:t>AR</w:t>
+            </w:r>
+          </w:p>
+        </w:tc>
+      </w:tr>
+    </w:tbl>
+    <w:p>
+      <w:pPr>
+        <w:pStyle w:val="a3"/>
+      </w:pPr>
+      <w:r>
+        <w:t>Требования к видам обеспечения</w:t>
+      </w:r>
+      <w:r>
+        <w:t xml:space="preserve"> АС</w:t>
+      </w:r>
+    </w:p>
+    <w:p>
+      <w:pPr>
+        <w:pStyle w:val="a4"/>
+      </w:pPr>
+      <w:r>
+        <w:t>Лингвистическое обеспечение АС</w:t>
+      </w:r>
+    </w:p>
+    <w:p>
+      <w:pPr>
+        <w:pStyle w:val="af4"/>
+      </w:pPr>
+      <w:r>
+        <w:t>В мобильном приложении для интерфейса пользователя должен использоваться русский язык.</w:t>
+      </w:r>
+    </w:p>
+    <w:p>
+      <w:pPr>
+        <w:pStyle w:val="a3"/>
+      </w:pPr>
+      <w:r>
+        <w:t>Программное обеспечение АС</w:t>
+      </w:r>
+    </w:p>
+    <w:p>
+      <w:pPr>
+        <w:pStyle w:val="af4"/>
+      </w:pPr>
+      <w:r>
+        <w:t>Для реализации серверной части будут использоваться следующие средства:</w:t>
+      </w:r>
+    </w:p>
+    <w:p>
+      <w:pPr>
+        <w:pStyle w:val="a8"/>
+      </w:pPr>
+      <w:r>
+        <w:t>Язык программирования Java 21 версии;</w:t>
+      </w:r>
+    </w:p>
+    <w:p>
+      <w:pPr>
+        <w:pStyle w:val="a8"/>
+      </w:pPr>
+      <w:r>
+        <w:t>Фреймворк Spring Boot 3.2.3;</w:t>
+      </w:r>
+    </w:p>
+    <w:p>
+      <w:pPr>
+        <w:pStyle w:val="a8"/>
+      </w:pPr>
+      <w:r>
+        <w:t>СУБД PostgreSQL 16.2;</w:t>
+      </w:r>
+    </w:p>
+    <w:p>
+      <w:pPr>
+        <w:pStyle w:val="a8"/>
+      </w:pPr>
+      <w:r>
+        <w:t>Keycloak 23.0.7.</w:t>
+      </w:r>
+    </w:p>
+    <w:p>
+      <w:pPr>
+        <w:pStyle w:val="af4"/>
+      </w:pPr>
+      <w:r>
+        <w:t>Для реализации клиентской части будут использоваться следующие средства:</w:t>
+      </w:r>
+    </w:p>
+    <w:p>
+      <w:pPr>
+        <w:pStyle w:val="a8"/>
+      </w:pPr>
+      <w:r>
+        <w:t>Язык программирования Dart версии 3.3.0</w:t>
+      </w:r>
+    </w:p>
+    <w:p>
+      <w:pPr>
+        <w:pStyle w:val="a8"/>
+        <w:rPr>
+          <w:b/>
+        </w:rPr>
+      </w:pPr>
+      <w:r>
+        <w:t>Flutter SDK версии 3.19.1.</w:t>
+      </w:r>
+    </w:p>
+    <w:p>
+      <w:pPr>
+        <w:pStyle w:val="a3"/>
+      </w:pPr>
+      <w:r>
+        <w:t>Общие технические требования к АС</w:t>
+      </w:r>
+    </w:p>
+    <w:p>
+      <w:pPr>
+        <w:pStyle w:val="a4"/>
+      </w:pPr>
+      <w:r>
+        <w:t>Требования по безопасности</w:t>
+      </w:r>
+    </w:p>
+    <w:p>
+      <w:pPr>
+        <w:pStyle w:val="a0"/>
+      </w:pPr>
+      <w:r>
+        <w:lastRenderedPageBreak/>
+        <w:t>Перечень требований по безопасности</w:t>
+      </w:r>
+    </w:p>
+    <w:tbl>
+      <w:tblPr>
+        <w:tblStyle w:val="ad"/>
+        <w:tblW w:w="0" w:type="auto"/>
+        <w:tblLook w:val="04A0" w:firstRow="1" w:lastRow="0" w:firstColumn="1" w:lastColumn="0" w:noHBand="0" w:noVBand="1"/>
+      </w:tblPr>
+      <w:tblGrid>
+        <w:gridCol w:w="1571"/>
+        <w:gridCol w:w="7773"/>
+      </w:tblGrid>
+      <w:tr>
+        <w:tc>
+          <w:tcPr>
+            <w:tcW w:w="1413" w:type="dxa"/>
+          </w:tcPr>
+          <w:p>
+            <w:pPr>
+              <w:pStyle w:val="af6"/>
+            </w:pPr>
+            <w:r>
+              <w:t>Код требования</w:t>
+            </w:r>
+          </w:p>
+        </w:tc>
+        <w:tc>
+          <w:tcPr>
+            <w:tcW w:w="7931" w:type="dxa"/>
+          </w:tcPr>
+          <w:p>
+            <w:pPr>
+              <w:pStyle w:val="af6"/>
+            </w:pPr>
+            <w:r>
+              <w:t>Требование</w:t>
+            </w:r>
+          </w:p>
+        </w:tc>
+      </w:tr>
+      <w:tr>
+        <w:tc>
+          <w:tcPr>
+            <w:tcW w:w="1413" w:type="dxa"/>
+          </w:tcPr>
+          <w:p>
+            <w:pPr>
+              <w:pStyle w:val="afa"/>
+              <w:rPr>
+                <w:lang w:val="en-US"/>
+              </w:rPr>
+            </w:pPr>
+            <w:r>
+              <w:rPr>
+                <w:lang w:val="en-US"/>
+              </w:rPr>
+              <w:t>IS.01.01</w:t>
+            </w:r>
+          </w:p>
+        </w:tc>
+        <w:tc>
+          <w:tcPr>
+            <w:tcW w:w="7931" w:type="dxa"/>
+          </w:tcPr>
+          <w:p>
+            <w:pPr>
+              <w:pStyle w:val="afa"/>
+            </w:pPr>
+            <w:r>
+              <w:t xml:space="preserve">Обмен данных между клиентом и сервером должен осуществлять по протоколу </w:t>
+            </w:r>
+            <w:r>
+              <w:rPr>
+                <w:lang w:val="en-US"/>
+              </w:rPr>
+              <w:t>https</w:t>
+            </w:r>
+          </w:p>
+        </w:tc>
+      </w:tr>
+      <w:tr>
+        <w:tc>
+          <w:tcPr>
+            <w:tcW w:w="1413" w:type="dxa"/>
+          </w:tcPr>
+          <w:p>
+            <w:pPr>
+              <w:pStyle w:val="afa"/>
+              <w:rPr>
+                <w:lang w:val="en-US"/>
+              </w:rPr>
+            </w:pPr>
+            <w:r>
+              <w:rPr>
+                <w:lang w:val="en-US"/>
+              </w:rPr>
+              <w:t>IS.01.02</w:t>
+            </w:r>
+          </w:p>
+        </w:tc>
+        <w:tc>
+          <w:tcPr>
+            <w:tcW w:w="7931" w:type="dxa"/>
+          </w:tcPr>
+          <w:p>
+            <w:pPr>
+              <w:pStyle w:val="afa"/>
+            </w:pPr>
+            <w:r>
+              <w:t>Пароли пользователей должны хранится в базе данных в зашифрованном виде</w:t>
+            </w:r>
+          </w:p>
+        </w:tc>
+      </w:tr>
+    </w:tbl>
+    <w:p>
+      <w:pPr>
+        <w:pStyle w:val="a4"/>
+      </w:pPr>
+      <w:r>
+        <w:t>Требования к эргономике и технической эстетике</w:t>
+      </w:r>
+    </w:p>
+    <w:p>
+      <w:pPr>
+        <w:pStyle w:val="a0"/>
+      </w:pPr>
+      <w:r>
+        <w:t>Перечень требований к интерфейсу пользователя</w:t>
+      </w:r>
+    </w:p>
+    <w:tbl>
+      <w:tblPr>
+        <w:tblStyle w:val="ad"/>
+        <w:tblW w:w="0" w:type="auto"/>
+        <w:tblLook w:val="04A0" w:firstRow="1" w:lastRow="0" w:firstColumn="1" w:lastColumn="0" w:noHBand="0" w:noVBand="1"/>
+      </w:tblPr>
+      <w:tblGrid>
+        <w:gridCol w:w="1571"/>
+        <w:gridCol w:w="5904"/>
+        <w:gridCol w:w="1869"/>
+      </w:tblGrid>
+      <w:tr>
+        <w:tc>
+          <w:tcPr>
+            <w:tcW w:w="1571" w:type="dxa"/>
+          </w:tcPr>
+          <w:p>
+            <w:pPr>
+              <w:pStyle w:val="af6"/>
+            </w:pPr>
+            <w:r>
+              <w:t>Код требования</w:t>
+            </w:r>
+          </w:p>
+        </w:tc>
+        <w:tc>
+          <w:tcPr>
+            <w:tcW w:w="6362" w:type="dxa"/>
+          </w:tcPr>
+          <w:p>
+            <w:pPr>
+              <w:pStyle w:val="af6"/>
+            </w:pPr>
+            <w:r>
+              <w:t>Требование</w:t>
+            </w:r>
+          </w:p>
+        </w:tc>
+        <w:tc>
+          <w:tcPr>
+            <w:tcW w:w="1411" w:type="dxa"/>
+          </w:tcPr>
+          <w:p>
+            <w:pPr>
+              <w:pStyle w:val="af6"/>
+            </w:pPr>
+            <w:r>
+              <w:t>Пользователи</w:t>
+            </w:r>
+          </w:p>
+        </w:tc>
+      </w:tr>
+      <w:tr>
+        <w:tc>
+          <w:tcPr>
+            <w:tcW w:w="1571" w:type="dxa"/>
+          </w:tcPr>
+          <w:p>
+            <w:pPr>
+              <w:pStyle w:val="afa"/>
+              <w:rPr>
+                <w:lang w:val="en-US"/>
+              </w:rPr>
+            </w:pPr>
+            <w:r>
+              <w:rPr>
+                <w:lang w:val="en-US"/>
+              </w:rPr>
+              <w:t>I.01.00</w:t>
+            </w:r>
+          </w:p>
+        </w:tc>
+        <w:tc>
+          <w:tcPr>
+            <w:tcW w:w="6362" w:type="dxa"/>
+          </w:tcPr>
+          <w:p>
+            <w:pPr>
+              <w:pStyle w:val="afa"/>
+            </w:pPr>
+            <w:r>
+              <w:t>Общие требования</w:t>
+            </w:r>
+          </w:p>
+        </w:tc>
+        <w:tc>
+          <w:tcPr>
+            <w:tcW w:w="1411" w:type="dxa"/>
+          </w:tcPr>
+          <w:p>
+            <w:pPr>
+              <w:pStyle w:val="afa"/>
+            </w:pPr>
+          </w:p>
+        </w:tc>
+      </w:tr>
+      <w:tr>
+        <w:tc>
+          <w:tcPr>
+            <w:tcW w:w="1571" w:type="dxa"/>
+          </w:tcPr>
+          <w:p>
+            <w:pPr>
+              <w:pStyle w:val="afa"/>
+              <w:rPr>
+                <w:lang w:val="en-US"/>
+              </w:rPr>
+            </w:pPr>
+            <w:r>
+              <w:rPr>
+                <w:lang w:val="en-US"/>
+              </w:rPr>
+              <w:t>I.01.01</w:t>
+            </w:r>
+          </w:p>
+        </w:tc>
+        <w:tc>
+          <w:tcPr>
+            <w:tcW w:w="6362" w:type="dxa"/>
+          </w:tcPr>
+          <w:p>
+            <w:pPr>
+              <w:pStyle w:val="afa"/>
+            </w:pPr>
+            <w:r>
+              <w:t>Интерфейс пользователя должен быть выполнен в одной цветовой палитре, в едином стиле и с использованием ограниченного набора шрифтов</w:t>
+            </w:r>
+          </w:p>
+        </w:tc>
+        <w:tc>
+          <w:tcPr>
+            <w:tcW w:w="1411" w:type="dxa"/>
+          </w:tcPr>
+          <w:p>
+            <w:pPr>
+              <w:pStyle w:val="afa"/>
+            </w:pPr>
+          </w:p>
+        </w:tc>
+      </w:tr>
+      <w:tr>
+        <w:tc>
+          <w:tcPr>
+            <w:tcW w:w="1571" w:type="dxa"/>
+          </w:tcPr>
+          <w:p>
+            <w:pPr>
+              <w:pStyle w:val="afa"/>
+              <w:rPr>
+                <w:lang w:val="en-US"/>
+              </w:rPr>
+            </w:pPr>
+            <w:r>
+              <w:rPr>
+                <w:lang w:val="en-US"/>
+              </w:rPr>
+              <w:t>I.01.02</w:t>
+            </w:r>
+          </w:p>
+        </w:tc>
+        <w:tc>
+          <w:tcPr>
+            <w:tcW w:w="6362" w:type="dxa"/>
+          </w:tcPr>
+          <w:p>
+            <w:pPr>
+              <w:pStyle w:val="afa"/>
+            </w:pPr>
+            <w:r>
+              <w:t>Пользователь должен иметь возможность доступа к информации</w:t>
+            </w:r>
+          </w:p>
+        </w:tc>
+        <w:tc>
+          <w:tcPr>
+            <w:tcW w:w="1411" w:type="dxa"/>
+          </w:tcPr>
+          <w:p>
+            <w:pPr>
+              <w:pStyle w:val="afa"/>
+            </w:pPr>
+          </w:p>
+        </w:tc>
+      </w:tr>
+      <w:tr>
+        <w:tc>
+          <w:tcPr>
+            <w:tcW w:w="1571" w:type="dxa"/>
+          </w:tcPr>
+          <w:p>
+            <w:pPr>
+              <w:pStyle w:val="afa"/>
+              <w:rPr>
+                <w:lang w:val="en-US"/>
+              </w:rPr>
+            </w:pPr>
+            <w:r>
+              <w:rPr>
+                <w:lang w:val="en-US"/>
+              </w:rPr>
+              <w:t>I.01.03</w:t>
+            </w:r>
+          </w:p>
+        </w:tc>
+        <w:tc>
+          <w:tcPr>
+            <w:tcW w:w="6362" w:type="dxa"/>
+          </w:tcPr>
+          <w:p>
+            <w:pPr>
+              <w:pStyle w:val="afa"/>
+            </w:pPr>
+            <w:r>
+              <w:t>Не должно быть кнопок без имени или не помеченных специальной иконкой</w:t>
+            </w:r>
+          </w:p>
+        </w:tc>
+        <w:tc>
+          <w:tcPr>
+            <w:tcW w:w="1411" w:type="dxa"/>
+          </w:tcPr>
+          <w:p>
+            <w:pPr>
+              <w:pStyle w:val="afa"/>
+            </w:pPr>
+          </w:p>
+        </w:tc>
+      </w:tr>
+      <w:tr>
+        <w:tc>
+          <w:tcPr>
+            <w:tcW w:w="1571" w:type="dxa"/>
+          </w:tcPr>
+          <w:p>
+            <w:pPr>
+              <w:pStyle w:val="afa"/>
+              <w:rPr>
+                <w:lang w:val="en-US"/>
+              </w:rPr>
+            </w:pPr>
+            <w:r>
+              <w:rPr>
+                <w:lang w:val="en-US"/>
+              </w:rPr>
+              <w:t>I.01.04</w:t>
+            </w:r>
+          </w:p>
+        </w:tc>
+        <w:tc>
+          <w:tcPr>
+            <w:tcW w:w="6362" w:type="dxa"/>
+          </w:tcPr>
+          <w:p>
+            <w:pPr>
+              <w:pStyle w:val="afa"/>
+            </w:pPr>
+            <w:r>
+              <w:t>При первом запуске должны быть показаны картинки, демонстрирующие основной функционал приложения</w:t>
+            </w:r>
+          </w:p>
+        </w:tc>
+        <w:tc>
+          <w:tcPr>
+            <w:tcW w:w="1411" w:type="dxa"/>
+          </w:tcPr>
+          <w:p>
+            <w:pPr>
+              <w:pStyle w:val="afa"/>
+            </w:pPr>
+          </w:p>
+        </w:tc>
+      </w:tr>
+      <w:tr>
+        <w:tc>
+          <w:tcPr>
+            <w:tcW w:w="1571" w:type="dxa"/>
+          </w:tcPr>
+          <w:p>
+            <w:pPr>
+              <w:pStyle w:val="afa"/>
+              <w:rPr>
+                <w:lang w:val="en-US"/>
+              </w:rPr>
+            </w:pPr>
+            <w:r>
+              <w:rPr>
+                <w:lang w:val="en-US"/>
+              </w:rPr>
+              <w:t>I.01.05</w:t>
+            </w:r>
+          </w:p>
+        </w:tc>
+        <w:tc>
+          <w:tcPr>
+            <w:tcW w:w="6362" w:type="dxa"/>
+          </w:tcPr>
+          <w:p>
+            <w:pPr>
+              <w:pStyle w:val="afa"/>
+            </w:pPr>
+            <w:r>
+              <w:t xml:space="preserve">Необходимо корректное и одинаковое отображение экранов мобильного приложения на устройствах с операционной системой </w:t>
+            </w:r>
+            <w:r>
+              <w:rPr>
+                <w:lang w:val="en-US"/>
+              </w:rPr>
+              <w:t>Android</w:t>
+            </w:r>
+            <w:r>
+              <w:t xml:space="preserve"> 11.0 </w:t>
+            </w:r>
+            <w:r>
+              <w:t>и выше</w:t>
+            </w:r>
+          </w:p>
+        </w:tc>
+        <w:tc>
+          <w:tcPr>
+            <w:tcW w:w="1411" w:type="dxa"/>
+          </w:tcPr>
+          <w:p>
+            <w:pPr>
+              <w:pStyle w:val="afa"/>
+            </w:pPr>
+          </w:p>
+        </w:tc>
+      </w:tr>
+      <w:tr>
+        <w:tc>
+          <w:tcPr>
+            <w:tcW w:w="1571" w:type="dxa"/>
+          </w:tcPr>
+          <w:p>
+            <w:pPr>
+              <w:pStyle w:val="afa"/>
+              <w:rPr>
+                <w:lang w:val="en-US"/>
+              </w:rPr>
+            </w:pPr>
+            <w:r>
+              <w:rPr>
+                <w:lang w:val="en-US"/>
+              </w:rPr>
+              <w:t>I.02.00</w:t>
+            </w:r>
+          </w:p>
+        </w:tc>
+        <w:tc>
+          <w:tcPr>
+            <w:tcW w:w="6362" w:type="dxa"/>
+          </w:tcPr>
+          <w:p>
+            <w:pPr>
+              <w:pStyle w:val="afa"/>
+            </w:pPr>
+            <w:r>
+              <w:t>Перечень экранов приложения</w:t>
+            </w:r>
+          </w:p>
+        </w:tc>
+        <w:tc>
+          <w:tcPr>
+            <w:tcW w:w="1411" w:type="dxa"/>
+          </w:tcPr>
+          <w:p>
+            <w:pPr>
+              <w:pStyle w:val="afa"/>
+            </w:pPr>
+          </w:p>
+        </w:tc>
+      </w:tr>
+      <w:tr>
+        <w:tc>
+          <w:tcPr>
+            <w:tcW w:w="1571" w:type="dxa"/>
+          </w:tcPr>
+          <w:p>
+            <w:pPr>
+              <w:pStyle w:val="afa"/>
+              <w:rPr>
+                <w:lang w:val="en-US"/>
+              </w:rPr>
+            </w:pPr>
+            <w:r>
+              <w:rPr>
+                <w:lang w:val="en-US"/>
+              </w:rPr>
+              <w:t>I.02.0</w:t>
+            </w:r>
+            <w:r>
+              <w:rPr>
+                <w:lang w:val="en-US"/>
+              </w:rPr>
+              <w:t>1</w:t>
+            </w:r>
+          </w:p>
+        </w:tc>
+        <w:tc>
+          <w:tcPr>
+            <w:tcW w:w="6362" w:type="dxa"/>
+          </w:tcPr>
+          <w:p>
+            <w:pPr>
+              <w:pStyle w:val="afa"/>
+            </w:pPr>
+            <w:r>
+              <w:t>Экран входа</w:t>
+            </w:r>
+          </w:p>
+        </w:tc>
+        <w:tc>
+          <w:tcPr>
+            <w:tcW w:w="1411" w:type="dxa"/>
+          </w:tcPr>
+          <w:p>
+            <w:pPr>
+              <w:pStyle w:val="afa"/>
+              <w:rPr>
+                <w:lang w:val="en-US"/>
+              </w:rPr>
+            </w:pPr>
+            <w:r>
+              <w:rPr>
+                <w:lang w:val="en-US"/>
+              </w:rPr>
+              <w:t>NP</w:t>
+            </w:r>
+          </w:p>
+        </w:tc>
+      </w:tr>
+      <w:tr>
+        <w:tc>
+          <w:tcPr>
+            <w:tcW w:w="1571" w:type="dxa"/>
+          </w:tcPr>
+          <w:p>
+            <w:pPr>
+              <w:pStyle w:val="afa"/>
+              <w:rPr>
+                <w:lang w:val="en-US"/>
+              </w:rPr>
+            </w:pPr>
+            <w:r>
+              <w:rPr>
+                <w:lang w:val="en-US"/>
+              </w:rPr>
+              <w:t>I.02.02</w:t>
+            </w:r>
+          </w:p>
+        </w:tc>
+        <w:tc>
+          <w:tcPr>
+            <w:tcW w:w="6362" w:type="dxa"/>
+          </w:tcPr>
+          <w:p>
+            <w:pPr>
+              <w:pStyle w:val="afa"/>
+            </w:pPr>
+            <w:r>
+              <w:t>Экран отправки заявки на регистрацию</w:t>
+            </w:r>
+          </w:p>
+        </w:tc>
+        <w:tc>
+          <w:tcPr>
+            <w:tcW w:w="1411" w:type="dxa"/>
+          </w:tcPr>
+          <w:p>
+            <w:pPr>
+              <w:pStyle w:val="afa"/>
+            </w:pPr>
+            <w:r>
+              <w:rPr>
+                <w:lang w:val="en-US"/>
+              </w:rPr>
+              <w:t>NP</w:t>
+            </w:r>
+          </w:p>
+        </w:tc>
+      </w:tr>
+      <w:tr>
+        <w:tc>
+          <w:tcPr>
+            <w:tcW w:w="1571" w:type="dxa"/>
+          </w:tcPr>
+          <w:p>
+            <w:pPr>
+              <w:pStyle w:val="afa"/>
+            </w:pPr>
+            <w:r>
+              <w:t>I.02.03</w:t>
+            </w:r>
+          </w:p>
+        </w:tc>
+        <w:tc>
+          <w:tcPr>
+            <w:tcW w:w="6362" w:type="dxa"/>
+          </w:tcPr>
+          <w:p>
+            <w:pPr>
+              <w:pStyle w:val="afa"/>
+            </w:pPr>
+            <w:r>
+              <w:t>Экран с просмотром занятости столов</w:t>
+            </w:r>
+          </w:p>
+        </w:tc>
+        <w:tc>
+          <w:tcPr>
+            <w:tcW w:w="1411" w:type="dxa"/>
+          </w:tcPr>
+          <w:p>
+            <w:pPr>
+              <w:pStyle w:val="afa"/>
+              <w:rPr>
+                <w:lang w:val="en-US"/>
+              </w:rPr>
+            </w:pPr>
+            <w:r>
+              <w:rPr>
+                <w:lang w:val="en-US"/>
+              </w:rPr>
+              <w:t>EM, AR</w:t>
+            </w:r>
+          </w:p>
+        </w:tc>
+      </w:tr>
+      <w:tr>
+        <w:tc>
+          <w:tcPr>
+            <w:tcW w:w="1571" w:type="dxa"/>
+          </w:tcPr>
+          <w:p>
+            <w:pPr>
+              <w:pStyle w:val="afa"/>
+              <w:rPr>
+                <w:lang w:val="en-US"/>
+              </w:rPr>
+            </w:pPr>
+            <w:r>
+              <w:rPr>
+                <w:lang w:val="en-US"/>
+              </w:rPr>
+              <w:t>I.02.04</w:t>
+            </w:r>
+          </w:p>
+        </w:tc>
+        <w:tc>
+          <w:tcPr>
+            <w:tcW w:w="6362" w:type="dxa"/>
+          </w:tcPr>
+          <w:p>
+            <w:pPr>
+              <w:pStyle w:val="afa"/>
+            </w:pPr>
+            <w:r>
+              <w:t>Экран личного кабинета</w:t>
+            </w:r>
+          </w:p>
+        </w:tc>
+        <w:tc>
+          <w:tcPr>
+            <w:tcW w:w="1411" w:type="dxa"/>
+          </w:tcPr>
+          <w:p>
+            <w:pPr>
+              <w:pStyle w:val="afa"/>
+            </w:pPr>
+            <w:r>
+              <w:rPr>
+                <w:lang w:val="en-US"/>
+              </w:rPr>
+              <w:t>EM, AR</w:t>
+            </w:r>
+          </w:p>
+        </w:tc>
+      </w:tr>
+      <w:tr>
+        <w:tc>
+          <w:tcPr>
+            <w:tcW w:w="1571" w:type="dxa"/>
+          </w:tcPr>
+          <w:p>
+            <w:pPr>
+              <w:pStyle w:val="afa"/>
+              <w:rPr>
+                <w:lang w:val="en-US"/>
+              </w:rPr>
+            </w:pPr>
+            <w:r>
+              <w:rPr>
+                <w:lang w:val="en-US"/>
+              </w:rPr>
+              <w:t>I.02.05</w:t>
+            </w:r>
+          </w:p>
+        </w:tc>
+        <w:tc>
+          <w:tcPr>
+            <w:tcW w:w="6362" w:type="dxa"/>
+          </w:tcPr>
+          <w:p>
+            <w:pPr>
+              <w:pStyle w:val="afa"/>
+            </w:pPr>
+            <w:r>
+              <w:t>Экран изменения пароля</w:t>
+            </w:r>
+          </w:p>
+        </w:tc>
+        <w:tc>
+          <w:tcPr>
+            <w:tcW w:w="1411" w:type="dxa"/>
+          </w:tcPr>
+          <w:p>
+            <w:pPr>
+              <w:pStyle w:val="afa"/>
+            </w:pPr>
+            <w:r>
+              <w:rPr>
+                <w:lang w:val="en-US"/>
+              </w:rPr>
+              <w:t>EM, AR</w:t>
+            </w:r>
+          </w:p>
+        </w:tc>
+      </w:tr>
+      <w:tr>
+        <w:tc>
+          <w:tcPr>
+            <w:tcW w:w="1571" w:type="dxa"/>
+          </w:tcPr>
+          <w:p>
+            <w:pPr>
+              <w:pStyle w:val="afa"/>
+              <w:rPr>
+                <w:lang w:val="en-US"/>
+              </w:rPr>
+            </w:pPr>
+            <w:r>
+              <w:rPr>
+                <w:lang w:val="en-US"/>
+              </w:rPr>
+              <w:t>I.02.06</w:t>
+            </w:r>
+          </w:p>
+        </w:tc>
+        <w:tc>
+          <w:tcPr>
+            <w:tcW w:w="6362" w:type="dxa"/>
+          </w:tcPr>
+          <w:p>
+            <w:pPr>
+              <w:pStyle w:val="afa"/>
+            </w:pPr>
+            <w:r>
+              <w:t>Экран обзора сотрудников</w:t>
+            </w:r>
+          </w:p>
+        </w:tc>
+        <w:tc>
+          <w:tcPr>
+            <w:tcW w:w="1411" w:type="dxa"/>
+          </w:tcPr>
+          <w:p>
+            <w:pPr>
+              <w:pStyle w:val="afa"/>
+            </w:pPr>
+            <w:r>
+              <w:rPr>
+                <w:lang w:val="en-US"/>
+              </w:rPr>
+              <w:t>AR</w:t>
+            </w:r>
+          </w:p>
+        </w:tc>
+      </w:tr>
+      <w:tr>
+        <w:tc>
+          <w:tcPr>
+            <w:tcW w:w="1571" w:type="dxa"/>
+          </w:tcPr>
+          <w:p>
+            <w:pPr>
+              <w:pStyle w:val="afa"/>
+              <w:rPr>
+                <w:lang w:val="en-US"/>
+              </w:rPr>
+            </w:pPr>
+            <w:r>
+              <w:rPr>
+                <w:lang w:val="en-US"/>
+              </w:rPr>
+              <w:t>I.02.07</w:t>
+            </w:r>
+          </w:p>
+        </w:tc>
+        <w:tc>
+          <w:tcPr>
+            <w:tcW w:w="6362" w:type="dxa"/>
+          </w:tcPr>
+          <w:p>
+            <w:pPr>
+              <w:pStyle w:val="afa"/>
+            </w:pPr>
+            <w:r>
+              <w:t>Экран добавления сотрудников</w:t>
+            </w:r>
+          </w:p>
+        </w:tc>
+        <w:tc>
+          <w:tcPr>
+            <w:tcW w:w="1411" w:type="dxa"/>
+          </w:tcPr>
+          <w:p>
+            <w:pPr>
+              <w:pStyle w:val="afa"/>
+            </w:pPr>
+            <w:r>
+              <w:rPr>
+                <w:lang w:val="en-US"/>
+              </w:rPr>
+              <w:t>AR</w:t>
+            </w:r>
+          </w:p>
+        </w:tc>
+      </w:tr>
+      <w:tr>
+        <w:tc>
+          <w:tcPr>
+            <w:tcW w:w="1571" w:type="dxa"/>
+          </w:tcPr>
+          <w:p>
+            <w:pPr>
+              <w:pStyle w:val="afa"/>
+              <w:rPr>
+                <w:lang w:val="en-US"/>
+              </w:rPr>
+            </w:pPr>
+            <w:r>
+              <w:rPr>
+                <w:lang w:val="en-US"/>
+              </w:rPr>
+              <w:t>I.02.08</w:t>
+            </w:r>
+          </w:p>
+        </w:tc>
+        <w:tc>
+          <w:tcPr>
+            <w:tcW w:w="6362" w:type="dxa"/>
+          </w:tcPr>
+          <w:p>
+            <w:pPr>
+              <w:pStyle w:val="afa"/>
+            </w:pPr>
+            <w:r>
+              <w:t>Экран с информацией о конкретном сотруднике</w:t>
+            </w:r>
+          </w:p>
+        </w:tc>
+        <w:tc>
+          <w:tcPr>
+            <w:tcW w:w="1411" w:type="dxa"/>
+          </w:tcPr>
+          <w:p>
+            <w:pPr>
+              <w:pStyle w:val="afa"/>
+            </w:pPr>
+            <w:r>
+              <w:rPr>
+                <w:lang w:val="en-US"/>
+              </w:rPr>
+              <w:t>AR</w:t>
+            </w:r>
+          </w:p>
+        </w:tc>
+      </w:tr>
+      <w:tr>
+        <w:tc>
+          <w:tcPr>
+            <w:tcW w:w="1571" w:type="dxa"/>
+          </w:tcPr>
+          <w:p>
+            <w:pPr>
+              <w:pStyle w:val="afa"/>
+              <w:rPr>
+                <w:lang w:val="en-US"/>
+              </w:rPr>
+            </w:pPr>
+            <w:r>
+              <w:rPr>
+                <w:lang w:val="en-US"/>
+              </w:rPr>
+              <w:t>I.02.09</w:t>
+            </w:r>
+          </w:p>
+        </w:tc>
+        <w:tc>
+          <w:tcPr>
+            <w:tcW w:w="6362" w:type="dxa"/>
+          </w:tcPr>
+          <w:p>
+            <w:pPr>
+              <w:pStyle w:val="afa"/>
+            </w:pPr>
+            <w:r>
+              <w:t>Экран редактирования сотрудника</w:t>
+            </w:r>
+          </w:p>
+        </w:tc>
+        <w:tc>
+          <w:tcPr>
+            <w:tcW w:w="1411" w:type="dxa"/>
+          </w:tcPr>
+          <w:p>
+            <w:pPr>
+              <w:pStyle w:val="afa"/>
+            </w:pPr>
+            <w:r>
+              <w:rPr>
+                <w:lang w:val="en-US"/>
+              </w:rPr>
+              <w:t>AR</w:t>
+            </w:r>
+          </w:p>
+        </w:tc>
+      </w:tr>
+      <w:tr>
+        <w:tc>
+          <w:tcPr>
+            <w:tcW w:w="1571" w:type="dxa"/>
+          </w:tcPr>
+          <w:p>
+            <w:pPr>
+              <w:pStyle w:val="afa"/>
+            </w:pPr>
+            <w:r>
+              <w:rPr>
+                <w:lang w:val="en-US"/>
+              </w:rPr>
+              <w:t>I.02.10</w:t>
+            </w:r>
+          </w:p>
+          <w:p>
+            <w:pPr>
+              <w:pStyle w:val="afa"/>
+            </w:pPr>
+          </w:p>
+        </w:tc>
+        <w:tc>
+          <w:tcPr>
+            <w:tcW w:w="6362" w:type="dxa"/>
+          </w:tcPr>
+          <w:p>
+            <w:pPr>
+              <w:pStyle w:val="afa"/>
+            </w:pPr>
+            <w:r>
+              <w:t>Экран создания брони</w:t>
+            </w:r>
+          </w:p>
+        </w:tc>
+        <w:tc>
+          <w:tcPr>
+            <w:tcW w:w="1411" w:type="dxa"/>
+          </w:tcPr>
+          <w:p>
+            <w:pPr>
+              <w:pStyle w:val="afa"/>
+            </w:pPr>
+            <w:r>
+              <w:rPr>
+                <w:lang w:val="en-US"/>
+              </w:rPr>
+              <w:t>EM, AR</w:t>
+            </w:r>
+          </w:p>
+        </w:tc>
+      </w:tr>
+      <w:tr>
+        <w:tc>
+          <w:tcPr>
+            <w:tcW w:w="1571" w:type="dxa"/>
+          </w:tcPr>
+          <w:p>
+            <w:pPr>
+              <w:pStyle w:val="afa"/>
+            </w:pPr>
+            <w:r>
+              <w:t>I.02.11</w:t>
+            </w:r>
+          </w:p>
+        </w:tc>
+        <w:tc>
+          <w:tcPr>
+            <w:tcW w:w="6362" w:type="dxa"/>
+          </w:tcPr>
+          <w:p>
+            <w:pPr>
+              <w:pStyle w:val="afa"/>
+            </w:pPr>
+            <w:r>
+              <w:t>Экран очереди броней всех столов</w:t>
+            </w:r>
+          </w:p>
+        </w:tc>
+        <w:tc>
+          <w:tcPr>
+            <w:tcW w:w="1411" w:type="dxa"/>
+          </w:tcPr>
+          <w:p>
+            <w:pPr>
+              <w:pStyle w:val="afa"/>
+            </w:pPr>
+            <w:r>
+              <w:rPr>
+                <w:lang w:val="en-US"/>
+              </w:rPr>
+              <w:t>EM, AR</w:t>
+            </w:r>
+          </w:p>
+        </w:tc>
+      </w:tr>
+      <w:tr>
+        <w:tc>
+          <w:tcPr>
+            <w:tcW w:w="1571" w:type="dxa"/>
+          </w:tcPr>
+          <w:p>
+            <w:pPr>
+              <w:pStyle w:val="afa"/>
+            </w:pPr>
+            <w:r>
+              <w:t>I.02.12</w:t>
+            </w:r>
+          </w:p>
+        </w:tc>
+        <w:tc>
+          <w:tcPr>
+            <w:tcW w:w="6362" w:type="dxa"/>
+          </w:tcPr>
+          <w:p>
+            <w:pPr>
+              <w:pStyle w:val="afa"/>
+            </w:pPr>
+            <w:r>
+              <w:t>Экран конкретной брони</w:t>
+            </w:r>
+          </w:p>
+        </w:tc>
+        <w:tc>
+          <w:tcPr>
+            <w:tcW w:w="1411" w:type="dxa"/>
+          </w:tcPr>
+          <w:p>
+            <w:pPr>
+              <w:pStyle w:val="afa"/>
+            </w:pPr>
+            <w:r>
+              <w:rPr>
+                <w:lang w:val="en-US"/>
+              </w:rPr>
+              <w:t>EM, AR</w:t>
+            </w:r>
+          </w:p>
+        </w:tc>
+      </w:tr>
+      <w:tr>
+        <w:tc>
+          <w:tcPr>
+            <w:tcW w:w="1571" w:type="dxa"/>
+          </w:tcPr>
+          <w:p>
+            <w:pPr>
+              <w:pStyle w:val="afa"/>
+            </w:pPr>
+            <w:r>
+              <w:t>I.02.13</w:t>
+            </w:r>
+          </w:p>
+        </w:tc>
+        <w:tc>
+          <w:tcPr>
+            <w:tcW w:w="6362" w:type="dxa"/>
+          </w:tcPr>
+          <w:p>
+            <w:pPr>
+              <w:pStyle w:val="afa"/>
+            </w:pPr>
+            <w:r>
+              <w:t>Экран редактирования брони</w:t>
+            </w:r>
+          </w:p>
+        </w:tc>
+        <w:tc>
+          <w:tcPr>
+            <w:tcW w:w="1411" w:type="dxa"/>
+          </w:tcPr>
+          <w:p>
+            <w:pPr>
+              <w:pStyle w:val="afa"/>
+            </w:pPr>
+            <w:r>
+              <w:rPr>
+                <w:lang w:val="en-US"/>
+              </w:rPr>
+              <w:t>EM, AR</w:t>
+            </w:r>
+          </w:p>
+        </w:tc>
+      </w:tr>
+      <w:tr>
+        <w:tc>
+          <w:tcPr>
+            <w:tcW w:w="1571" w:type="dxa"/>
+          </w:tcPr>
+          <w:p>
+            <w:pPr>
+              <w:pStyle w:val="afa"/>
+            </w:pPr>
+            <w:r>
+              <w:lastRenderedPageBreak/>
+              <w:t>I.02.14</w:t>
+            </w:r>
+          </w:p>
+        </w:tc>
+        <w:tc>
+          <w:tcPr>
+            <w:tcW w:w="6362" w:type="dxa"/>
+          </w:tcPr>
+          <w:p>
+            <w:pPr>
+              <w:pStyle w:val="afa"/>
+            </w:pPr>
+            <w:r>
+              <w:t>Экран обзора столов</w:t>
+            </w:r>
+          </w:p>
+        </w:tc>
+        <w:tc>
+          <w:tcPr>
+            <w:tcW w:w="1411" w:type="dxa"/>
+          </w:tcPr>
+          <w:p>
+            <w:pPr>
+              <w:pStyle w:val="afa"/>
+            </w:pPr>
+            <w:r>
+              <w:rPr>
+                <w:lang w:val="en-US"/>
+              </w:rPr>
+              <w:t>EM, AR</w:t>
+            </w:r>
+          </w:p>
+        </w:tc>
+      </w:tr>
+      <w:tr>
+        <w:tc>
+          <w:tcPr>
+            <w:tcW w:w="1571" w:type="dxa"/>
+          </w:tcPr>
+          <w:p>
+            <w:pPr>
+              <w:pStyle w:val="afa"/>
+            </w:pPr>
+            <w:r>
+              <w:t>I.02.15</w:t>
+            </w:r>
+          </w:p>
+        </w:tc>
+        <w:tc>
+          <w:tcPr>
+            <w:tcW w:w="6362" w:type="dxa"/>
+          </w:tcPr>
+          <w:p>
+            <w:pPr>
+              <w:pStyle w:val="afa"/>
+            </w:pPr>
+            <w:r>
+              <w:t>Экран конкретного стола</w:t>
+            </w:r>
+          </w:p>
+        </w:tc>
+        <w:tc>
+          <w:tcPr>
+            <w:tcW w:w="1411" w:type="dxa"/>
+          </w:tcPr>
+          <w:p>
+            <w:pPr>
+              <w:pStyle w:val="afa"/>
+            </w:pPr>
+            <w:r>
+              <w:rPr>
+                <w:lang w:val="en-US"/>
+              </w:rPr>
+              <w:t>EM, AR</w:t>
+            </w:r>
+          </w:p>
+        </w:tc>
+      </w:tr>
+      <w:tr>
+        <w:tc>
+          <w:tcPr>
+            <w:tcW w:w="1571" w:type="dxa"/>
+          </w:tcPr>
+          <w:p>
+            <w:pPr>
+              <w:pStyle w:val="afa"/>
+            </w:pPr>
+            <w:r>
+              <w:t>I.02.16</w:t>
+            </w:r>
+          </w:p>
+        </w:tc>
+        <w:tc>
+          <w:tcPr>
+            <w:tcW w:w="6362" w:type="dxa"/>
+          </w:tcPr>
+          <w:p>
+            <w:pPr>
+              <w:pStyle w:val="afa"/>
+            </w:pPr>
+            <w:r>
+              <w:t>Экран редактирования стола</w:t>
+            </w:r>
+          </w:p>
+        </w:tc>
+        <w:tc>
+          <w:tcPr>
+            <w:tcW w:w="1411" w:type="dxa"/>
+          </w:tcPr>
+          <w:p>
+            <w:pPr>
+              <w:pStyle w:val="afa"/>
+            </w:pPr>
+            <w:r>
+              <w:rPr>
+                <w:lang w:val="en-US"/>
+              </w:rPr>
+              <w:t>AR</w:t>
+            </w:r>
+          </w:p>
+        </w:tc>
+      </w:tr>
+      <w:tr>
+        <w:tc>
+          <w:tcPr>
+            <w:tcW w:w="1571" w:type="dxa"/>
+          </w:tcPr>
+          <w:p>
+            <w:pPr>
+              <w:pStyle w:val="afa"/>
+              <w:rPr>
+                <w:lang w:val="en-US"/>
+              </w:rPr>
+            </w:pPr>
+            <w:r>
+              <w:t>I.02.1</w:t>
+            </w:r>
+            <w:r>
+              <w:rPr>
+                <w:lang w:val="en-US"/>
+              </w:rPr>
+              <w:t>7</w:t>
+            </w:r>
+          </w:p>
+        </w:tc>
+        <w:tc>
+          <w:tcPr>
+            <w:tcW w:w="6362" w:type="dxa"/>
+          </w:tcPr>
+          <w:p>
+            <w:pPr>
+              <w:pStyle w:val="afa"/>
+              <w:rPr>
+                <w:lang w:val="en-US"/>
+              </w:rPr>
+            </w:pPr>
+            <w:r>
+              <w:t>Экран очереди броней стола</w:t>
+            </w:r>
+          </w:p>
+        </w:tc>
+        <w:tc>
+          <w:tcPr>
+            <w:tcW w:w="1411" w:type="dxa"/>
+          </w:tcPr>
+          <w:p>
+            <w:pPr>
+              <w:pStyle w:val="afa"/>
+            </w:pPr>
+            <w:r>
+              <w:rPr>
+                <w:lang w:val="en-US"/>
+              </w:rPr>
+              <w:t>EM, AR</w:t>
+            </w:r>
+          </w:p>
+        </w:tc>
+      </w:tr>
+      <w:tr>
+        <w:tc>
+          <w:tcPr>
+            <w:tcW w:w="1571" w:type="dxa"/>
+          </w:tcPr>
+          <w:p>
+            <w:pPr>
+              <w:pStyle w:val="afa"/>
+              <w:rPr>
+                <w:lang w:val="en-US"/>
+              </w:rPr>
+            </w:pPr>
+            <w:r>
+              <w:rPr>
+                <w:lang w:val="en-US"/>
+              </w:rPr>
+              <w:t>I.03.00</w:t>
+            </w:r>
+          </w:p>
+        </w:tc>
+        <w:tc>
+          <w:tcPr>
+            <w:tcW w:w="6362" w:type="dxa"/>
+          </w:tcPr>
+          <w:p>
+            <w:pPr>
+              <w:pStyle w:val="afa"/>
+            </w:pPr>
+            <w:r>
+              <w:t>Требования к экранам приложения</w:t>
+            </w:r>
+          </w:p>
+        </w:tc>
+        <w:tc>
+          <w:tcPr>
+            <w:tcW w:w="1411" w:type="dxa"/>
+          </w:tcPr>
+          <w:p>
+            <w:pPr>
+              <w:pStyle w:val="afa"/>
+            </w:pPr>
+          </w:p>
+        </w:tc>
+      </w:tr>
+      <w:tr>
+        <w:tc>
+          <w:tcPr>
+            <w:tcW w:w="1571" w:type="dxa"/>
+          </w:tcPr>
+          <w:p>
+            <w:pPr>
+              <w:pStyle w:val="afa"/>
+              <w:rPr>
+                <w:lang w:val="en-US"/>
+              </w:rPr>
+            </w:pPr>
+            <w:r>
+              <w:rPr>
+                <w:lang w:val="en-US"/>
+              </w:rPr>
+              <w:t>I.03.0</w:t>
+            </w:r>
+            <w:r>
+              <w:rPr>
+                <w:lang w:val="en-US"/>
+              </w:rPr>
+              <w:t>1</w:t>
+            </w:r>
+          </w:p>
+        </w:tc>
+        <w:tc>
+          <w:tcPr>
+            <w:tcW w:w="6362" w:type="dxa"/>
+          </w:tcPr>
+          <w:p>
+            <w:pPr>
+              <w:pStyle w:val="afa"/>
+            </w:pPr>
+            <w:r>
+              <w:t>Экран создания брони должен быть доступен с любого другого экрана в один клик</w:t>
+            </w:r>
+          </w:p>
+        </w:tc>
+        <w:tc>
+          <w:tcPr>
+            <w:tcW w:w="1411" w:type="dxa"/>
+          </w:tcPr>
+          <w:p>
+            <w:pPr>
+              <w:pStyle w:val="afa"/>
+            </w:pPr>
+            <w:r>
+              <w:rPr>
+                <w:lang w:val="en-US"/>
+              </w:rPr>
+              <w:t>EM, AR</w:t>
+            </w:r>
+          </w:p>
+        </w:tc>
+      </w:tr>
+    </w:tbl>
+    <w:p>
+      <w:pPr>
+        <w:pStyle w:val="af6"/>
+      </w:pPr>
+    </w:p>
+    <w:p>
+      <w:pPr>
+        <w:pStyle w:val="a2"/>
+      </w:pPr>
+      <w:r>
+        <w:lastRenderedPageBreak/>
+        <w:t>Состав и содержание работ по созданию автоматизированной системы</w:t>
+      </w:r>
+    </w:p>
+    <w:p>
+      <w:pPr>
+        <w:pStyle w:val="a2"/>
+      </w:pPr>
+      <w:r>
+        <w:lastRenderedPageBreak/>
+        <w:t>Порядок разработки автоматизированной системы</w:t>
+      </w:r>
+    </w:p>
+    <w:p>
+      <w:pPr>
+        <w:pStyle w:val="a2"/>
+      </w:pPr>
+      <w:r>
+        <w:lastRenderedPageBreak/>
+        <w:t>Порядок контроля и приемки автоматизированной системы</w:t>
+      </w:r>
+    </w:p>
+    <w:p>
+      <w:pPr>
+        <w:pStyle w:val="a2"/>
+      </w:pPr>
+      <w:r>
+        <w:lastRenderedPageBreak/>
+        <w:t xml:space="preserve">Требования к составу и </w:t>
+      </w:r>
+      <w:r>
+        <w:t>с</w:t>
+      </w:r>
+      <w:r>
+        <w:t>одержанию работ по подготовке объекта автоматизации к вводу автоматизированной</w:t>
       </w:r>
       <w:r>
         <w:t xml:space="preserve"> </w:t>
       </w:r>
       <w:r>
-        <w:rPr>
-          <w:lang w:val="en-US"/>
-        </w:rPr>
-        <w:t>API</w:t>
-      </w:r>
-      <w:r>
-        <w:t>.</w:t>
-      </w:r>
-    </w:p>
-    <w:p>
-      <w:pPr>
-        <w:pStyle w:val="af4"/>
-      </w:pPr>
-      <w:r>
-        <w:t xml:space="preserve">Для реализации серверной части </w:t>
-      </w:r>
-      <w:r>
-        <w:t>будут</w:t>
-      </w:r>
-      <w:r>
-        <w:t xml:space="preserve"> </w:t>
-      </w:r>
-      <w:r>
-        <w:t xml:space="preserve">использоваться </w:t>
-      </w:r>
-      <w:r>
-        <w:t xml:space="preserve">следующие </w:t>
-      </w:r>
-      <w:r>
-        <w:t>средства</w:t>
-      </w:r>
-      <w:r>
-        <w:t>:</w:t>
-      </w:r>
-    </w:p>
-    <w:p>
-      <w:pPr>
-        <w:pStyle w:val="a8"/>
-      </w:pPr>
-      <w:r>
-        <w:t xml:space="preserve">Язык программирования Java </w:t>
-      </w:r>
-      <w:r>
-        <w:t>21</w:t>
-      </w:r>
-      <w:r>
-        <w:t xml:space="preserve"> верси</w:t>
-      </w:r>
-      <w:r>
-        <w:t>и</w:t>
-      </w:r>
-      <w:r>
-        <w:t>;</w:t>
-      </w:r>
-    </w:p>
-    <w:p>
-      <w:pPr>
-        <w:pStyle w:val="a8"/>
-      </w:pPr>
-      <w:r>
-        <w:t>Фреймворк Spring Boot</w:t>
-      </w:r>
-      <w:r>
-        <w:t xml:space="preserve"> 3.</w:t>
-      </w:r>
-      <w:r>
-        <w:rPr>
-          <w:lang w:val="en-US"/>
-        </w:rPr>
-        <w:t>2.3;</w:t>
-      </w:r>
-    </w:p>
-    <w:p>
-      <w:pPr>
-        <w:pStyle w:val="a8"/>
-      </w:pPr>
-      <w:r>
-        <w:t xml:space="preserve">СУБД </w:t>
-      </w:r>
-      <w:r>
-        <w:rPr>
-          <w:lang w:val="en-US"/>
-        </w:rPr>
-        <w:t>Postgre</w:t>
-      </w:r>
-      <w:r>
-        <w:rPr>
-          <w:lang w:val="en-US"/>
-        </w:rPr>
-        <w:t>S</w:t>
-      </w:r>
-      <w:r>
-        <w:rPr>
-          <w:lang w:val="en-US"/>
-        </w:rPr>
-        <w:t>QL</w:t>
-      </w:r>
-      <w:r>
-        <w:rPr>
-          <w:lang w:val="en-US"/>
-        </w:rPr>
-        <w:t xml:space="preserve"> 16.2;</w:t>
-      </w:r>
-    </w:p>
-    <w:p>
-      <w:pPr>
-        <w:pStyle w:val="a8"/>
-      </w:pPr>
-      <w:r>
-        <w:rPr>
-          <w:lang w:val="en-US"/>
-        </w:rPr>
-        <w:t>Keycloak</w:t>
-      </w:r>
-      <w:r>
-        <w:t xml:space="preserve"> 23.0.7</w:t>
-      </w:r>
-      <w:r>
-        <w:t>.</w:t>
-      </w:r>
-    </w:p>
-    <w:p>
-      <w:pPr>
-        <w:pStyle w:val="af4"/>
-      </w:pPr>
-      <w:r>
-        <w:t xml:space="preserve">Для реализации клиентской части </w:t>
-      </w:r>
-      <w:r>
-        <w:t>будут</w:t>
-      </w:r>
-      <w:r>
-        <w:t xml:space="preserve"> </w:t>
-      </w:r>
-      <w:r>
-        <w:t xml:space="preserve">использоваться </w:t>
-      </w:r>
-      <w:r>
-        <w:t xml:space="preserve">следующие </w:t>
-      </w:r>
-      <w:r>
-        <w:t>средства</w:t>
-      </w:r>
-      <w:r>
-        <w:t>:</w:t>
-      </w:r>
-    </w:p>
-    <w:p>
-      <w:pPr>
-        <w:pStyle w:val="a8"/>
-      </w:pPr>
-      <w:r>
-        <w:t xml:space="preserve">Язык программирования </w:t>
-      </w:r>
-      <w:r>
-        <w:rPr>
-          <w:lang w:val="en-US"/>
-        </w:rPr>
-        <w:t xml:space="preserve">Dart </w:t>
-      </w:r>
-      <w:r>
-        <w:t>верси</w:t>
-      </w:r>
-      <w:r>
-        <w:t>и 3.3.0</w:t>
-      </w:r>
-    </w:p>
-    <w:p>
-      <w:pPr>
-        <w:pStyle w:val="a8"/>
-      </w:pPr>
-      <w:r>
-        <w:rPr>
-          <w:lang w:val="en-US"/>
-        </w:rPr>
-        <w:t xml:space="preserve">Flutter SDK </w:t>
-      </w:r>
-      <w:r>
-        <w:t xml:space="preserve">версии </w:t>
-      </w:r>
-      <w:r>
-        <w:rPr>
-          <w:lang w:val="en-US"/>
-        </w:rPr>
-        <w:t>3.19.1</w:t>
-      </w:r>
-      <w:r>
-        <w:rPr>
-          <w:lang w:val="en-US"/>
-        </w:rPr>
-        <w:t>.</w:t>
-      </w:r>
-    </w:p>
-    <w:p>
-      <w:pPr>
-        <w:pStyle w:val="a3"/>
-      </w:pPr>
-      <w:r>
-        <w:t>Общие требования к оформлению и верстке экранов</w:t>
-      </w:r>
-    </w:p>
-    <w:p>
-      <w:pPr>
-        <w:pStyle w:val="af4"/>
-      </w:pPr>
-      <w:r>
-        <w:t xml:space="preserve">Мобильное приложение должно быть оформлено в одной цветовой палитре с использованием ограниченного набора шрифтов. У экранов приложения должен быть единый стиль. </w:t>
-      </w:r>
-    </w:p>
-    <w:p>
-      <w:pPr>
-        <w:pStyle w:val="af4"/>
-      </w:pPr>
-      <w:r>
-        <w:t xml:space="preserve">Приложение должно корректно работать и отображаться на устройствах с операционной системой </w:t>
-      </w:r>
-      <w:r>
-        <w:rPr>
-          <w:lang w:val="en-US"/>
-        </w:rPr>
-        <w:t>Android</w:t>
-      </w:r>
-      <w:r>
-        <w:t xml:space="preserve"> </w:t>
-      </w:r>
-      <w:r>
-        <w:t>версии 11.0 и выше.</w:t>
+        <w:t>системы в действие</w:t>
       </w:r>
     </w:p>
     <w:p>
       <w:pPr>
         <w:pStyle w:val="a2"/>
-        <w:rPr>
-          <w:highlight w:val="yellow"/>
-        </w:rPr>
-      </w:pPr>
-      <w:r>
-        <w:rPr>
-          <w:highlight w:val="yellow"/>
-        </w:rPr>
+      </w:pPr>
+      <w:r>
         <w:lastRenderedPageBreak/>
-        <w:t>Структура приложения</w:t>
-      </w:r>
-    </w:p>
-    <w:p>
-      <w:pPr>
-        <w:pStyle w:val="a3"/>
-        <w:rPr>
-          <w:highlight w:val="yellow"/>
-        </w:rPr>
-      </w:pPr>
-      <w:r>
-        <w:rPr>
-          <w:highlight w:val="yellow"/>
-        </w:rPr>
-        <w:t>Статические экраны</w:t>
-      </w:r>
-    </w:p>
-    <w:p>
-      <w:pPr>
-        <w:pStyle w:val="a3"/>
-        <w:rPr>
-          <w:highlight w:val="yellow"/>
-        </w:rPr>
-      </w:pPr>
-      <w:r>
-        <w:rPr>
-          <w:highlight w:val="yellow"/>
-        </w:rPr>
-        <w:t>Динамические экраны</w:t>
+        <w:t>Т</w:t>
+      </w:r>
+      <w:r>
+        <w:t>ребования к документированию</w:t>
       </w:r>
     </w:p>
     <w:p>
       <w:pPr>
         <w:pStyle w:val="a2"/>
       </w:pPr>
-      <w:bookmarkStart w:id="0" w:name="_Toc130312580"/>
-      <w:bookmarkStart w:id="1" w:name="_Toc130429453"/>
       <w:r>
         <w:lastRenderedPageBreak/>
-        <w:t>Языковые версии сайта</w:t>
-      </w:r>
-      <w:bookmarkEnd w:id="0"/>
-      <w:bookmarkEnd w:id="1"/>
-    </w:p>
-    <w:p>
-      <w:pPr>
-        <w:pStyle w:val="af4"/>
-      </w:pPr>
-      <w:r>
-        <w:t>Все страницы сайта должны быть реализованы с поддержкой русской языковой версии</w:t>
-      </w:r>
-      <w:r>
-        <w:t>.</w:t>
+        <w:t>И</w:t>
+      </w:r>
+      <w:r>
+        <w:t>сточники разработки</w:t>
       </w:r>
     </w:p>
     <w:sectPr>
@@ -2293,8 +4771,8 @@
   <w:abstractNum w:abstractNumId="2" w15:restartNumberingAfterBreak="0">
     <w:nsid w:val="339E77B4"/>
     <w:multiLevelType w:val="hybridMultilevel"/>
-    <w:tmpl w:val="009EE5FE"/>
-    <w:lvl w:ilvl="0" w:tplc="5CC454DE">
+    <w:tmpl w:val="87B81E2E"/>
+    <w:lvl w:ilvl="0" w:tplc="49B4063E">
       <w:start w:val="1"/>
       <w:numFmt w:val="decimal"/>
       <w:pStyle w:val="a0"/>
@@ -2731,7 +5209,7 @@
   <w:abstractNum w:abstractNumId="6" w15:restartNumberingAfterBreak="0">
     <w:nsid w:val="526068AA"/>
     <w:multiLevelType w:val="multilevel"/>
-    <w:tmpl w:val="446EB80E"/>
+    <w:tmpl w:val="AF049BA2"/>
     <w:lvl w:ilvl="0">
       <w:start w:val="1"/>
       <w:numFmt w:val="decimal"/>
@@ -3284,6 +5762,36 @@
     <w:abstractNumId w:val="7"/>
   </w:num>
   <w:num w:numId="13" w16cid:durableId="1239826027">
+    <w:abstractNumId w:val="6"/>
+    <w:lvlOverride w:ilvl="0">
+      <w:startOverride w:val="1"/>
+    </w:lvlOverride>
+    <w:lvlOverride w:ilvl="1">
+      <w:startOverride w:val="1"/>
+    </w:lvlOverride>
+    <w:lvlOverride w:ilvl="2">
+      <w:startOverride w:val="1"/>
+    </w:lvlOverride>
+    <w:lvlOverride w:ilvl="3">
+      <w:startOverride w:val="1"/>
+    </w:lvlOverride>
+    <w:lvlOverride w:ilvl="4">
+      <w:startOverride w:val="1"/>
+    </w:lvlOverride>
+    <w:lvlOverride w:ilvl="5">
+      <w:startOverride w:val="1"/>
+    </w:lvlOverride>
+    <w:lvlOverride w:ilvl="6">
+      <w:startOverride w:val="1"/>
+    </w:lvlOverride>
+    <w:lvlOverride w:ilvl="7">
+      <w:startOverride w:val="1"/>
+    </w:lvlOverride>
+    <w:lvlOverride w:ilvl="8">
+      <w:startOverride w:val="1"/>
+    </w:lvlOverride>
+  </w:num>
+  <w:num w:numId="14" w16cid:durableId="1916628014">
     <w:abstractNumId w:val="6"/>
     <w:lvlOverride w:ilvl="0">
       <w:startOverride w:val="1"/>
@@ -3911,7 +6419,7 @@
     <w:next w:val="af4"/>
     <w:autoRedefine/>
     <w:qFormat/>
-    <w:rsid w:val="00DC5CF6"/>
+    <w:rsid w:val="003A30DC"/>
     <w:pPr>
       <w:pageBreakBefore/>
       <w:numPr>
@@ -4038,7 +6546,7 @@
     <w:next w:val="af4"/>
     <w:autoRedefine/>
     <w:qFormat/>
-    <w:rsid w:val="00B50CD1"/>
+    <w:rsid w:val="00D701A2"/>
     <w:pPr>
       <w:numPr>
         <w:numId w:val="9"/>
@@ -4159,9 +6667,9 @@
     <w:basedOn w:val="af8"/>
     <w:autoRedefine/>
     <w:qFormat/>
-    <w:rsid w:val="00092C15"/>
+    <w:rsid w:val="00E87E62"/>
     <w:pPr>
-      <w:jc w:val="center"/>
+      <w:keepLines/>
     </w:pPr>
     <w:rPr>
       <w:lang w:eastAsia="ru-RU"/>

</xml_diff>

<commit_message>
doc: wrote organiztional paragraphs in technical specification
</commit_message>
<xml_diff>
--- a/documentation/specification/Техническое задание.docx
+++ b/documentation/specification/Техническое задание.docx
@@ -151,7 +151,16 @@
           <w:i/>
           <w:sz w:val="28"/>
         </w:rPr>
-        <w:t xml:space="preserve">(Старший преподаватель, </w:t>
+        <w:t xml:space="preserve">(Старший </w:t>
+      </w:r>
+      <w:proofErr w:type="gramStart"/>
+      <w:r>
+        <w:rPr>
+          <w:rFonts w:ascii="Times New Roman" w:hAnsi="Times New Roman" w:cs="Times New Roman"/>
+          <w:i/>
+          <w:sz w:val="28"/>
+        </w:rPr>
+        <w:t xml:space="preserve">преподаватель, </w:t>
       </w:r>
       <w:r>
         <w:rPr>
@@ -170,6 +179,7 @@
         </w:rPr>
         <w:t>Воронежский</w:t>
       </w:r>
+      <w:proofErr w:type="gramEnd"/>
       <w:r>
         <w:rPr>
           <w:rFonts w:ascii="Times New Roman" w:hAnsi="Times New Roman" w:cs="Times New Roman"/>
@@ -462,6 +472,7 @@
         </w:rPr>
         <w:t xml:space="preserve">Мобильное приложение для бронирования мест в ресторанах и барах </w:t>
       </w:r>
+      <w:proofErr w:type="spellStart"/>
       <w:r>
         <w:rPr>
           <w:rFonts w:ascii="Times New Roman" w:hAnsi="Times New Roman" w:cs="Times New Roman"/>
@@ -471,6 +482,7 @@
         </w:rPr>
         <w:t>Restobook</w:t>
       </w:r>
+      <w:proofErr w:type="spellEnd"/>
     </w:p>
     <w:p>
       <w:pPr>
@@ -572,6 +584,7 @@
           <w:sz w:val="28"/>
         </w:rPr>
       </w:pPr>
+      <w:proofErr w:type="spellStart"/>
       <w:r>
         <w:rPr>
           <w:rFonts w:ascii="Times New Roman" w:hAnsi="Times New Roman" w:cs="Times New Roman"/>
@@ -581,6 +594,7 @@
         </w:rPr>
         <w:t>Restobook</w:t>
       </w:r>
+      <w:proofErr w:type="spellEnd"/>
     </w:p>
     <w:p>
       <w:pPr>
@@ -997,12 +1011,14 @@
       <w:r>
         <w:t xml:space="preserve"> </w:t>
       </w:r>
+      <w:proofErr w:type="spellStart"/>
       <w:r>
         <w:rPr>
           <w:lang w:val="en-US"/>
         </w:rPr>
         <w:t>Restobook</w:t>
       </w:r>
+      <w:proofErr w:type="spellEnd"/>
       <w:r>
         <w:t>».</w:t>
       </w:r>
@@ -1020,12 +1036,14 @@
       <w:r>
         <w:t>«</w:t>
       </w:r>
+      <w:proofErr w:type="spellStart"/>
       <w:r>
         <w:rPr>
           <w:lang w:val="en-US"/>
         </w:rPr>
         <w:t>Restobook</w:t>
       </w:r>
+      <w:proofErr w:type="spellEnd"/>
       <w:r>
         <w:t>”</w:t>
       </w:r>
@@ -1111,8 +1129,21 @@
       <w:pPr>
         <w:pStyle w:val="a8"/>
       </w:pPr>
-      <w:r>
-        <w:t>Насайр Марьям Магди Захи</w:t>
+      <w:proofErr w:type="spellStart"/>
+      <w:r>
+        <w:t>Насайр</w:t>
+      </w:r>
+      <w:proofErr w:type="spellEnd"/>
+      <w:r>
+        <w:t xml:space="preserve"> Марьям </w:t>
+      </w:r>
+      <w:proofErr w:type="spellStart"/>
+      <w:r>
+        <w:t>Магди</w:t>
+      </w:r>
+      <w:proofErr w:type="spellEnd"/>
+      <w:r>
+        <w:t xml:space="preserve"> Захи</w:t>
       </w:r>
     </w:p>
     <w:p>
@@ -1120,7 +1151,15 @@
         <w:pStyle w:val="a8"/>
       </w:pPr>
       <w:r>
-        <w:t>Ноэль Жулмист Филс</w:t>
+        <w:t xml:space="preserve">Ноэль </w:t>
+      </w:r>
+      <w:proofErr w:type="spellStart"/>
+      <w:r>
+        <w:t>Жулмист</w:t>
+      </w:r>
+      <w:proofErr w:type="spellEnd"/>
+      <w:r>
+        <w:t xml:space="preserve"> Филс</w:t>
       </w:r>
     </w:p>
     <w:p>
@@ -1228,240 +1267,17 @@
         <w:pStyle w:val="af4"/>
       </w:pPr>
       <w:r>
-        <w:t>Состав и содержание работ по созданию сайта включают в себя</w:t>
-      </w:r>
-      <w:r>
-        <w:t xml:space="preserve"> </w:t>
-      </w:r>
-      <w:r>
-        <w:t>следующие этапы:</w:t>
-      </w:r>
-    </w:p>
-    <w:p>
-      <w:pPr>
-        <w:pStyle w:val="a8"/>
-      </w:pPr>
-      <w:r>
-        <w:t>Сбор</w:t>
-      </w:r>
-      <w:r>
-        <w:t xml:space="preserve"> необходимой информации, постановка целей, задач системы,</w:t>
-      </w:r>
-      <w:r>
-        <w:t xml:space="preserve"> </w:t>
-      </w:r>
-      <w:r>
-        <w:t>которые в будущем должны быть реализованы 16.02.24 – 01.03.24;</w:t>
-      </w:r>
-    </w:p>
-    <w:p>
-      <w:pPr>
-        <w:pStyle w:val="a8"/>
-      </w:pPr>
-      <w:r>
-        <w:t>Анализ предметной области, анализ конкурентов и построение</w:t>
-      </w:r>
-      <w:r>
-        <w:t xml:space="preserve"> </w:t>
-      </w:r>
-      <w:r>
-        <w:t>структуры требований, ведущих к решению поставленных задач и целей</w:t>
-      </w:r>
-      <w:r>
-        <w:t xml:space="preserve"> </w:t>
-      </w:r>
-      <w:r>
-        <w:t>01.03.24 – 1</w:t>
-      </w:r>
-      <w:r>
-        <w:t>3</w:t>
-      </w:r>
-      <w:r>
-        <w:t>.03.24;</w:t>
-      </w:r>
-    </w:p>
-    <w:p>
-      <w:pPr>
-        <w:pStyle w:val="a8"/>
-      </w:pPr>
-      <w:r>
-        <w:t>Построение модели программы, описание спецификаций данных,</w:t>
-      </w:r>
-      <w:r>
-        <w:t xml:space="preserve"> </w:t>
-      </w:r>
-      <w:r>
-        <w:t>определение связей между сущностями, разработка модели БД 1</w:t>
-      </w:r>
-      <w:r>
-        <w:t>3</w:t>
-      </w:r>
-      <w:r>
-        <w:t>.03.24 –</w:t>
-      </w:r>
-      <w:r>
-        <w:t xml:space="preserve"> </w:t>
-      </w:r>
-      <w:r>
-        <w:t>16</w:t>
-      </w:r>
-      <w:r>
-        <w:t>.04.24;</w:t>
-      </w:r>
-    </w:p>
-    <w:p>
-      <w:pPr>
-        <w:pStyle w:val="a8"/>
-      </w:pPr>
-      <w:r>
-        <w:t>Разработка рабочего проекта, состоящего из написания кода,</w:t>
-      </w:r>
-      <w:r>
-        <w:t xml:space="preserve"> </w:t>
-      </w:r>
-      <w:r>
-        <w:t xml:space="preserve">отладки и корректировки кода программы 16.04.24 – </w:t>
-      </w:r>
-      <w:r>
-        <w:t>16</w:t>
-      </w:r>
-      <w:r>
-        <w:t>.05.24;</w:t>
-      </w:r>
-    </w:p>
-    <w:p>
-      <w:pPr>
-        <w:pStyle w:val="a8"/>
-      </w:pPr>
-      <w:r>
-        <w:t>Проведение тестирования программного обеспечения 16.05.24</w:t>
-      </w:r>
-      <w:r>
-        <w:t xml:space="preserve"> </w:t>
-      </w:r>
-      <w:r>
-        <w:t>– 01.0</w:t>
-      </w:r>
-      <w:r>
-        <w:t>6</w:t>
-      </w:r>
-      <w:r>
-        <w:t>.24</w:t>
-      </w:r>
-      <w:r>
-        <w:t>.</w:t>
-      </w:r>
-    </w:p>
-    <w:p>
-      <w:pPr>
-        <w:pStyle w:val="a3"/>
-        <w:rPr>
-          <w:highlight w:val="yellow"/>
-        </w:rPr>
-      </w:pPr>
-      <w:r>
-        <w:rPr>
-          <w:highlight w:val="yellow"/>
-        </w:rPr>
-        <w:t>Поряд</w:t>
-      </w:r>
-      <w:r>
-        <w:rPr>
-          <w:highlight w:val="yellow"/>
-        </w:rPr>
-        <w:t>ок контроля и приемки автоматизированной системы</w:t>
-      </w:r>
-    </w:p>
-    <w:p>
-      <w:pPr>
-        <w:pStyle w:val="af4"/>
-        <w:rPr>
-          <w:highlight w:val="yellow"/>
-        </w:rPr>
-      </w:pPr>
-      <w:r>
-        <w:rPr>
-          <w:highlight w:val="yellow"/>
-        </w:rPr>
-        <w:t>Предварительные отчёты по работе будет проводиться во время рубежных аттестаций:</w:t>
-      </w:r>
-    </w:p>
-    <w:p>
-      <w:pPr>
-        <w:pStyle w:val="a8"/>
-        <w:rPr>
-          <w:highlight w:val="yellow"/>
-        </w:rPr>
-      </w:pPr>
-      <w:r>
-        <w:rPr>
-          <w:highlight w:val="yellow"/>
-        </w:rPr>
-        <w:t>1 аттестация (</w:t>
-      </w:r>
-      <w:r>
-        <w:rPr>
-          <w:highlight w:val="yellow"/>
-        </w:rPr>
-        <w:t>середина</w:t>
-      </w:r>
-      <w:r>
-        <w:rPr>
-          <w:highlight w:val="yellow"/>
-        </w:rPr>
-        <w:t xml:space="preserve"> марта 2024) - создан репозиторий проектана GitHub, распределены задачи проекта в таск-менеджере Trello, создан проект Miro с общей логикой системы, предоставлены промежуточные результаты по курсовому проекту и готовое техническое задание;</w:t>
-      </w:r>
-    </w:p>
-    <w:p>
-      <w:pPr>
-        <w:pStyle w:val="a8"/>
-        <w:rPr>
-          <w:highlight w:val="yellow"/>
-        </w:rPr>
-      </w:pPr>
-      <w:r>
-        <w:rPr>
-          <w:highlight w:val="yellow"/>
-        </w:rPr>
-        <w:t>2 аттестация (</w:t>
-      </w:r>
-      <w:r>
-        <w:rPr>
-          <w:highlight w:val="yellow"/>
-        </w:rPr>
-        <w:t xml:space="preserve">середина </w:t>
-      </w:r>
-      <w:r>
-        <w:rPr>
-          <w:highlight w:val="yellow"/>
-        </w:rPr>
-        <w:t xml:space="preserve">апреля 2024) - написана основополагающая часть кода приложения, реализована БД и ее взаимодействие с </w:t>
-      </w:r>
-      <w:r>
-        <w:rPr>
-          <w:highlight w:val="yellow"/>
-        </w:rPr>
-        <w:lastRenderedPageBreak/>
-        <w:t>сервером, проведена отладка и доработка кода, проведено тестирование по работе системы;</w:t>
-      </w:r>
-    </w:p>
-    <w:p>
-      <w:pPr>
-        <w:pStyle w:val="a8"/>
-        <w:rPr>
-          <w:highlight w:val="yellow"/>
-        </w:rPr>
-      </w:pPr>
-      <w:r>
-        <w:rPr>
-          <w:highlight w:val="yellow"/>
-        </w:rPr>
-        <w:t>3 аттестация (конец мая 2024) - разработан курсовой проект, выполнены завершающие работы по доработке приложения, предоставлена готовая система.</w:t>
+        <w:t>Работы по созданию автоматизированной системы должны начаться 16.02.2024 и завершиться 01.06.2024.</w:t>
       </w:r>
     </w:p>
     <w:p>
       <w:pPr>
         <w:pStyle w:val="a2"/>
+        <w:numPr>
+          <w:ilvl w:val="0"/>
+          <w:numId w:val="0"/>
+        </w:numPr>
+        <w:ind w:left="709"/>
       </w:pPr>
       <w:r>
         <w:lastRenderedPageBreak/>
@@ -1492,13 +1308,7 @@
         <w:pStyle w:val="a8"/>
       </w:pPr>
       <w:r>
-        <w:t xml:space="preserve">Получение прибыли за счёт предоставления </w:t>
-      </w:r>
-      <w:r>
-        <w:t>ресторанам и барам</w:t>
-      </w:r>
-      <w:r>
-        <w:t xml:space="preserve"> доступа к приложению по подписке;</w:t>
+        <w:t>Получение прибыли за счёт предоставления ресторанам и барам доступа к приложению по подписке;</w:t>
       </w:r>
     </w:p>
     <w:p>
@@ -1689,12 +1499,42 @@
                 <w:lang w:val="en-US"/>
               </w:rPr>
             </w:pPr>
-            <w:r>
-              <w:rPr>
-                <w:lang w:val="en-US"/>
-              </w:rPr>
-              <w:t>Общие функциональные требования</w:t>
-            </w:r>
+            <w:proofErr w:type="spellStart"/>
+            <w:r>
+              <w:rPr>
+                <w:lang w:val="en-US"/>
+              </w:rPr>
+              <w:t>Общие</w:t>
+            </w:r>
+            <w:proofErr w:type="spellEnd"/>
+            <w:r>
+              <w:rPr>
+                <w:lang w:val="en-US"/>
+              </w:rPr>
+              <w:t xml:space="preserve"> </w:t>
+            </w:r>
+            <w:proofErr w:type="spellStart"/>
+            <w:r>
+              <w:rPr>
+                <w:lang w:val="en-US"/>
+              </w:rPr>
+              <w:t>функциональные</w:t>
+            </w:r>
+            <w:proofErr w:type="spellEnd"/>
+            <w:r>
+              <w:rPr>
+                <w:lang w:val="en-US"/>
+              </w:rPr>
+              <w:t xml:space="preserve"> </w:t>
+            </w:r>
+            <w:proofErr w:type="spellStart"/>
+            <w:r>
+              <w:rPr>
+                <w:lang w:val="en-US"/>
+              </w:rPr>
+              <w:t>требования</w:t>
+            </w:r>
+            <w:proofErr w:type="spellEnd"/>
           </w:p>
         </w:tc>
       </w:tr>
@@ -1741,11 +1581,13 @@
             <w:pPr>
               <w:pStyle w:val="afa"/>
               <w:rPr>
-                <w:lang w:val="en-US"/>
-              </w:rPr>
-            </w:pPr>
-            <w:r>
-              <w:rPr>
+                <w:highlight w:val="yellow"/>
+                <w:lang w:val="en-US"/>
+              </w:rPr>
+            </w:pPr>
+            <w:r>
+              <w:rPr>
+                <w:highlight w:val="yellow"/>
                 <w:lang w:val="en-US"/>
               </w:rPr>
               <w:t>A</w:t>
@@ -1759,8 +1601,14 @@
           <w:p>
             <w:pPr>
               <w:pStyle w:val="afa"/>
-            </w:pPr>
-            <w:r>
+              <w:rPr>
+                <w:highlight w:val="yellow"/>
+              </w:rPr>
+            </w:pPr>
+            <w:r>
+              <w:rPr>
+                <w:highlight w:val="yellow"/>
+              </w:rPr>
               <w:t>Требования к администрированию, управлению доступом и безопасностью системы</w:t>
             </w:r>
           </w:p>
@@ -2078,14 +1926,18 @@
             <w:pPr>
               <w:pStyle w:val="afa"/>
               <w:rPr>
-                <w:lang w:val="en-US"/>
-              </w:rPr>
-            </w:pPr>
-            <w:r>
-              <w:rPr>
-                <w:lang w:val="en-US"/>
-              </w:rPr>
-              <w:t>F.01.01</w:t>
+                <w:b/>
+                <w:bCs/>
+                <w:lang w:val="en-US"/>
+              </w:rPr>
+            </w:pPr>
+            <w:r>
+              <w:rPr>
+                <w:b/>
+                <w:bCs/>
+                <w:lang w:val="en-US"/>
+              </w:rPr>
+              <w:t>F.01.00</w:t>
             </w:r>
           </w:p>
         </w:tc>
@@ -2096,9 +1948,24 @@
           <w:p>
             <w:pPr>
               <w:pStyle w:val="afa"/>
-            </w:pPr>
-            <w:r>
-              <w:t>Работа пользователя с Системой должна быть организована в режиме онлайн через мобильное приложение</w:t>
+              <w:rPr>
+                <w:b/>
+                <w:bCs/>
+              </w:rPr>
+            </w:pPr>
+            <w:r>
+              <w:rPr>
+                <w:b/>
+                <w:bCs/>
+              </w:rPr>
+              <w:t>Требования к мобильному приложению</w:t>
+            </w:r>
+            <w:r>
+              <w:rPr>
+                <w:b/>
+                <w:bCs/>
+              </w:rPr>
+              <w:t xml:space="preserve"> для конечного пользователя</w:t>
             </w:r>
           </w:p>
         </w:tc>
@@ -2109,6 +1976,10 @@
           <w:p>
             <w:pPr>
               <w:pStyle w:val="afa"/>
+              <w:rPr>
+                <w:b/>
+                <w:bCs/>
+              </w:rPr>
             </w:pPr>
           </w:p>
         </w:tc>
@@ -2129,7 +2000,7 @@
               <w:rPr>
                 <w:lang w:val="en-US"/>
               </w:rPr>
-              <w:t>F.01.02</w:t>
+              <w:t>F.01.01</w:t>
             </w:r>
           </w:p>
         </w:tc>
@@ -2142,7 +2013,7 @@
               <w:pStyle w:val="afa"/>
             </w:pPr>
             <w:r>
-              <w:t>В системе должен быть предусмотрен пользовательский интерфейс для просмотра, создания, редактирования и удаления сущностей предметной.</w:t>
+              <w:t>Работа пользователя с Системой должна быть организована в режиме онлайн через мобильное приложение</w:t>
             </w:r>
           </w:p>
         </w:tc>
@@ -2154,12 +2025,6 @@
             <w:pPr>
               <w:pStyle w:val="afa"/>
             </w:pPr>
-            <w:r>
-              <w:rPr>
-                <w:lang w:val="en-US"/>
-              </w:rPr>
-              <w:t>EM, AR</w:t>
-            </w:r>
           </w:p>
         </w:tc>
       </w:tr>
@@ -2179,7 +2044,7 @@
               <w:rPr>
                 <w:lang w:val="en-US"/>
               </w:rPr>
-              <w:t>F.01.03</w:t>
+              <w:t>F.01.02</w:t>
             </w:r>
           </w:p>
         </w:tc>
@@ -2192,7 +2057,7 @@
               <w:pStyle w:val="afa"/>
             </w:pPr>
             <w:r>
-              <w:t>Возможность авторизации в приложении</w:t>
+              <w:t>В системе должен быть предусмотрен пользовательский интерфейс для просмотра, создания, редактирования и удаления сущностей предметной.</w:t>
             </w:r>
           </w:p>
         </w:tc>
@@ -2203,15 +2068,12 @@
           <w:p>
             <w:pPr>
               <w:pStyle w:val="afa"/>
-              <w:rPr>
-                <w:lang w:val="en-US"/>
-              </w:rPr>
-            </w:pPr>
-            <w:r>
-              <w:rPr>
-                <w:lang w:val="en-US"/>
-              </w:rPr>
-              <w:t>NP</w:t>
+            </w:pPr>
+            <w:r>
+              <w:rPr>
+                <w:lang w:val="en-US"/>
+              </w:rPr>
+              <w:t>EM, AR</w:t>
             </w:r>
           </w:p>
         </w:tc>
@@ -2232,7 +2094,7 @@
               <w:rPr>
                 <w:lang w:val="en-US"/>
               </w:rPr>
-              <w:t>F.01.04</w:t>
+              <w:t>F.01.03</w:t>
             </w:r>
           </w:p>
         </w:tc>
@@ -2245,7 +2107,7 @@
               <w:pStyle w:val="afa"/>
             </w:pPr>
             <w:r>
-              <w:t>Возможность создания брони с указанием информации о ней</w:t>
+              <w:t>Возможность авторизации в приложении</w:t>
             </w:r>
           </w:p>
         </w:tc>
@@ -2264,7 +2126,7 @@
               <w:rPr>
                 <w:lang w:val="en-US"/>
               </w:rPr>
-              <w:t>EM, AR</w:t>
+              <w:t>NP</w:t>
             </w:r>
           </w:p>
         </w:tc>
@@ -2285,7 +2147,7 @@
               <w:rPr>
                 <w:lang w:val="en-US"/>
               </w:rPr>
-              <w:t>F.01.05</w:t>
+              <w:t>F.01.04</w:t>
             </w:r>
           </w:p>
         </w:tc>
@@ -2298,7 +2160,7 @@
               <w:pStyle w:val="afa"/>
             </w:pPr>
             <w:r>
-              <w:t>Возможность редактирования информации о брони</w:t>
+              <w:t>Возможность создания брони с указанием информации о ней</w:t>
             </w:r>
           </w:p>
         </w:tc>
@@ -2309,6 +2171,9 @@
           <w:p>
             <w:pPr>
               <w:pStyle w:val="afa"/>
+              <w:rPr>
+                <w:lang w:val="en-US"/>
+              </w:rPr>
             </w:pPr>
             <w:r>
               <w:rPr>
@@ -2349,7 +2214,7 @@
               <w:pStyle w:val="afa"/>
             </w:pPr>
             <w:r>
-              <w:t>Возможность полного удаления всей информации о брони</w:t>
+              <w:t>Возможность редактирования информации о брони</w:t>
             </w:r>
           </w:p>
         </w:tc>
@@ -2386,7 +2251,7 @@
               <w:rPr>
                 <w:lang w:val="en-US"/>
               </w:rPr>
-              <w:t>F.01.06</w:t>
+              <w:t>F.01.05</w:t>
             </w:r>
           </w:p>
         </w:tc>
@@ -2399,7 +2264,7 @@
               <w:pStyle w:val="afa"/>
             </w:pPr>
             <w:r>
-              <w:t>Изменение пароля</w:t>
+              <w:t>Возможность полного удаления всей информации о брони</w:t>
             </w:r>
           </w:p>
         </w:tc>
@@ -2436,7 +2301,7 @@
               <w:rPr>
                 <w:lang w:val="en-US"/>
               </w:rPr>
-              <w:t>F.01.07</w:t>
+              <w:t>F.01.06</w:t>
             </w:r>
           </w:p>
         </w:tc>
@@ -2449,16 +2314,7 @@
               <w:pStyle w:val="afa"/>
             </w:pPr>
             <w:r>
-              <w:t>Добавление нового сотрудника</w:t>
-            </w:r>
-            <w:r>
-              <w:rPr>
-                <w:lang w:val="en-US"/>
-              </w:rPr>
-              <w:t xml:space="preserve"> </w:t>
-            </w:r>
-            <w:r>
-              <w:t>ресторана</w:t>
+              <w:t>Изменение пароля</w:t>
             </w:r>
           </w:p>
         </w:tc>
@@ -2469,15 +2325,12 @@
           <w:p>
             <w:pPr>
               <w:pStyle w:val="afa"/>
-              <w:rPr>
-                <w:lang w:val="en-US"/>
-              </w:rPr>
-            </w:pPr>
-            <w:r>
-              <w:rPr>
-                <w:lang w:val="en-US"/>
-              </w:rPr>
-              <w:t>AR</w:t>
+            </w:pPr>
+            <w:r>
+              <w:rPr>
+                <w:lang w:val="en-US"/>
+              </w:rPr>
+              <w:t>EM, AR</w:t>
             </w:r>
           </w:p>
         </w:tc>
@@ -2498,7 +2351,7 @@
               <w:rPr>
                 <w:lang w:val="en-US"/>
               </w:rPr>
-              <w:t>F.01.08</w:t>
+              <w:t>F.01.07</w:t>
             </w:r>
           </w:p>
         </w:tc>
@@ -2511,12 +2364,12 @@
               <w:pStyle w:val="afa"/>
             </w:pPr>
             <w:r>
-              <w:t>Возможность редактирования информации о сотрудник</w:t>
-            </w:r>
-            <w:r>
-              <w:t>е</w:t>
-            </w:r>
-            <w:r>
+              <w:t>Добавление нового сотрудника</w:t>
+            </w:r>
+            <w:r>
+              <w:rPr>
+                <w:lang w:val="en-US"/>
+              </w:rPr>
               <w:t xml:space="preserve"> </w:t>
             </w:r>
             <w:r>
@@ -2531,6 +2384,9 @@
           <w:p>
             <w:pPr>
               <w:pStyle w:val="afa"/>
+              <w:rPr>
+                <w:lang w:val="en-US"/>
+              </w:rPr>
             </w:pPr>
             <w:r>
               <w:rPr>
@@ -2557,7 +2413,7 @@
               <w:rPr>
                 <w:lang w:val="en-US"/>
               </w:rPr>
-              <w:t>F.01.09</w:t>
+              <w:t>F.01.08</w:t>
             </w:r>
           </w:p>
         </w:tc>
@@ -2570,10 +2426,13 @@
               <w:pStyle w:val="afa"/>
             </w:pPr>
             <w:r>
-              <w:t xml:space="preserve">Возможность полного удаления всей информации о </w:t>
-            </w:r>
-            <w:r>
-              <w:t>сотруднике ресторана</w:t>
+              <w:t>Возможность редактирования информации о сотруднике</w:t>
+            </w:r>
+            <w:r>
+              <w:t xml:space="preserve"> </w:t>
+            </w:r>
+            <w:r>
+              <w:t>ресторана</w:t>
             </w:r>
           </w:p>
         </w:tc>
@@ -2610,13 +2469,7 @@
               <w:rPr>
                 <w:lang w:val="en-US"/>
               </w:rPr>
-              <w:t>F.01.</w:t>
-            </w:r>
-            <w:r>
-              <w:rPr>
-                <w:lang w:val="en-US"/>
-              </w:rPr>
-              <w:t>10</w:t>
+              <w:t>F.01.09</w:t>
             </w:r>
           </w:p>
         </w:tc>
@@ -2629,10 +2482,7 @@
               <w:pStyle w:val="afa"/>
             </w:pPr>
             <w:r>
-              <w:t xml:space="preserve">Добавление нового </w:t>
-            </w:r>
-            <w:r>
-              <w:t>стола</w:t>
+              <w:t>Возможность полного удаления всей информации о сотруднике ресторана</w:t>
             </w:r>
           </w:p>
         </w:tc>
@@ -2643,9 +2493,6 @@
           <w:p>
             <w:pPr>
               <w:pStyle w:val="afa"/>
-              <w:rPr>
-                <w:lang w:val="en-US"/>
-              </w:rPr>
             </w:pPr>
             <w:r>
               <w:rPr>
@@ -2672,13 +2519,7 @@
               <w:rPr>
                 <w:lang w:val="en-US"/>
               </w:rPr>
-              <w:t>F.01.</w:t>
-            </w:r>
-            <w:r>
-              <w:rPr>
-                <w:lang w:val="en-US"/>
-              </w:rPr>
-              <w:t>11</w:t>
+              <w:t>F.01.10</w:t>
             </w:r>
           </w:p>
         </w:tc>
@@ -2691,10 +2532,7 @@
               <w:pStyle w:val="afa"/>
             </w:pPr>
             <w:r>
-              <w:t xml:space="preserve">Возможность редактирования информации о </w:t>
-            </w:r>
-            <w:r>
-              <w:t>столе</w:t>
+              <w:t>Добавление нового стола</w:t>
             </w:r>
           </w:p>
         </w:tc>
@@ -2734,13 +2572,7 @@
               <w:rPr>
                 <w:lang w:val="en-US"/>
               </w:rPr>
-              <w:t>F.01.</w:t>
-            </w:r>
-            <w:r>
-              <w:rPr>
-                <w:lang w:val="en-US"/>
-              </w:rPr>
-              <w:t>12</w:t>
+              <w:t>F.01.11</w:t>
             </w:r>
           </w:p>
         </w:tc>
@@ -2753,10 +2585,7 @@
               <w:pStyle w:val="afa"/>
             </w:pPr>
             <w:r>
-              <w:t xml:space="preserve">Возможность полного удаления всей информации о </w:t>
-            </w:r>
-            <w:r>
-              <w:t>столе</w:t>
+              <w:t>Возможность редактирования информации о столе</w:t>
             </w:r>
           </w:p>
         </w:tc>
@@ -2776,6 +2605,171 @@
                 <w:lang w:val="en-US"/>
               </w:rPr>
               <w:t>AR</w:t>
+            </w:r>
+          </w:p>
+        </w:tc>
+      </w:tr>
+      <w:tr>
+        <w:tc>
+          <w:tcPr>
+            <w:tcW w:w="1571" w:type="dxa"/>
+          </w:tcPr>
+          <w:p>
+            <w:pPr>
+              <w:pStyle w:val="afa"/>
+              <w:rPr>
+                <w:lang w:val="en-US"/>
+              </w:rPr>
+            </w:pPr>
+            <w:r>
+              <w:rPr>
+                <w:lang w:val="en-US"/>
+              </w:rPr>
+              <w:t>F.01.12</w:t>
+            </w:r>
+          </w:p>
+        </w:tc>
+        <w:tc>
+          <w:tcPr>
+            <w:tcW w:w="5904" w:type="dxa"/>
+          </w:tcPr>
+          <w:p>
+            <w:pPr>
+              <w:pStyle w:val="afa"/>
+            </w:pPr>
+            <w:r>
+              <w:t>Возможность полного удаления всей информации о столе</w:t>
+            </w:r>
+          </w:p>
+        </w:tc>
+        <w:tc>
+          <w:tcPr>
+            <w:tcW w:w="1869" w:type="dxa"/>
+          </w:tcPr>
+          <w:p>
+            <w:pPr>
+              <w:pStyle w:val="afa"/>
+              <w:rPr>
+                <w:lang w:val="en-US"/>
+              </w:rPr>
+            </w:pPr>
+            <w:r>
+              <w:rPr>
+                <w:lang w:val="en-US"/>
+              </w:rPr>
+              <w:t>AR</w:t>
+            </w:r>
+          </w:p>
+        </w:tc>
+      </w:tr>
+      <w:tr>
+        <w:tc>
+          <w:tcPr>
+            <w:tcW w:w="1571" w:type="dxa"/>
+          </w:tcPr>
+          <w:p>
+            <w:pPr>
+              <w:pStyle w:val="afa"/>
+              <w:rPr>
+                <w:b/>
+                <w:bCs/>
+                <w:lang w:val="en-US"/>
+              </w:rPr>
+            </w:pPr>
+            <w:r>
+              <w:rPr>
+                <w:b/>
+                <w:bCs/>
+                <w:lang w:val="en-US"/>
+              </w:rPr>
+              <w:t>F.02.00</w:t>
+            </w:r>
+          </w:p>
+        </w:tc>
+        <w:tc>
+          <w:tcPr>
+            <w:tcW w:w="5904" w:type="dxa"/>
+          </w:tcPr>
+          <w:p>
+            <w:pPr>
+              <w:pStyle w:val="afa"/>
+              <w:rPr>
+                <w:b/>
+                <w:bCs/>
+              </w:rPr>
+            </w:pPr>
+            <w:r>
+              <w:rPr>
+                <w:b/>
+                <w:bCs/>
+              </w:rPr>
+              <w:t>Требования к сервисному обеспечению</w:t>
+            </w:r>
+          </w:p>
+        </w:tc>
+        <w:tc>
+          <w:tcPr>
+            <w:tcW w:w="1869" w:type="dxa"/>
+          </w:tcPr>
+          <w:p>
+            <w:pPr>
+              <w:pStyle w:val="afa"/>
+              <w:rPr>
+                <w:lang w:val="en-US"/>
+              </w:rPr>
+            </w:pPr>
+          </w:p>
+        </w:tc>
+      </w:tr>
+      <w:tr>
+        <w:tc>
+          <w:tcPr>
+            <w:tcW w:w="1571" w:type="dxa"/>
+          </w:tcPr>
+          <w:p>
+            <w:pPr>
+              <w:pStyle w:val="afa"/>
+              <w:rPr>
+                <w:lang w:val="en-US"/>
+              </w:rPr>
+            </w:pPr>
+            <w:r>
+              <w:rPr>
+                <w:lang w:val="en-US"/>
+              </w:rPr>
+              <w:t>F.02.01</w:t>
+            </w:r>
+          </w:p>
+        </w:tc>
+        <w:tc>
+          <w:tcPr>
+            <w:tcW w:w="5904" w:type="dxa"/>
+          </w:tcPr>
+          <w:p>
+            <w:pPr>
+              <w:pStyle w:val="afa"/>
+            </w:pPr>
+            <w:r>
+              <w:t>Возможность добавления в систему данных о подключаемых ресторанах</w:t>
+            </w:r>
+          </w:p>
+        </w:tc>
+        <w:tc>
+          <w:tcPr>
+            <w:tcW w:w="1869" w:type="dxa"/>
+          </w:tcPr>
+          <w:p>
+            <w:pPr>
+              <w:pStyle w:val="afa"/>
+              <w:rPr>
+                <w:lang w:val="en-US"/>
+              </w:rPr>
+            </w:pPr>
+            <w:r>
+              <w:rPr>
+                <w:lang w:val="en-US"/>
+              </w:rPr>
+              <w:t>AD</w:t>
             </w:r>
           </w:p>
         </w:tc>
@@ -2795,6 +2789,10 @@
     <w:p>
       <w:pPr>
         <w:pStyle w:val="a4"/>
+        <w:numPr>
+          <w:ilvl w:val="2"/>
+          <w:numId w:val="16"/>
+        </w:numPr>
       </w:pPr>
       <w:r>
         <w:t>Лингвистическое обеспечение АС</w:t>
@@ -2845,15 +2843,28 @@
         <w:pStyle w:val="a8"/>
       </w:pPr>
       <w:r>
-        <w:t>СУБД PostgreSQL 16.2;</w:t>
+        <w:t xml:space="preserve">СУБД </w:t>
+      </w:r>
+      <w:proofErr w:type="spellStart"/>
+      <w:r>
+        <w:t>PostgreSQL</w:t>
+      </w:r>
+      <w:proofErr w:type="spellEnd"/>
+      <w:r>
+        <w:t xml:space="preserve"> 16.2;</w:t>
       </w:r>
     </w:p>
     <w:p>
       <w:pPr>
         <w:pStyle w:val="a8"/>
       </w:pPr>
-      <w:r>
-        <w:t>Keycloak 23.0.7.</w:t>
+      <w:proofErr w:type="spellStart"/>
+      <w:r>
+        <w:t>Keycloak</w:t>
+      </w:r>
+      <w:proofErr w:type="spellEnd"/>
+      <w:r>
+        <w:t xml:space="preserve"> 23.0.7.</w:t>
       </w:r>
     </w:p>
     <w:p>
@@ -2869,7 +2880,15 @@
         <w:pStyle w:val="a8"/>
       </w:pPr>
       <w:r>
-        <w:t>Язык программирования Dart версии 3.3.0</w:t>
+        <w:t xml:space="preserve">Язык программирования </w:t>
+      </w:r>
+      <w:proofErr w:type="spellStart"/>
+      <w:r>
+        <w:t>Dart</w:t>
+      </w:r>
+      <w:proofErr w:type="spellEnd"/>
+      <w:r>
+        <w:t xml:space="preserve"> версии 3.3.0</w:t>
       </w:r>
     </w:p>
     <w:p>
@@ -2879,8 +2898,14 @@
           <w:b/>
         </w:rPr>
       </w:pPr>
-      <w:r>
-        <w:t>Flutter SDK версии 3.19.1.</w:t>
+      <w:proofErr w:type="spellStart"/>
+      <w:r>
+        <w:lastRenderedPageBreak/>
+        <w:t>Flutter</w:t>
+      </w:r>
+      <w:proofErr w:type="spellEnd"/>
+      <w:r>
+        <w:t xml:space="preserve"> SDK версии 3.19.1.</w:t>
       </w:r>
     </w:p>
     <w:p>
@@ -2894,6 +2919,48 @@
     <w:p>
       <w:pPr>
         <w:pStyle w:val="a4"/>
+        <w:numPr>
+          <w:ilvl w:val="2"/>
+          <w:numId w:val="17"/>
+        </w:numPr>
+      </w:pPr>
+      <w:r>
+        <w:t>Т</w:t>
+      </w:r>
+      <w:r>
+        <w:t>ребования к численности и квалификации персонала и пользователей АС</w:t>
+      </w:r>
+    </w:p>
+    <w:p>
+      <w:pPr>
+        <w:pStyle w:val="af4"/>
+      </w:pPr>
+      <w:r>
+        <w:t>Для обеспечения работоспособности приложения достаточно одного а</w:t>
+      </w:r>
+      <w:r>
+        <w:t>дминистратор</w:t>
+      </w:r>
+      <w:r>
+        <w:t>а</w:t>
+      </w:r>
+      <w:r>
+        <w:t xml:space="preserve"> вендора</w:t>
+      </w:r>
+      <w:r>
+        <w:t>. Специальной квалификации не требуется, достаточно ознакомления с функциональностью сервисной страницы.</w:t>
+      </w:r>
+      <w:r>
+        <w:t xml:space="preserve"> Режим работы свободный.</w:t>
+      </w:r>
+    </w:p>
+    <w:p>
+      <w:pPr>
+        <w:pStyle w:val="a4"/>
+        <w:numPr>
+          <w:ilvl w:val="2"/>
+          <w:numId w:val="17"/>
+        </w:numPr>
       </w:pPr>
       <w:r>
         <w:t>Требования по безопасности</w:t>
@@ -2904,7 +2971,6 @@
         <w:pStyle w:val="a0"/>
       </w:pPr>
       <w:r>
-        <w:lastRenderedPageBreak/>
         <w:t>Перечень требований по безопасности</w:t>
       </w:r>
     </w:p>
@@ -3098,11 +3164,15 @@
             <w:pPr>
               <w:pStyle w:val="afa"/>
               <w:rPr>
-                <w:lang w:val="en-US"/>
-              </w:rPr>
-            </w:pPr>
-            <w:r>
-              <w:rPr>
+                <w:b/>
+                <w:bCs/>
+                <w:lang w:val="en-US"/>
+              </w:rPr>
+            </w:pPr>
+            <w:r>
+              <w:rPr>
+                <w:b/>
+                <w:bCs/>
                 <w:lang w:val="en-US"/>
               </w:rPr>
               <w:t>I.01.00</w:t>
@@ -3116,8 +3186,16 @@
           <w:p>
             <w:pPr>
               <w:pStyle w:val="afa"/>
-            </w:pPr>
-            <w:r>
+              <w:rPr>
+                <w:b/>
+                <w:bCs/>
+              </w:rPr>
+            </w:pPr>
+            <w:r>
+              <w:rPr>
+                <w:b/>
+                <w:bCs/>
+              </w:rPr>
               <w:t>Общие требования</w:t>
             </w:r>
           </w:p>
@@ -3129,6 +3207,10 @@
           <w:p>
             <w:pPr>
               <w:pStyle w:val="afa"/>
+              <w:rPr>
+                <w:b/>
+                <w:bCs/>
+              </w:rPr>
             </w:pPr>
           </w:p>
         </w:tc>
@@ -3374,11 +3456,15 @@
             <w:pPr>
               <w:pStyle w:val="afa"/>
               <w:rPr>
-                <w:lang w:val="en-US"/>
-              </w:rPr>
-            </w:pPr>
-            <w:r>
-              <w:rPr>
+                <w:b/>
+                <w:bCs/>
+                <w:lang w:val="en-US"/>
+              </w:rPr>
+            </w:pPr>
+            <w:r>
+              <w:rPr>
+                <w:b/>
+                <w:bCs/>
                 <w:lang w:val="en-US"/>
               </w:rPr>
               <w:t>I.02.00</w:t>
@@ -3392,8 +3478,16 @@
           <w:p>
             <w:pPr>
               <w:pStyle w:val="afa"/>
-            </w:pPr>
-            <w:r>
+              <w:rPr>
+                <w:b/>
+                <w:bCs/>
+              </w:rPr>
+            </w:pPr>
+            <w:r>
+              <w:rPr>
+                <w:b/>
+                <w:bCs/>
+              </w:rPr>
               <w:t>Перечень экранов приложения</w:t>
             </w:r>
           </w:p>
@@ -3405,6 +3499,10 @@
           <w:p>
             <w:pPr>
               <w:pStyle w:val="afa"/>
+              <w:rPr>
+                <w:b/>
+                <w:bCs/>
+              </w:rPr>
             </w:pPr>
           </w:p>
         </w:tc>
@@ -3425,13 +3523,7 @@
               <w:rPr>
                 <w:lang w:val="en-US"/>
               </w:rPr>
-              <w:t>I.02.0</w:t>
-            </w:r>
-            <w:r>
-              <w:rPr>
-                <w:lang w:val="en-US"/>
-              </w:rPr>
-              <w:t>1</w:t>
+              <w:t>I.02.01</w:t>
             </w:r>
           </w:p>
         </w:tc>
@@ -3484,6 +3576,7 @@
               <w:rPr>
                 <w:lang w:val="en-US"/>
               </w:rPr>
+              <w:lastRenderedPageBreak/>
               <w:t>I.02.02</w:t>
             </w:r>
           </w:p>
@@ -4059,7 +4152,6 @@
               <w:pStyle w:val="afa"/>
             </w:pPr>
             <w:r>
-              <w:lastRenderedPageBreak/>
               <w:t>I.02.14</w:t>
             </w:r>
           </w:p>
@@ -4247,11 +4339,15 @@
             <w:pPr>
               <w:pStyle w:val="afa"/>
               <w:rPr>
-                <w:lang w:val="en-US"/>
-              </w:rPr>
-            </w:pPr>
-            <w:r>
-              <w:rPr>
+                <w:b/>
+                <w:bCs/>
+                <w:lang w:val="en-US"/>
+              </w:rPr>
+            </w:pPr>
+            <w:r>
+              <w:rPr>
+                <w:b/>
+                <w:bCs/>
                 <w:lang w:val="en-US"/>
               </w:rPr>
               <w:t>I.03.00</w:t>
@@ -4265,8 +4361,16 @@
           <w:p>
             <w:pPr>
               <w:pStyle w:val="afa"/>
-            </w:pPr>
-            <w:r>
+              <w:rPr>
+                <w:b/>
+                <w:bCs/>
+              </w:rPr>
+            </w:pPr>
+            <w:r>
+              <w:rPr>
+                <w:b/>
+                <w:bCs/>
+              </w:rPr>
               <w:t>Требования к экранам приложения</w:t>
             </w:r>
           </w:p>
@@ -4278,6 +4382,10 @@
           <w:p>
             <w:pPr>
               <w:pStyle w:val="afa"/>
+              <w:rPr>
+                <w:b/>
+                <w:bCs/>
+              </w:rPr>
             </w:pPr>
           </w:p>
         </w:tc>
@@ -4338,11 +4446,185 @@
           </w:p>
         </w:tc>
       </w:tr>
+      <w:tr>
+        <w:tc>
+          <w:tcPr>
+            <w:tcW w:w="1571" w:type="dxa"/>
+          </w:tcPr>
+          <w:p>
+            <w:pPr>
+              <w:pStyle w:val="afa"/>
+              <w:rPr>
+                <w:b/>
+                <w:bCs/>
+                <w:lang w:val="en-US"/>
+              </w:rPr>
+            </w:pPr>
+            <w:r>
+              <w:rPr>
+                <w:b/>
+                <w:bCs/>
+                <w:lang w:val="en-US"/>
+              </w:rPr>
+              <w:t>I.04.00</w:t>
+            </w:r>
+          </w:p>
+        </w:tc>
+        <w:tc>
+          <w:tcPr>
+            <w:tcW w:w="6362" w:type="dxa"/>
+          </w:tcPr>
+          <w:p>
+            <w:pPr>
+              <w:pStyle w:val="afa"/>
+              <w:rPr>
+                <w:b/>
+                <w:bCs/>
+              </w:rPr>
+            </w:pPr>
+            <w:r>
+              <w:rPr>
+                <w:b/>
+                <w:bCs/>
+              </w:rPr>
+              <w:t>Требования к сервисной веб-странице</w:t>
+            </w:r>
+          </w:p>
+        </w:tc>
+        <w:tc>
+          <w:tcPr>
+            <w:tcW w:w="1411" w:type="dxa"/>
+          </w:tcPr>
+          <w:p>
+            <w:pPr>
+              <w:pStyle w:val="afa"/>
+              <w:rPr>
+                <w:b/>
+                <w:bCs/>
+              </w:rPr>
+            </w:pPr>
+          </w:p>
+        </w:tc>
+      </w:tr>
+      <w:tr>
+        <w:tc>
+          <w:tcPr>
+            <w:tcW w:w="1571" w:type="dxa"/>
+          </w:tcPr>
+          <w:p>
+            <w:pPr>
+              <w:pStyle w:val="afa"/>
+              <w:rPr>
+                <w:lang w:val="en-US"/>
+              </w:rPr>
+            </w:pPr>
+            <w:r>
+              <w:rPr>
+                <w:lang w:val="en-US"/>
+              </w:rPr>
+              <w:t>I.04.01</w:t>
+            </w:r>
+          </w:p>
+        </w:tc>
+        <w:tc>
+          <w:tcPr>
+            <w:tcW w:w="6362" w:type="dxa"/>
+          </w:tcPr>
+          <w:p>
+            <w:pPr>
+              <w:pStyle w:val="afa"/>
+            </w:pPr>
+            <w:r>
+              <w:t xml:space="preserve">Веб-страница должна отображать форму входа </w:t>
+            </w:r>
+          </w:p>
+        </w:tc>
+        <w:tc>
+          <w:tcPr>
+            <w:tcW w:w="1411" w:type="dxa"/>
+          </w:tcPr>
+          <w:p>
+            <w:pPr>
+              <w:pStyle w:val="afa"/>
+              <w:rPr>
+                <w:lang w:val="en-US"/>
+              </w:rPr>
+            </w:pPr>
+            <w:r>
+              <w:rPr>
+                <w:lang w:val="en-US"/>
+              </w:rPr>
+              <w:t>NP</w:t>
+            </w:r>
+          </w:p>
+        </w:tc>
+      </w:tr>
+      <w:tr>
+        <w:tc>
+          <w:tcPr>
+            <w:tcW w:w="1571" w:type="dxa"/>
+          </w:tcPr>
+          <w:p>
+            <w:pPr>
+              <w:pStyle w:val="afa"/>
+              <w:rPr>
+                <w:lang w:val="en-US"/>
+              </w:rPr>
+            </w:pPr>
+            <w:r>
+              <w:rPr>
+                <w:lang w:val="en-US"/>
+              </w:rPr>
+              <w:t>I.04.01</w:t>
+            </w:r>
+          </w:p>
+        </w:tc>
+        <w:tc>
+          <w:tcPr>
+            <w:tcW w:w="6362" w:type="dxa"/>
+          </w:tcPr>
+          <w:p>
+            <w:pPr>
+              <w:pStyle w:val="afa"/>
+            </w:pPr>
+            <w:r>
+              <w:t>Веб-страница должна содержать форму создания нового ресторана</w:t>
+            </w:r>
+          </w:p>
+        </w:tc>
+        <w:tc>
+          <w:tcPr>
+            <w:tcW w:w="1411" w:type="dxa"/>
+          </w:tcPr>
+          <w:p>
+            <w:pPr>
+              <w:pStyle w:val="afa"/>
+            </w:pPr>
+            <w:r>
+              <w:rPr>
+                <w:lang w:val="en-US"/>
+              </w:rPr>
+              <w:t>AD</w:t>
+            </w:r>
+          </w:p>
+        </w:tc>
+      </w:tr>
     </w:tbl>
     <w:p>
       <w:pPr>
-        <w:pStyle w:val="af6"/>
-      </w:pPr>
+        <w:pStyle w:val="a4"/>
+      </w:pPr>
+      <w:r>
+        <w:t>Дополнительные требования</w:t>
+      </w:r>
+    </w:p>
+    <w:p>
+      <w:pPr>
+        <w:pStyle w:val="af4"/>
+      </w:pPr>
+      <w:r>
+        <w:t xml:space="preserve">При первом запуске мобильного приложения пользователь должен иметь возможность ознакомиться с основными функциями приложения. </w:t>
+      </w:r>
     </w:p>
     <w:p>
       <w:pPr>
@@ -4355,6 +4637,132 @@
     </w:p>
     <w:p>
       <w:pPr>
+        <w:pStyle w:val="af4"/>
+      </w:pPr>
+      <w:r>
+        <w:t>Состав и содержание работ по созданию сайта включают в себя</w:t>
+      </w:r>
+      <w:r>
+        <w:t xml:space="preserve"> </w:t>
+      </w:r>
+      <w:r>
+        <w:t>следующие этапы:</w:t>
+      </w:r>
+    </w:p>
+    <w:p>
+      <w:pPr>
+        <w:pStyle w:val="a8"/>
+      </w:pPr>
+      <w:r>
+        <w:t>Сбор</w:t>
+      </w:r>
+      <w:r>
+        <w:t xml:space="preserve"> необходимой информации, постановка целей, задач системы,</w:t>
+      </w:r>
+      <w:r>
+        <w:t xml:space="preserve"> </w:t>
+      </w:r>
+      <w:r>
+        <w:t>которые в будущем должны быть реализованы 16.02.24 – 01.03.24;</w:t>
+      </w:r>
+    </w:p>
+    <w:p>
+      <w:pPr>
+        <w:pStyle w:val="a8"/>
+      </w:pPr>
+      <w:r>
+        <w:t>Анализ предметной области, анализ конкурентов и построение</w:t>
+      </w:r>
+      <w:r>
+        <w:t xml:space="preserve"> </w:t>
+      </w:r>
+      <w:r>
+        <w:t>структуры требований, ведущих к решению поставленных задач и целей</w:t>
+      </w:r>
+      <w:r>
+        <w:t xml:space="preserve"> </w:t>
+      </w:r>
+      <w:r>
+        <w:t>01.03.24 – 1</w:t>
+      </w:r>
+      <w:r>
+        <w:t>3</w:t>
+      </w:r>
+      <w:r>
+        <w:t>.03.24;</w:t>
+      </w:r>
+    </w:p>
+    <w:p>
+      <w:pPr>
+        <w:pStyle w:val="a8"/>
+      </w:pPr>
+      <w:r>
+        <w:t>Построение модели программы, описание спецификаций данных,</w:t>
+      </w:r>
+      <w:r>
+        <w:t xml:space="preserve"> </w:t>
+      </w:r>
+      <w:r>
+        <w:t>определение связей между сущностями, разработка модели БД 1</w:t>
+      </w:r>
+      <w:r>
+        <w:t>3</w:t>
+      </w:r>
+      <w:r>
+        <w:t>.03.24 –</w:t>
+      </w:r>
+      <w:r>
+        <w:t xml:space="preserve"> 16</w:t>
+      </w:r>
+      <w:r>
+        <w:t>.04.24;</w:t>
+      </w:r>
+    </w:p>
+    <w:p>
+      <w:pPr>
+        <w:pStyle w:val="a8"/>
+      </w:pPr>
+      <w:r>
+        <w:t>Разработка рабочего проекта, состоящего из написания кода,</w:t>
+      </w:r>
+      <w:r>
+        <w:t xml:space="preserve"> </w:t>
+      </w:r>
+      <w:r>
+        <w:t xml:space="preserve">отладки и корректировки кода программы 16.04.24 – </w:t>
+      </w:r>
+      <w:r>
+        <w:t>16</w:t>
+      </w:r>
+      <w:r>
+        <w:t>.05.24;</w:t>
+      </w:r>
+    </w:p>
+    <w:p>
+      <w:pPr>
+        <w:pStyle w:val="a8"/>
+      </w:pPr>
+      <w:r>
+        <w:t>Проведение тестирования программного обеспечения 16.05.24</w:t>
+      </w:r>
+      <w:r>
+        <w:t xml:space="preserve"> </w:t>
+      </w:r>
+      <w:r>
+        <w:t>– 01.0</w:t>
+      </w:r>
+      <w:r>
+        <w:t>6</w:t>
+      </w:r>
+      <w:r>
+        <w:t>.24</w:t>
+      </w:r>
+      <w:r>
+        <w:t>.</w:t>
+      </w:r>
+    </w:p>
+    <w:p>
+      <w:pPr>
         <w:pStyle w:val="a2"/>
       </w:pPr>
       <w:r>
@@ -4364,6 +4772,184 @@
     </w:p>
     <w:p>
       <w:pPr>
+        <w:pStyle w:val="a0"/>
+      </w:pPr>
+      <w:r>
+        <w:t>Перечень документов, предъявляемых по окончании соответствующих этапов работ</w:t>
+      </w:r>
+    </w:p>
+    <w:tbl>
+      <w:tblPr>
+        <w:tblStyle w:val="ad"/>
+        <w:tblW w:w="0" w:type="auto"/>
+        <w:tblLook w:val="04A0" w:firstRow="1" w:lastRow="0" w:firstColumn="1" w:lastColumn="0" w:noHBand="0" w:noVBand="1"/>
+      </w:tblPr>
+      <w:tblGrid>
+        <w:gridCol w:w="4672"/>
+        <w:gridCol w:w="4672"/>
+      </w:tblGrid>
+      <w:tr>
+        <w:tc>
+          <w:tcPr>
+            <w:tcW w:w="4672" w:type="dxa"/>
+          </w:tcPr>
+          <w:p>
+            <w:pPr>
+              <w:pStyle w:val="af6"/>
+            </w:pPr>
+            <w:r>
+              <w:t>Этап работы</w:t>
+            </w:r>
+          </w:p>
+        </w:tc>
+        <w:tc>
+          <w:tcPr>
+            <w:tcW w:w="4672" w:type="dxa"/>
+          </w:tcPr>
+          <w:p>
+            <w:pPr>
+              <w:pStyle w:val="af6"/>
+            </w:pPr>
+            <w:r>
+              <w:t>Предъявляемые документы</w:t>
+            </w:r>
+          </w:p>
+        </w:tc>
+      </w:tr>
+      <w:tr>
+        <w:tc>
+          <w:tcPr>
+            <w:tcW w:w="4672" w:type="dxa"/>
+            <w:vMerge w:val="restart"/>
+          </w:tcPr>
+          <w:p>
+            <w:pPr>
+              <w:pStyle w:val="afa"/>
+            </w:pPr>
+            <w:r>
+              <w:t>1 аттестация</w:t>
+            </w:r>
+          </w:p>
+        </w:tc>
+        <w:tc>
+          <w:tcPr>
+            <w:tcW w:w="4672" w:type="dxa"/>
+          </w:tcPr>
+          <w:p>
+            <w:pPr>
+              <w:pStyle w:val="afa"/>
+            </w:pPr>
+            <w:r>
+              <w:t>Техническое задание</w:t>
+            </w:r>
+          </w:p>
+        </w:tc>
+      </w:tr>
+      <w:tr>
+        <w:tc>
+          <w:tcPr>
+            <w:tcW w:w="4672" w:type="dxa"/>
+            <w:vMerge/>
+          </w:tcPr>
+          <w:p>
+            <w:pPr>
+              <w:pStyle w:val="afa"/>
+            </w:pPr>
+          </w:p>
+        </w:tc>
+        <w:tc>
+          <w:tcPr>
+            <w:tcW w:w="4672" w:type="dxa"/>
+          </w:tcPr>
+          <w:p>
+            <w:pPr>
+              <w:pStyle w:val="afa"/>
+            </w:pPr>
+            <w:r>
+              <w:rPr>
+                <w:highlight w:val="yellow"/>
+              </w:rPr>
+              <w:t>Промежуточный курсовой проект</w:t>
+            </w:r>
+          </w:p>
+        </w:tc>
+      </w:tr>
+      <w:tr>
+        <w:tc>
+          <w:tcPr>
+            <w:tcW w:w="4672" w:type="dxa"/>
+          </w:tcPr>
+          <w:p>
+            <w:pPr>
+              <w:pStyle w:val="afa"/>
+            </w:pPr>
+            <w:r>
+              <w:t>2 аттестация</w:t>
+            </w:r>
+          </w:p>
+        </w:tc>
+        <w:tc>
+          <w:tcPr>
+            <w:tcW w:w="4672" w:type="dxa"/>
+          </w:tcPr>
+          <w:p>
+            <w:pPr>
+              <w:pStyle w:val="afa"/>
+              <w:rPr>
+                <w:highlight w:val="yellow"/>
+              </w:rPr>
+            </w:pPr>
+            <w:r>
+              <w:rPr>
+                <w:highlight w:val="yellow"/>
+              </w:rPr>
+              <w:t>Промежуточный курсовой проект</w:t>
+            </w:r>
+          </w:p>
+        </w:tc>
+      </w:tr>
+      <w:tr>
+        <w:tc>
+          <w:tcPr>
+            <w:tcW w:w="4672" w:type="dxa"/>
+          </w:tcPr>
+          <w:p>
+            <w:pPr>
+              <w:pStyle w:val="afa"/>
+            </w:pPr>
+            <w:r>
+              <w:t>3 аттестация</w:t>
+            </w:r>
+          </w:p>
+        </w:tc>
+        <w:tc>
+          <w:tcPr>
+            <w:tcW w:w="4672" w:type="dxa"/>
+          </w:tcPr>
+          <w:p>
+            <w:pPr>
+              <w:pStyle w:val="afa"/>
+              <w:rPr>
+                <w:highlight w:val="yellow"/>
+              </w:rPr>
+            </w:pPr>
+            <w:r>
+              <w:rPr>
+                <w:highlight w:val="yellow"/>
+              </w:rPr>
+              <w:t>Готовый курсовой проект</w:t>
+            </w:r>
+          </w:p>
+        </w:tc>
+      </w:tr>
+    </w:tbl>
+    <w:p>
+      <w:pPr>
+        <w:pStyle w:val="af6"/>
+      </w:pPr>
+    </w:p>
+    <w:p>
+      <w:pPr>
         <w:pStyle w:val="a2"/>
       </w:pPr>
       <w:r>
@@ -4373,6 +4959,99 @@
     </w:p>
     <w:p>
       <w:pPr>
+        <w:pStyle w:val="af4"/>
+      </w:pPr>
+      <w:r>
+        <w:t>Предварительные отчёты по работе буд</w:t>
+      </w:r>
+      <w:r>
+        <w:t>ут</w:t>
+      </w:r>
+      <w:r>
+        <w:t xml:space="preserve"> проводиться во время рубежных аттестаций:</w:t>
+      </w:r>
+    </w:p>
+    <w:p>
+      <w:pPr>
+        <w:pStyle w:val="a8"/>
+      </w:pPr>
+      <w:r>
+        <w:t>1 аттестация (середина марта 2024) - создан репозиторий проекта</w:t>
+      </w:r>
+      <w:r>
+        <w:t xml:space="preserve"> </w:t>
+      </w:r>
+      <w:r>
+        <w:t xml:space="preserve">на </w:t>
+      </w:r>
+      <w:proofErr w:type="spellStart"/>
+      <w:r>
+        <w:t>GitHub</w:t>
+      </w:r>
+      <w:proofErr w:type="spellEnd"/>
+      <w:r>
+        <w:t xml:space="preserve">, распределены задачи проекта в </w:t>
+      </w:r>
+      <w:proofErr w:type="spellStart"/>
+      <w:r>
+        <w:t>таск</w:t>
+      </w:r>
+      <w:proofErr w:type="spellEnd"/>
+      <w:r>
+        <w:t xml:space="preserve">-менеджере </w:t>
+      </w:r>
+      <w:proofErr w:type="spellStart"/>
+      <w:r>
+        <w:t>Trello</w:t>
+      </w:r>
+      <w:proofErr w:type="spellEnd"/>
+      <w:r>
+        <w:t xml:space="preserve">, создан проект </w:t>
+      </w:r>
+      <w:proofErr w:type="spellStart"/>
+      <w:r>
+        <w:t>Miro</w:t>
+      </w:r>
+      <w:proofErr w:type="spellEnd"/>
+      <w:r>
+        <w:t xml:space="preserve"> с общей логикой системы, предоставлены промежуточные результаты по курсовому проекту</w:t>
+      </w:r>
+      <w:r>
+        <w:t>,</w:t>
+      </w:r>
+      <w:r>
+        <w:t xml:space="preserve"> готовое техническое задание</w:t>
+      </w:r>
+      <w:r>
+        <w:t>, презентация проекта, видео-презентация проекта и сопроводительное письмо преподавателю практики</w:t>
+      </w:r>
+      <w:r>
+        <w:t>;</w:t>
+      </w:r>
+    </w:p>
+    <w:p>
+      <w:pPr>
+        <w:pStyle w:val="a8"/>
+      </w:pPr>
+      <w:r>
+        <w:t>2 аттестация (середина апреля 2024) - написана основополагающая часть кода приложения, реализована БД и ее взаимодействие с сервером, проведена отладка и доработка кода, проведено тестирование по работе системы;</w:t>
+      </w:r>
+    </w:p>
+    <w:p>
+      <w:pPr>
+        <w:pStyle w:val="a8"/>
+      </w:pPr>
+      <w:r>
+        <w:t>3 аттестация (конец мая 2024) - разработан курсовой проект, выполнены завершающие работы по доработке приложения, предоставлена готовая система.</w:t>
+      </w:r>
+    </w:p>
+    <w:p>
+      <w:pPr>
+        <w:pStyle w:val="af4"/>
+      </w:pPr>
+    </w:p>
+    <w:p>
+      <w:pPr>
         <w:pStyle w:val="a2"/>
       </w:pPr>
       <w:r>
@@ -4394,6 +5073,14 @@
     </w:p>
     <w:p>
       <w:pPr>
+        <w:pStyle w:val="af4"/>
+      </w:pPr>
+      <w:r>
+        <w:t>Требования отсутствуют</w:t>
+      </w:r>
+    </w:p>
+    <w:p>
+      <w:pPr>
         <w:pStyle w:val="a2"/>
       </w:pPr>
       <w:r>
@@ -4406,6 +5093,67 @@
     </w:p>
     <w:p>
       <w:pPr>
+        <w:pStyle w:val="a3"/>
+      </w:pPr>
+      <w:r>
+        <w:t>Перечень подлежащих разработке документов</w:t>
+      </w:r>
+    </w:p>
+    <w:p>
+      <w:pPr>
+        <w:pStyle w:val="a8"/>
+      </w:pPr>
+      <w:r>
+        <w:t>Техническое задание</w:t>
+      </w:r>
+    </w:p>
+    <w:p>
+      <w:pPr>
+        <w:pStyle w:val="a8"/>
+      </w:pPr>
+      <w:r>
+        <w:t>Курсовой проект</w:t>
+      </w:r>
+    </w:p>
+    <w:p>
+      <w:pPr>
+        <w:pStyle w:val="a3"/>
+      </w:pPr>
+      <w:r>
+        <w:t>Вид представления и количество документов</w:t>
+      </w:r>
+    </w:p>
+    <w:p>
+      <w:pPr>
+        <w:pStyle w:val="af4"/>
+      </w:pPr>
+      <w:r>
+        <w:rPr>
+          <w:highlight w:val="yellow"/>
+        </w:rPr>
+        <w:t xml:space="preserve">Документы должны быть представлены в электронном виде и опубликованы на сайте </w:t>
+      </w:r>
+      <w:r>
+        <w:rPr>
+          <w:highlight w:val="yellow"/>
+        </w:rPr>
+        <w:t>github.com</w:t>
+      </w:r>
+      <w:r>
+        <w:rPr>
+          <w:highlight w:val="yellow"/>
+        </w:rPr>
+        <w:t xml:space="preserve"> в репозитории команды </w:t>
+      </w:r>
+      <w:r>
+        <w:rPr>
+          <w:highlight w:val="yellow"/>
+        </w:rPr>
+        <w:t>разработчика.</w:t>
+      </w:r>
+    </w:p>
+    <w:p>
+      <w:pPr>
         <w:pStyle w:val="a2"/>
       </w:pPr>
       <w:r>
@@ -4415,6 +5163,19 @@
       <w:r>
         <w:t>сточники разработки</w:t>
       </w:r>
+    </w:p>
+    <w:p>
+      <w:pPr>
+        <w:pStyle w:val="a3"/>
+      </w:pPr>
+      <w:r>
+        <w:t>Системы аналоги</w:t>
+      </w:r>
+    </w:p>
+    <w:p>
+      <w:pPr>
+        <w:pStyle w:val="af4"/>
+      </w:pPr>
     </w:p>
     <w:sectPr>
       <w:footerReference w:type="default" r:id="rId9"/>
@@ -5209,7 +5970,7 @@
   <w:abstractNum w:abstractNumId="6" w15:restartNumberingAfterBreak="0">
     <w:nsid w:val="526068AA"/>
     <w:multiLevelType w:val="multilevel"/>
-    <w:tmpl w:val="AF049BA2"/>
+    <w:tmpl w:val="6888BF26"/>
     <w:lvl w:ilvl="0">
       <w:start w:val="1"/>
       <w:numFmt w:val="decimal"/>
@@ -5256,10 +6017,7 @@
         <w:ind w:left="709" w:firstLine="0"/>
       </w:pPr>
       <w:rPr>
-        <w:rFonts w:ascii="Times New Roman" w:hAnsi="Times New Roman" w:hint="default"/>
-        <w:b/>
-        <w:i w:val="0"/>
-        <w:sz w:val="28"/>
+        <w:rFonts w:hint="default"/>
       </w:rPr>
     </w:lvl>
     <w:lvl w:ilvl="3">
@@ -5792,6 +6550,96 @@
     </w:lvlOverride>
   </w:num>
   <w:num w:numId="14" w16cid:durableId="1916628014">
+    <w:abstractNumId w:val="6"/>
+    <w:lvlOverride w:ilvl="0">
+      <w:startOverride w:val="1"/>
+    </w:lvlOverride>
+    <w:lvlOverride w:ilvl="1">
+      <w:startOverride w:val="1"/>
+    </w:lvlOverride>
+    <w:lvlOverride w:ilvl="2">
+      <w:startOverride w:val="1"/>
+    </w:lvlOverride>
+    <w:lvlOverride w:ilvl="3">
+      <w:startOverride w:val="1"/>
+    </w:lvlOverride>
+    <w:lvlOverride w:ilvl="4">
+      <w:startOverride w:val="1"/>
+    </w:lvlOverride>
+    <w:lvlOverride w:ilvl="5">
+      <w:startOverride w:val="1"/>
+    </w:lvlOverride>
+    <w:lvlOverride w:ilvl="6">
+      <w:startOverride w:val="1"/>
+    </w:lvlOverride>
+    <w:lvlOverride w:ilvl="7">
+      <w:startOverride w:val="1"/>
+    </w:lvlOverride>
+    <w:lvlOverride w:ilvl="8">
+      <w:startOverride w:val="1"/>
+    </w:lvlOverride>
+  </w:num>
+  <w:num w:numId="15" w16cid:durableId="144906425">
+    <w:abstractNumId w:val="6"/>
+    <w:lvlOverride w:ilvl="0">
+      <w:startOverride w:val="4"/>
+    </w:lvlOverride>
+    <w:lvlOverride w:ilvl="1">
+      <w:startOverride w:val="5"/>
+    </w:lvlOverride>
+    <w:lvlOverride w:ilvl="2">
+      <w:startOverride w:val="1"/>
+    </w:lvlOverride>
+    <w:lvlOverride w:ilvl="3">
+      <w:startOverride w:val="1"/>
+    </w:lvlOverride>
+    <w:lvlOverride w:ilvl="4">
+      <w:startOverride w:val="1"/>
+    </w:lvlOverride>
+    <w:lvlOverride w:ilvl="5">
+      <w:startOverride w:val="1"/>
+    </w:lvlOverride>
+    <w:lvlOverride w:ilvl="6">
+      <w:startOverride w:val="1"/>
+    </w:lvlOverride>
+    <w:lvlOverride w:ilvl="7">
+      <w:startOverride w:val="1"/>
+    </w:lvlOverride>
+    <w:lvlOverride w:ilvl="8">
+      <w:startOverride w:val="1"/>
+    </w:lvlOverride>
+  </w:num>
+  <w:num w:numId="16" w16cid:durableId="1330523742">
+    <w:abstractNumId w:val="6"/>
+    <w:lvlOverride w:ilvl="0">
+      <w:startOverride w:val="4"/>
+    </w:lvlOverride>
+    <w:lvlOverride w:ilvl="1">
+      <w:startOverride w:val="3"/>
+    </w:lvlOverride>
+    <w:lvlOverride w:ilvl="2">
+      <w:startOverride w:val="1"/>
+    </w:lvlOverride>
+    <w:lvlOverride w:ilvl="3">
+      <w:startOverride w:val="1"/>
+    </w:lvlOverride>
+    <w:lvlOverride w:ilvl="4">
+      <w:startOverride w:val="1"/>
+    </w:lvlOverride>
+    <w:lvlOverride w:ilvl="5">
+      <w:startOverride w:val="1"/>
+    </w:lvlOverride>
+    <w:lvlOverride w:ilvl="6">
+      <w:startOverride w:val="1"/>
+    </w:lvlOverride>
+    <w:lvlOverride w:ilvl="7">
+      <w:startOverride w:val="1"/>
+    </w:lvlOverride>
+    <w:lvlOverride w:ilvl="8">
+      <w:startOverride w:val="1"/>
+    </w:lvlOverride>
+  </w:num>
+  <w:num w:numId="17" w16cid:durableId="707491338">
     <w:abstractNumId w:val="6"/>
     <w:lvlOverride w:ilvl="0">
       <w:startOverride w:val="1"/>
@@ -6467,7 +7315,7 @@
     <w:basedOn w:val="af4"/>
     <w:autoRedefine/>
     <w:qFormat/>
-    <w:rsid w:val="00DF2161"/>
+    <w:rsid w:val="009754F4"/>
     <w:pPr>
       <w:numPr>
         <w:ilvl w:val="2"/>

</xml_diff>

<commit_message>
doc: add analogs review draft
</commit_message>
<xml_diff>
--- a/documentation/specification/Техническое задание.docx
+++ b/documentation/specification/Техническое задание.docx
@@ -151,16 +151,7 @@
           <w:i/>
           <w:sz w:val="28"/>
         </w:rPr>
-        <w:t xml:space="preserve">(Старший </w:t>
-      </w:r>
-      <w:proofErr w:type="gramStart"/>
-      <w:r>
-        <w:rPr>
-          <w:rFonts w:ascii="Times New Roman" w:hAnsi="Times New Roman" w:cs="Times New Roman"/>
-          <w:i/>
-          <w:sz w:val="28"/>
-        </w:rPr>
-        <w:t xml:space="preserve">преподаватель, </w:t>
+        <w:t xml:space="preserve">(Старший преподаватель, </w:t>
       </w:r>
       <w:r>
         <w:rPr>
@@ -179,7 +170,6 @@
         </w:rPr>
         <w:t>Воронежский</w:t>
       </w:r>
-      <w:proofErr w:type="gramEnd"/>
       <w:r>
         <w:rPr>
           <w:rFonts w:ascii="Times New Roman" w:hAnsi="Times New Roman" w:cs="Times New Roman"/>
@@ -472,7 +462,6 @@
         </w:rPr>
         <w:t xml:space="preserve">Мобильное приложение для бронирования мест в ресторанах и барах </w:t>
       </w:r>
-      <w:proofErr w:type="spellStart"/>
       <w:r>
         <w:rPr>
           <w:rFonts w:ascii="Times New Roman" w:hAnsi="Times New Roman" w:cs="Times New Roman"/>
@@ -482,7 +471,6 @@
         </w:rPr>
         <w:t>Restobook</w:t>
       </w:r>
-      <w:proofErr w:type="spellEnd"/>
     </w:p>
     <w:p>
       <w:pPr>
@@ -584,7 +572,6 @@
           <w:sz w:val="28"/>
         </w:rPr>
       </w:pPr>
-      <w:proofErr w:type="spellStart"/>
       <w:r>
         <w:rPr>
           <w:rFonts w:ascii="Times New Roman" w:hAnsi="Times New Roman" w:cs="Times New Roman"/>
@@ -594,7 +581,6 @@
         </w:rPr>
         <w:t>Restobook</w:t>
       </w:r>
-      <w:proofErr w:type="spellEnd"/>
     </w:p>
     <w:p>
       <w:pPr>
@@ -1011,14 +997,12 @@
       <w:r>
         <w:t xml:space="preserve"> </w:t>
       </w:r>
-      <w:proofErr w:type="spellStart"/>
       <w:r>
         <w:rPr>
           <w:lang w:val="en-US"/>
         </w:rPr>
         <w:t>Restobook</w:t>
       </w:r>
-      <w:proofErr w:type="spellEnd"/>
       <w:r>
         <w:t>».</w:t>
       </w:r>
@@ -1036,14 +1020,12 @@
       <w:r>
         <w:t>«</w:t>
       </w:r>
-      <w:proofErr w:type="spellStart"/>
       <w:r>
         <w:rPr>
           <w:lang w:val="en-US"/>
         </w:rPr>
         <w:t>Restobook</w:t>
       </w:r>
-      <w:proofErr w:type="spellEnd"/>
       <w:r>
         <w:t>”</w:t>
       </w:r>
@@ -1129,21 +1111,8 @@
       <w:pPr>
         <w:pStyle w:val="a8"/>
       </w:pPr>
-      <w:proofErr w:type="spellStart"/>
-      <w:r>
-        <w:t>Насайр</w:t>
-      </w:r>
-      <w:proofErr w:type="spellEnd"/>
-      <w:r>
-        <w:t xml:space="preserve"> Марьям </w:t>
-      </w:r>
-      <w:proofErr w:type="spellStart"/>
-      <w:r>
-        <w:t>Магди</w:t>
-      </w:r>
-      <w:proofErr w:type="spellEnd"/>
-      <w:r>
-        <w:t xml:space="preserve"> Захи</w:t>
+      <w:r>
+        <w:t>Насайр Марьям Магди Захи</w:t>
       </w:r>
     </w:p>
     <w:p>
@@ -1151,15 +1120,7 @@
         <w:pStyle w:val="a8"/>
       </w:pPr>
       <w:r>
-        <w:t xml:space="preserve">Ноэль </w:t>
-      </w:r>
-      <w:proofErr w:type="spellStart"/>
-      <w:r>
-        <w:t>Жулмист</w:t>
-      </w:r>
-      <w:proofErr w:type="spellEnd"/>
-      <w:r>
-        <w:t xml:space="preserve"> Филс</w:t>
+        <w:t>Ноэль Жулмист Филс</w:t>
       </w:r>
     </w:p>
     <w:p>
@@ -1499,42 +1460,12 @@
                 <w:lang w:val="en-US"/>
               </w:rPr>
             </w:pPr>
-            <w:proofErr w:type="spellStart"/>
-            <w:r>
-              <w:rPr>
-                <w:lang w:val="en-US"/>
-              </w:rPr>
-              <w:t>Общие</w:t>
-            </w:r>
-            <w:proofErr w:type="spellEnd"/>
-            <w:r>
-              <w:rPr>
-                <w:lang w:val="en-US"/>
-              </w:rPr>
-              <w:t xml:space="preserve"> </w:t>
-            </w:r>
-            <w:proofErr w:type="spellStart"/>
-            <w:r>
-              <w:rPr>
-                <w:lang w:val="en-US"/>
-              </w:rPr>
-              <w:t>функциональные</w:t>
-            </w:r>
-            <w:proofErr w:type="spellEnd"/>
-            <w:r>
-              <w:rPr>
-                <w:lang w:val="en-US"/>
-              </w:rPr>
-              <w:t xml:space="preserve"> </w:t>
-            </w:r>
-            <w:proofErr w:type="spellStart"/>
-            <w:r>
-              <w:rPr>
-                <w:lang w:val="en-US"/>
-              </w:rPr>
-              <w:t>требования</w:t>
-            </w:r>
-            <w:proofErr w:type="spellEnd"/>
+            <w:r>
+              <w:rPr>
+                <w:lang w:val="en-US"/>
+              </w:rPr>
+              <w:t>Общие функциональные требования</w:t>
+            </w:r>
           </w:p>
         </w:tc>
       </w:tr>
@@ -2843,28 +2774,15 @@
         <w:pStyle w:val="a8"/>
       </w:pPr>
       <w:r>
-        <w:t xml:space="preserve">СУБД </w:t>
-      </w:r>
-      <w:proofErr w:type="spellStart"/>
-      <w:r>
-        <w:t>PostgreSQL</w:t>
-      </w:r>
-      <w:proofErr w:type="spellEnd"/>
-      <w:r>
-        <w:t xml:space="preserve"> 16.2;</w:t>
+        <w:t>СУБД PostgreSQL 16.2;</w:t>
       </w:r>
     </w:p>
     <w:p>
       <w:pPr>
         <w:pStyle w:val="a8"/>
       </w:pPr>
-      <w:proofErr w:type="spellStart"/>
-      <w:r>
-        <w:t>Keycloak</w:t>
-      </w:r>
-      <w:proofErr w:type="spellEnd"/>
-      <w:r>
-        <w:t xml:space="preserve"> 23.0.7.</w:t>
+      <w:r>
+        <w:t>Keycloak 23.0.7.</w:t>
       </w:r>
     </w:p>
     <w:p>
@@ -2880,15 +2798,7 @@
         <w:pStyle w:val="a8"/>
       </w:pPr>
       <w:r>
-        <w:t xml:space="preserve">Язык программирования </w:t>
-      </w:r>
-      <w:proofErr w:type="spellStart"/>
-      <w:r>
-        <w:t>Dart</w:t>
-      </w:r>
-      <w:proofErr w:type="spellEnd"/>
-      <w:r>
-        <w:t xml:space="preserve"> версии 3.3.0</w:t>
+        <w:t>Язык программирования Dart версии 3.3.0</w:t>
       </w:r>
     </w:p>
     <w:p>
@@ -2898,14 +2808,9 @@
           <w:b/>
         </w:rPr>
       </w:pPr>
-      <w:proofErr w:type="spellStart"/>
       <w:r>
         <w:lastRenderedPageBreak/>
-        <w:t>Flutter</w:t>
-      </w:r>
-      <w:proofErr w:type="spellEnd"/>
-      <w:r>
-        <w:t xml:space="preserve"> SDK версии 3.19.1.</w:t>
+        <w:t>Flutter SDK версии 3.19.1.</w:t>
       </w:r>
     </w:p>
     <w:p>
@@ -4982,39 +4887,7 @@
         <w:t xml:space="preserve"> </w:t>
       </w:r>
       <w:r>
-        <w:t xml:space="preserve">на </w:t>
-      </w:r>
-      <w:proofErr w:type="spellStart"/>
-      <w:r>
-        <w:t>GitHub</w:t>
-      </w:r>
-      <w:proofErr w:type="spellEnd"/>
-      <w:r>
-        <w:t xml:space="preserve">, распределены задачи проекта в </w:t>
-      </w:r>
-      <w:proofErr w:type="spellStart"/>
-      <w:r>
-        <w:t>таск</w:t>
-      </w:r>
-      <w:proofErr w:type="spellEnd"/>
-      <w:r>
-        <w:t xml:space="preserve">-менеджере </w:t>
-      </w:r>
-      <w:proofErr w:type="spellStart"/>
-      <w:r>
-        <w:t>Trello</w:t>
-      </w:r>
-      <w:proofErr w:type="spellEnd"/>
-      <w:r>
-        <w:t xml:space="preserve">, создан проект </w:t>
-      </w:r>
-      <w:proofErr w:type="spellStart"/>
-      <w:r>
-        <w:t>Miro</w:t>
-      </w:r>
-      <w:proofErr w:type="spellEnd"/>
-      <w:r>
-        <w:t xml:space="preserve"> с общей логикой системы, предоставлены промежуточные результаты по курсовому проекту</w:t>
+        <w:t>на GitHub, распределены задачи проекта в таск-менеджере Trello, создан проект Miro с общей логикой системы, предоставлены промежуточные результаты по курсовому проекту</w:t>
       </w:r>
       <w:r>
         <w:t>,</w:t>
@@ -5169,16 +5042,346 @@
         <w:pStyle w:val="a3"/>
       </w:pPr>
       <w:r>
-        <w:t>Системы аналоги</w:t>
+        <w:t>Системы</w:t>
+      </w:r>
+      <w:r>
+        <w:rPr>
+          <w:lang w:val="en-US"/>
+        </w:rPr>
+        <w:t>-</w:t>
+      </w:r>
+      <w:r>
+        <w:t>аналоги</w:t>
+      </w:r>
+    </w:p>
+    <w:p>
+      <w:pPr>
+        <w:pStyle w:val="a4"/>
+        <w:rPr>
+          <w:lang w:val="en-US"/>
+        </w:rPr>
+      </w:pPr>
+      <w:r>
+        <w:rPr>
+          <w:lang w:val="en-US"/>
+        </w:rPr>
+        <w:t>ReMarked</w:t>
       </w:r>
     </w:p>
     <w:p>
       <w:pPr>
         <w:pStyle w:val="af4"/>
       </w:pPr>
+      <w:r>
+        <w:t>Облачный сервис, работает на телефонах, планшетах и ноутбуках. Заказы можно принимать через виджет, телеграм-бот и приложение. Система бронирования ReMarked рассчитана как на сетевые проекты, так и на одиночные заведения с высокой проходимостью. Позволяет клиентам автоматически резервировать места на сайте, гости получают уведомления/напоминания о брони через Whatsapp, есть возможность вносить депозиты и отправлять данные о резерве на кассу.</w:t>
+      </w:r>
+    </w:p>
+    <w:p>
+      <w:pPr>
+        <w:pStyle w:val="af5"/>
+      </w:pPr>
+      <w:r>
+        <w:rPr>
+          <w:noProof/>
+        </w:rPr>
+        <w:drawing>
+          <wp:inline distT="0" distB="0" distL="0" distR="0" wp14:anchorId="74ECE9DC" wp14:editId="58E29268">
+            <wp:extent cx="5939790" cy="2703830"/>
+            <wp:effectExtent l="0" t="0" r="3810" b="1270"/>
+            <wp:docPr id="1023465090" name="Рисунок 1" descr="Список резервов"/>
+            <wp:cNvGraphicFramePr>
+              <a:graphicFrameLocks xmlns:a="http://schemas.openxmlformats.org/drawingml/2006/main" noChangeAspect="1"/>
+            </wp:cNvGraphicFramePr>
+            <a:graphic xmlns:a="http://schemas.openxmlformats.org/drawingml/2006/main">
+              <a:graphicData uri="http://schemas.openxmlformats.org/drawingml/2006/picture">
+                <pic:pic xmlns:pic="http://schemas.openxmlformats.org/drawingml/2006/picture">
+                  <pic:nvPicPr>
+                    <pic:cNvPr id="0" name="Picture 1" descr="Список резервов"/>
+                    <pic:cNvPicPr>
+                      <a:picLocks noChangeAspect="1" noChangeArrowheads="1"/>
+                    </pic:cNvPicPr>
+                  </pic:nvPicPr>
+                  <pic:blipFill>
+                    <a:blip r:embed="rId9" cstate="print">
+                      <a:extLst>
+                        <a:ext uri="{28A0092B-C50C-407E-A947-70E740481C1C}">
+                          <a14:useLocalDpi xmlns:a14="http://schemas.microsoft.com/office/drawing/2010/main" val="0"/>
+                        </a:ext>
+                      </a:extLst>
+                    </a:blip>
+                    <a:srcRect/>
+                    <a:stretch>
+                      <a:fillRect/>
+                    </a:stretch>
+                  </pic:blipFill>
+                  <pic:spPr bwMode="auto">
+                    <a:xfrm>
+                      <a:off x="0" y="0"/>
+                      <a:ext cx="5939790" cy="2703830"/>
+                    </a:xfrm>
+                    <a:prstGeom prst="rect">
+                      <a:avLst/>
+                    </a:prstGeom>
+                    <a:noFill/>
+                    <a:ln>
+                      <a:noFill/>
+                    </a:ln>
+                  </pic:spPr>
+                </pic:pic>
+              </a:graphicData>
+            </a:graphic>
+          </wp:inline>
+        </w:drawing>
+      </w:r>
+    </w:p>
+    <w:p>
+      <w:pPr>
+        <w:pStyle w:val="a"/>
+      </w:pPr>
+      <w:r>
+        <w:t>Список резервов</w:t>
+      </w:r>
+    </w:p>
+    <w:p>
+      <w:pPr>
+        <w:pStyle w:val="af5"/>
+      </w:pPr>
+      <w:r>
+        <w:rPr>
+          <w:noProof/>
+        </w:rPr>
+        <w:lastRenderedPageBreak/>
+        <w:drawing>
+          <wp:inline distT="0" distB="0" distL="0" distR="0" wp14:anchorId="22E46899" wp14:editId="74F35646">
+            <wp:extent cx="5939790" cy="2703830"/>
+            <wp:effectExtent l="0" t="0" r="3810" b="1270"/>
+            <wp:docPr id="483126883" name="Рисунок 2" descr="Лист ожидания"/>
+            <wp:cNvGraphicFramePr>
+              <a:graphicFrameLocks xmlns:a="http://schemas.openxmlformats.org/drawingml/2006/main" noChangeAspect="1"/>
+            </wp:cNvGraphicFramePr>
+            <a:graphic xmlns:a="http://schemas.openxmlformats.org/drawingml/2006/main">
+              <a:graphicData uri="http://schemas.openxmlformats.org/drawingml/2006/picture">
+                <pic:pic xmlns:pic="http://schemas.openxmlformats.org/drawingml/2006/picture">
+                  <pic:nvPicPr>
+                    <pic:cNvPr id="0" name="Picture 3" descr="Лист ожидания"/>
+                    <pic:cNvPicPr>
+                      <a:picLocks noChangeAspect="1" noChangeArrowheads="1"/>
+                    </pic:cNvPicPr>
+                  </pic:nvPicPr>
+                  <pic:blipFill>
+                    <a:blip r:embed="rId10" cstate="print">
+                      <a:extLst>
+                        <a:ext uri="{28A0092B-C50C-407E-A947-70E740481C1C}">
+                          <a14:useLocalDpi xmlns:a14="http://schemas.microsoft.com/office/drawing/2010/main" val="0"/>
+                        </a:ext>
+                      </a:extLst>
+                    </a:blip>
+                    <a:srcRect/>
+                    <a:stretch>
+                      <a:fillRect/>
+                    </a:stretch>
+                  </pic:blipFill>
+                  <pic:spPr bwMode="auto">
+                    <a:xfrm>
+                      <a:off x="0" y="0"/>
+                      <a:ext cx="5939790" cy="2703830"/>
+                    </a:xfrm>
+                    <a:prstGeom prst="rect">
+                      <a:avLst/>
+                    </a:prstGeom>
+                    <a:noFill/>
+                    <a:ln>
+                      <a:noFill/>
+                    </a:ln>
+                  </pic:spPr>
+                </pic:pic>
+              </a:graphicData>
+            </a:graphic>
+          </wp:inline>
+        </w:drawing>
+      </w:r>
+    </w:p>
+    <w:p>
+      <w:pPr>
+        <w:pStyle w:val="a"/>
+      </w:pPr>
+      <w:r>
+        <w:t>Лист ожидания</w:t>
+      </w:r>
+    </w:p>
+    <w:p>
+      <w:pPr>
+        <w:pStyle w:val="af5"/>
+      </w:pPr>
+      <w:r>
+        <w:rPr>
+          <w:noProof/>
+        </w:rPr>
+        <w:drawing>
+          <wp:inline distT="0" distB="0" distL="0" distR="0" wp14:anchorId="3F60BCB9" wp14:editId="24C16780">
+            <wp:extent cx="5939790" cy="2703830"/>
+            <wp:effectExtent l="0" t="0" r="3810" b="1270"/>
+            <wp:docPr id="792969394" name="Рисунок 3" descr="Создание резерва"/>
+            <wp:cNvGraphicFramePr>
+              <a:graphicFrameLocks xmlns:a="http://schemas.openxmlformats.org/drawingml/2006/main" noChangeAspect="1"/>
+            </wp:cNvGraphicFramePr>
+            <a:graphic xmlns:a="http://schemas.openxmlformats.org/drawingml/2006/main">
+              <a:graphicData uri="http://schemas.openxmlformats.org/drawingml/2006/picture">
+                <pic:pic xmlns:pic="http://schemas.openxmlformats.org/drawingml/2006/picture">
+                  <pic:nvPicPr>
+                    <pic:cNvPr id="0" name="Picture 5" descr="Создание резерва"/>
+                    <pic:cNvPicPr>
+                      <a:picLocks noChangeAspect="1" noChangeArrowheads="1"/>
+                    </pic:cNvPicPr>
+                  </pic:nvPicPr>
+                  <pic:blipFill>
+                    <a:blip r:embed="rId11" cstate="print">
+                      <a:extLst>
+                        <a:ext uri="{28A0092B-C50C-407E-A947-70E740481C1C}">
+                          <a14:useLocalDpi xmlns:a14="http://schemas.microsoft.com/office/drawing/2010/main" val="0"/>
+                        </a:ext>
+                      </a:extLst>
+                    </a:blip>
+                    <a:srcRect/>
+                    <a:stretch>
+                      <a:fillRect/>
+                    </a:stretch>
+                  </pic:blipFill>
+                  <pic:spPr bwMode="auto">
+                    <a:xfrm>
+                      <a:off x="0" y="0"/>
+                      <a:ext cx="5939790" cy="2703830"/>
+                    </a:xfrm>
+                    <a:prstGeom prst="rect">
+                      <a:avLst/>
+                    </a:prstGeom>
+                    <a:noFill/>
+                    <a:ln>
+                      <a:noFill/>
+                    </a:ln>
+                  </pic:spPr>
+                </pic:pic>
+              </a:graphicData>
+            </a:graphic>
+          </wp:inline>
+        </w:drawing>
+      </w:r>
+    </w:p>
+    <w:p>
+      <w:pPr>
+        <w:pStyle w:val="a"/>
+      </w:pPr>
+      <w:r>
+        <w:t>Создание резерва</w:t>
+      </w:r>
+    </w:p>
+    <w:p>
+      <w:pPr>
+        <w:pStyle w:val="a4"/>
+      </w:pPr>
+      <w:r>
+        <w:t>Meetto</w:t>
+      </w:r>
+    </w:p>
+    <w:p>
+      <w:pPr>
+        <w:pStyle w:val="af4"/>
+        <w:rPr>
+          <w:b/>
+        </w:rPr>
+      </w:pPr>
+      <w:r>
+        <w:t>Система бронирования в режиме онлайн для кафе, ресторанов, баров. Мобильное приложение позволяет принимать заявки на бронь столов, комнат или целых залов. С помощью сервиса можно вести журнал брони в нескольких заведениях сети одновременно и отслеживать статус заявок в режиме реального времени.</w:t>
+      </w:r>
+    </w:p>
+    <w:p>
+      <w:pPr>
+        <w:pStyle w:val="a4"/>
+      </w:pPr>
+      <w:r>
+        <w:lastRenderedPageBreak/>
+        <w:t>GuestMe</w:t>
+      </w:r>
+    </w:p>
+    <w:p>
+      <w:pPr>
+        <w:pStyle w:val="af4"/>
+      </w:pPr>
+      <w:r>
+        <w:t>Рестораны, которые уже работают на iiko, могут не искать отдельный сервис для бронирования столов, а просто подключить дополнительный модуль — GuestMe. Он поддерживает основные функции аналогичных инструментов: мгновенная интеграция с системой автоматизации, быстрое получение информации о зале и гостях из iiko, при поступлении звонка от гостя персонал сразу видит всю информацию о нем. Есть удобная схема залов для оформления резерва, работа с банкетами. Виджеты бронирования для любых площадок — сайт, социальные сети, карты. Невозможность овербукинга. Функцию бронирования также можно отключать в некоторых дни или часы.</w:t>
+      </w:r>
+    </w:p>
+    <w:p>
+      <w:pPr>
+        <w:pStyle w:val="af5"/>
+      </w:pPr>
+      <w:r>
+        <w:rPr>
+          <w:noProof/>
+        </w:rPr>
+        <w:drawing>
+          <wp:inline distT="0" distB="0" distL="0" distR="0" wp14:anchorId="5DB02128" wp14:editId="10686555">
+            <wp:extent cx="5939790" cy="3221355"/>
+            <wp:effectExtent l="0" t="0" r="3810" b="0"/>
+            <wp:docPr id="1791495137" name="Рисунок 4"/>
+            <wp:cNvGraphicFramePr>
+              <a:graphicFrameLocks xmlns:a="http://schemas.openxmlformats.org/drawingml/2006/main" noChangeAspect="1"/>
+            </wp:cNvGraphicFramePr>
+            <a:graphic xmlns:a="http://schemas.openxmlformats.org/drawingml/2006/main">
+              <a:graphicData uri="http://schemas.openxmlformats.org/drawingml/2006/picture">
+                <pic:pic xmlns:pic="http://schemas.openxmlformats.org/drawingml/2006/picture">
+                  <pic:nvPicPr>
+                    <pic:cNvPr id="0" name="Picture 7"/>
+                    <pic:cNvPicPr>
+                      <a:picLocks noChangeAspect="1" noChangeArrowheads="1"/>
+                    </pic:cNvPicPr>
+                  </pic:nvPicPr>
+                  <pic:blipFill>
+                    <a:blip r:embed="rId12" cstate="print">
+                      <a:extLst>
+                        <a:ext uri="{28A0092B-C50C-407E-A947-70E740481C1C}">
+                          <a14:useLocalDpi xmlns:a14="http://schemas.microsoft.com/office/drawing/2010/main" val="0"/>
+                        </a:ext>
+                      </a:extLst>
+                    </a:blip>
+                    <a:srcRect/>
+                    <a:stretch>
+                      <a:fillRect/>
+                    </a:stretch>
+                  </pic:blipFill>
+                  <pic:spPr bwMode="auto">
+                    <a:xfrm>
+                      <a:off x="0" y="0"/>
+                      <a:ext cx="5939790" cy="3221355"/>
+                    </a:xfrm>
+                    <a:prstGeom prst="rect">
+                      <a:avLst/>
+                    </a:prstGeom>
+                    <a:noFill/>
+                    <a:ln>
+                      <a:noFill/>
+                    </a:ln>
+                  </pic:spPr>
+                </pic:pic>
+              </a:graphicData>
+            </a:graphic>
+          </wp:inline>
+        </w:drawing>
+      </w:r>
+    </w:p>
+    <w:p>
+      <w:pPr>
+        <w:pStyle w:val="a"/>
+      </w:pPr>
+      <w:r>
+        <w:t>О</w:t>
+      </w:r>
+      <w:r>
+        <w:t>кно создания нового резерва</w:t>
+      </w:r>
     </w:p>
     <w:sectPr>
-      <w:footerReference w:type="default" r:id="rId9"/>
+      <w:footerReference w:type="default" r:id="rId13"/>
       <w:pgSz w:w="11906" w:h="16838"/>
       <w:pgMar w:top="1134" w:right="851" w:bottom="1134" w:left="1701" w:header="709" w:footer="709" w:gutter="0"/>
       <w:cols w:space="708"/>
@@ -5970,7 +6173,7 @@
   <w:abstractNum w:abstractNumId="6" w15:restartNumberingAfterBreak="0">
     <w:nsid w:val="526068AA"/>
     <w:multiLevelType w:val="multilevel"/>
-    <w:tmpl w:val="6888BF26"/>
+    <w:tmpl w:val="06ECD88E"/>
     <w:lvl w:ilvl="0">
       <w:start w:val="1"/>
       <w:numFmt w:val="decimal"/>
@@ -7315,8 +7518,9 @@
     <w:basedOn w:val="af4"/>
     <w:autoRedefine/>
     <w:qFormat/>
-    <w:rsid w:val="009754F4"/>
+    <w:rsid w:val="00CB40DF"/>
     <w:pPr>
+      <w:keepNext/>
       <w:numPr>
         <w:ilvl w:val="2"/>
         <w:numId w:val="1"/>

</xml_diff>

<commit_message>
doc: add analogs review
</commit_message>
<xml_diff>
--- a/documentation/specification/Техническое задание.docx
+++ b/documentation/specification/Техническое задание.docx
@@ -1300,7 +1300,19 @@
         <w:pStyle w:val="a8"/>
       </w:pPr>
       <w:r>
-        <w:t>Замена бумажной книги резервов на цифровой аналог.</w:t>
+        <w:t xml:space="preserve">Замена </w:t>
+      </w:r>
+      <w:r>
+        <w:t xml:space="preserve">в подключившихся ресторанах </w:t>
+      </w:r>
+      <w:r>
+        <w:t>бумажной книги резервов</w:t>
+      </w:r>
+      <w:r>
+        <w:t xml:space="preserve"> </w:t>
+      </w:r>
+      <w:r>
+        <w:t>на цифровой аналог.</w:t>
       </w:r>
     </w:p>
     <w:p>
@@ -1316,7 +1328,43 @@
         <w:pStyle w:val="af4"/>
       </w:pPr>
       <w:r>
-        <w:t>Мобильное приложение предназначено для сотрудников ресторанов и баров, обрабатывающих заявки посетителей на бронирование столиков или мест.</w:t>
+        <w:t>Мобильное приложение предназначено для</w:t>
+      </w:r>
+      <w:r>
+        <w:t xml:space="preserve"> </w:t>
+      </w:r>
+      <w:r>
+        <w:t>обраб</w:t>
+      </w:r>
+      <w:r>
+        <w:t xml:space="preserve">отки </w:t>
+      </w:r>
+      <w:r>
+        <w:t>сотрудник</w:t>
+      </w:r>
+      <w:r>
+        <w:t>ами</w:t>
+      </w:r>
+      <w:r>
+        <w:t xml:space="preserve"> ресторанов и баров</w:t>
+      </w:r>
+      <w:r>
+        <w:t xml:space="preserve"> </w:t>
+      </w:r>
+      <w:r>
+        <w:t>зая</w:t>
+      </w:r>
+      <w:r>
+        <w:t xml:space="preserve">вок </w:t>
+      </w:r>
+      <w:r>
+        <w:t>посетителей на бронирование столиков или мест</w:t>
+      </w:r>
+      <w:r>
+        <w:t>, а также учёта уже существующих броней</w:t>
+      </w:r>
+      <w:r>
+        <w:t>.</w:t>
       </w:r>
     </w:p>
     <w:p>
@@ -1369,10 +1417,39 @@
         <w:pStyle w:val="af4"/>
       </w:pPr>
       <w:r>
-        <w:rPr>
-          <w:highlight w:val="yellow"/>
-        </w:rPr>
-        <w:t>…</w:t>
+        <w:t>В долгосрочной перспективе возможны следующие направления модернизации АС:</w:t>
+      </w:r>
+    </w:p>
+    <w:p>
+      <w:pPr>
+        <w:pStyle w:val="a8"/>
+      </w:pPr>
+      <w:r>
+        <w:t>Визуализация столов в виде схемы зала;</w:t>
+      </w:r>
+    </w:p>
+    <w:p>
+      <w:pPr>
+        <w:pStyle w:val="a8"/>
+      </w:pPr>
+      <w:r>
+        <w:t>Аналитика броней;</w:t>
+      </w:r>
+    </w:p>
+    <w:p>
+      <w:pPr>
+        <w:pStyle w:val="a8"/>
+      </w:pPr>
+      <w:r>
+        <w:t>Интеграция с существующими системами автоматизации ресторанов;</w:t>
+      </w:r>
+    </w:p>
+    <w:p>
+      <w:pPr>
+        <w:pStyle w:val="a8"/>
+      </w:pPr>
+      <w:r>
+        <w:t>База данных гостей.</w:t>
       </w:r>
     </w:p>
     <w:p>
@@ -1499,48 +1576,6 @@
             </w:pPr>
             <w:r>
               <w:t>Требования к интерфейсу пользователя</w:t>
-            </w:r>
-          </w:p>
-        </w:tc>
-      </w:tr>
-      <w:tr>
-        <w:tc>
-          <w:tcPr>
-            <w:tcW w:w="1271" w:type="dxa"/>
-          </w:tcPr>
-          <w:p>
-            <w:pPr>
-              <w:pStyle w:val="afa"/>
-              <w:rPr>
-                <w:highlight w:val="yellow"/>
-                <w:lang w:val="en-US"/>
-              </w:rPr>
-            </w:pPr>
-            <w:r>
-              <w:rPr>
-                <w:highlight w:val="yellow"/>
-                <w:lang w:val="en-US"/>
-              </w:rPr>
-              <w:t>A</w:t>
-            </w:r>
-          </w:p>
-        </w:tc>
-        <w:tc>
-          <w:tcPr>
-            <w:tcW w:w="8073" w:type="dxa"/>
-          </w:tcPr>
-          <w:p>
-            <w:pPr>
-              <w:pStyle w:val="afa"/>
-              <w:rPr>
-                <w:highlight w:val="yellow"/>
-              </w:rPr>
-            </w:pPr>
-            <w:r>
-              <w:rPr>
-                <w:highlight w:val="yellow"/>
-              </w:rPr>
-              <w:t>Требования к администрированию, управлению доступом и безопасностью системы</w:t>
             </w:r>
           </w:p>
         </w:tc>
@@ -1931,6 +1966,7 @@
               <w:rPr>
                 <w:lang w:val="en-US"/>
               </w:rPr>
+              <w:lastRenderedPageBreak/>
               <w:t>F.01.01</w:t>
             </w:r>
           </w:p>
@@ -2131,7 +2167,6 @@
               <w:rPr>
                 <w:lang w:val="en-US"/>
               </w:rPr>
-              <w:lastRenderedPageBreak/>
               <w:t>F.01.05</w:t>
             </w:r>
           </w:p>
@@ -2774,6 +2809,7 @@
         <w:pStyle w:val="a8"/>
       </w:pPr>
       <w:r>
+        <w:lastRenderedPageBreak/>
         <w:t>СУБД PostgreSQL 16.2;</w:t>
       </w:r>
     </w:p>
@@ -2809,7 +2845,6 @@
         </w:rPr>
       </w:pPr>
       <w:r>
-        <w:lastRenderedPageBreak/>
         <w:t>Flutter SDK версии 3.19.1.</w:t>
       </w:r>
     </w:p>
@@ -2841,19 +2876,7 @@
         <w:pStyle w:val="af4"/>
       </w:pPr>
       <w:r>
-        <w:t>Для обеспечения работоспособности приложения достаточно одного а</w:t>
-      </w:r>
-      <w:r>
-        <w:t>дминистратор</w:t>
-      </w:r>
-      <w:r>
-        <w:t>а</w:t>
-      </w:r>
-      <w:r>
-        <w:t xml:space="preserve"> вендора</w:t>
-      </w:r>
-      <w:r>
-        <w:t>. Специальной квалификации не требуется, достаточно ознакомления с функциональностью сервисной страницы.</w:t>
+        <w:t>Для обеспечения работоспособности приложения достаточно одного администратора вендора. Специальной квалификации не требуется, достаточно ознакомления с функциональностью сервисной страницы.</w:t>
       </w:r>
       <w:r>
         <w:t xml:space="preserve"> Режим работы свободный.</w:t>
@@ -3224,6 +3247,7 @@
               <w:rPr>
                 <w:lang w:val="en-US"/>
               </w:rPr>
+              <w:lastRenderedPageBreak/>
               <w:t>I.01.03</w:t>
             </w:r>
           </w:p>
@@ -3481,7 +3505,6 @@
               <w:rPr>
                 <w:lang w:val="en-US"/>
               </w:rPr>
-              <w:lastRenderedPageBreak/>
               <w:t>I.02.02</w:t>
             </w:r>
           </w:p>
@@ -4867,13 +4890,7 @@
         <w:pStyle w:val="af4"/>
       </w:pPr>
       <w:r>
-        <w:t>Предварительные отчёты по работе буд</w:t>
-      </w:r>
-      <w:r>
-        <w:t>ут</w:t>
-      </w:r>
-      <w:r>
-        <w:t xml:space="preserve"> проводиться во время рубежных аттестаций:</w:t>
+        <w:t>Предварительные отчёты по работе будут проводиться во время рубежных аттестаций:</w:t>
       </w:r>
     </w:p>
     <w:p>
@@ -5004,25 +5021,37 @@
         <w:rPr>
           <w:highlight w:val="yellow"/>
         </w:rPr>
-        <w:t xml:space="preserve">Документы должны быть представлены в электронном виде и опубликованы на сайте </w:t>
+        <w:t xml:space="preserve">Документы должны быть представлены в электронном виде </w:t>
       </w:r>
       <w:r>
         <w:rPr>
           <w:highlight w:val="yellow"/>
         </w:rPr>
-        <w:t>github.com</w:t>
+        <w:t xml:space="preserve">и </w:t>
       </w:r>
       <w:r>
         <w:rPr>
           <w:highlight w:val="yellow"/>
         </w:rPr>
-        <w:t xml:space="preserve"> в репозитории команды </w:t>
+        <w:t xml:space="preserve">опубликованы на сайте github.com в репозитории команды </w:t>
       </w:r>
       <w:r>
         <w:rPr>
           <w:highlight w:val="yellow"/>
         </w:rPr>
-        <w:t>разработчика.</w:t>
+        <w:t>разработчика</w:t>
+      </w:r>
+      <w:r>
+        <w:rPr>
+          <w:highlight w:val="yellow"/>
+        </w:rPr>
+        <w:t>, а также в печатном виде</w:t>
+      </w:r>
+      <w:r>
+        <w:rPr>
+          <w:highlight w:val="yellow"/>
+        </w:rPr>
+        <w:t>.</w:t>
       </w:r>
     </w:p>
     <w:p>
@@ -5056,6 +5085,364 @@
     </w:p>
     <w:p>
       <w:pPr>
+        <w:pStyle w:val="af4"/>
+      </w:pPr>
+      <w:r>
+        <w:t>В ходе исследования рынка приложений по бронированию мест в ресторанах и барах было выявлено 3 прямых конкурента. Результаты конкурентного исследования приведены в таблице 7.</w:t>
+      </w:r>
+    </w:p>
+    <w:p>
+      <w:pPr>
+        <w:pStyle w:val="a0"/>
+      </w:pPr>
+      <w:r>
+        <w:t>Конкурентное исследование</w:t>
+      </w:r>
+    </w:p>
+    <w:tbl>
+      <w:tblPr>
+        <w:tblStyle w:val="ad"/>
+        <w:tblW w:w="0" w:type="auto"/>
+        <w:tblLook w:val="04A0" w:firstRow="1" w:lastRow="0" w:firstColumn="1" w:lastColumn="0" w:noHBand="0" w:noVBand="1"/>
+      </w:tblPr>
+      <w:tblGrid>
+        <w:gridCol w:w="2336"/>
+        <w:gridCol w:w="2336"/>
+        <w:gridCol w:w="2336"/>
+        <w:gridCol w:w="2336"/>
+      </w:tblGrid>
+      <w:tr>
+        <w:tc>
+          <w:tcPr>
+            <w:tcW w:w="2336" w:type="dxa"/>
+          </w:tcPr>
+          <w:p>
+            <w:pPr>
+              <w:pStyle w:val="af6"/>
+            </w:pPr>
+            <w:r>
+              <w:t>Характеристика</w:t>
+            </w:r>
+          </w:p>
+        </w:tc>
+        <w:tc>
+          <w:tcPr>
+            <w:tcW w:w="2336" w:type="dxa"/>
+          </w:tcPr>
+          <w:p>
+            <w:pPr>
+              <w:pStyle w:val="af6"/>
+            </w:pPr>
+            <w:r>
+              <w:t>ReMarked</w:t>
+            </w:r>
+          </w:p>
+        </w:tc>
+        <w:tc>
+          <w:tcPr>
+            <w:tcW w:w="2336" w:type="dxa"/>
+          </w:tcPr>
+          <w:p>
+            <w:pPr>
+              <w:pStyle w:val="af6"/>
+            </w:pPr>
+            <w:r>
+              <w:t>Meetto</w:t>
+            </w:r>
+          </w:p>
+        </w:tc>
+        <w:tc>
+          <w:tcPr>
+            <w:tcW w:w="2336" w:type="dxa"/>
+          </w:tcPr>
+          <w:p>
+            <w:pPr>
+              <w:pStyle w:val="af6"/>
+            </w:pPr>
+            <w:r>
+              <w:t>GuestMe</w:t>
+            </w:r>
+          </w:p>
+        </w:tc>
+      </w:tr>
+      <w:tr>
+        <w:tc>
+          <w:tcPr>
+            <w:tcW w:w="2336" w:type="dxa"/>
+          </w:tcPr>
+          <w:p>
+            <w:pPr>
+              <w:pStyle w:val="af6"/>
+            </w:pPr>
+            <w:r>
+              <w:t xml:space="preserve">Просмотр занятости столов </w:t>
+            </w:r>
+          </w:p>
+        </w:tc>
+        <w:tc>
+          <w:tcPr>
+            <w:tcW w:w="2336" w:type="dxa"/>
+          </w:tcPr>
+          <w:p>
+            <w:pPr>
+              <w:pStyle w:val="af6"/>
+            </w:pPr>
+            <w:r>
+              <w:t>+</w:t>
+            </w:r>
+          </w:p>
+        </w:tc>
+        <w:tc>
+          <w:tcPr>
+            <w:tcW w:w="2336" w:type="dxa"/>
+          </w:tcPr>
+          <w:p>
+            <w:pPr>
+              <w:pStyle w:val="af6"/>
+            </w:pPr>
+            <w:r>
+              <w:t>+</w:t>
+            </w:r>
+          </w:p>
+        </w:tc>
+        <w:tc>
+          <w:tcPr>
+            <w:tcW w:w="2336" w:type="dxa"/>
+          </w:tcPr>
+          <w:p>
+            <w:pPr>
+              <w:pStyle w:val="af6"/>
+            </w:pPr>
+            <w:r>
+              <w:t>+</w:t>
+            </w:r>
+          </w:p>
+        </w:tc>
+      </w:tr>
+      <w:tr>
+        <w:tc>
+          <w:tcPr>
+            <w:tcW w:w="2336" w:type="dxa"/>
+          </w:tcPr>
+          <w:p>
+            <w:pPr>
+              <w:pStyle w:val="af6"/>
+            </w:pPr>
+            <w:r>
+              <w:t>Просмотр очереди брони конкретного стола</w:t>
+            </w:r>
+          </w:p>
+        </w:tc>
+        <w:tc>
+          <w:tcPr>
+            <w:tcW w:w="2336" w:type="dxa"/>
+          </w:tcPr>
+          <w:p>
+            <w:pPr>
+              <w:pStyle w:val="af6"/>
+            </w:pPr>
+            <w:r>
+              <w:t>-</w:t>
+            </w:r>
+          </w:p>
+        </w:tc>
+        <w:tc>
+          <w:tcPr>
+            <w:tcW w:w="2336" w:type="dxa"/>
+          </w:tcPr>
+          <w:p>
+            <w:pPr>
+              <w:pStyle w:val="af6"/>
+            </w:pPr>
+            <w:r>
+              <w:t>-</w:t>
+            </w:r>
+          </w:p>
+        </w:tc>
+        <w:tc>
+          <w:tcPr>
+            <w:tcW w:w="2336" w:type="dxa"/>
+          </w:tcPr>
+          <w:p>
+            <w:pPr>
+              <w:pStyle w:val="af6"/>
+            </w:pPr>
+            <w:r>
+              <w:t>-</w:t>
+            </w:r>
+          </w:p>
+        </w:tc>
+      </w:tr>
+      <w:tr>
+        <w:tc>
+          <w:tcPr>
+            <w:tcW w:w="2336" w:type="dxa"/>
+          </w:tcPr>
+          <w:p>
+            <w:pPr>
+              <w:pStyle w:val="af6"/>
+            </w:pPr>
+            <w:r>
+              <w:t>Информация о госте при подаче заявке</w:t>
+            </w:r>
+          </w:p>
+        </w:tc>
+        <w:tc>
+          <w:tcPr>
+            <w:tcW w:w="2336" w:type="dxa"/>
+          </w:tcPr>
+          <w:p>
+            <w:pPr>
+              <w:pStyle w:val="af6"/>
+            </w:pPr>
+            <w:r>
+              <w:t>-</w:t>
+            </w:r>
+          </w:p>
+        </w:tc>
+        <w:tc>
+          <w:tcPr>
+            <w:tcW w:w="2336" w:type="dxa"/>
+          </w:tcPr>
+          <w:p>
+            <w:pPr>
+              <w:pStyle w:val="af6"/>
+            </w:pPr>
+            <w:r>
+              <w:t>-</w:t>
+            </w:r>
+          </w:p>
+        </w:tc>
+        <w:tc>
+          <w:tcPr>
+            <w:tcW w:w="2336" w:type="dxa"/>
+          </w:tcPr>
+          <w:p>
+            <w:pPr>
+              <w:pStyle w:val="af6"/>
+            </w:pPr>
+            <w:r>
+              <w:t>+</w:t>
+            </w:r>
+          </w:p>
+        </w:tc>
+      </w:tr>
+      <w:tr>
+        <w:tc>
+          <w:tcPr>
+            <w:tcW w:w="2336" w:type="dxa"/>
+          </w:tcPr>
+          <w:p>
+            <w:pPr>
+              <w:pStyle w:val="af6"/>
+            </w:pPr>
+            <w:r>
+              <w:t>Интеграция с системами автоматизации ресторана</w:t>
+            </w:r>
+          </w:p>
+        </w:tc>
+        <w:tc>
+          <w:tcPr>
+            <w:tcW w:w="2336" w:type="dxa"/>
+          </w:tcPr>
+          <w:p>
+            <w:pPr>
+              <w:pStyle w:val="af6"/>
+            </w:pPr>
+            <w:r>
+              <w:t>+</w:t>
+            </w:r>
+          </w:p>
+        </w:tc>
+        <w:tc>
+          <w:tcPr>
+            <w:tcW w:w="2336" w:type="dxa"/>
+          </w:tcPr>
+          <w:p>
+            <w:pPr>
+              <w:pStyle w:val="af6"/>
+            </w:pPr>
+            <w:r>
+              <w:t>-</w:t>
+            </w:r>
+          </w:p>
+        </w:tc>
+        <w:tc>
+          <w:tcPr>
+            <w:tcW w:w="2336" w:type="dxa"/>
+          </w:tcPr>
+          <w:p>
+            <w:pPr>
+              <w:pStyle w:val="af6"/>
+            </w:pPr>
+            <w:r>
+              <w:t>+</w:t>
+            </w:r>
+          </w:p>
+        </w:tc>
+      </w:tr>
+      <w:tr>
+        <w:tc>
+          <w:tcPr>
+            <w:tcW w:w="2336" w:type="dxa"/>
+          </w:tcPr>
+          <w:p>
+            <w:pPr>
+              <w:pStyle w:val="af6"/>
+            </w:pPr>
+            <w:r>
+              <w:t>Стоимость</w:t>
+            </w:r>
+          </w:p>
+        </w:tc>
+        <w:tc>
+          <w:tcPr>
+            <w:tcW w:w="2336" w:type="dxa"/>
+          </w:tcPr>
+          <w:p>
+            <w:pPr>
+              <w:pStyle w:val="af6"/>
+            </w:pPr>
+            <w:r>
+              <w:t>Договорная</w:t>
+            </w:r>
+          </w:p>
+        </w:tc>
+        <w:tc>
+          <w:tcPr>
+            <w:tcW w:w="2336" w:type="dxa"/>
+          </w:tcPr>
+          <w:p>
+            <w:pPr>
+              <w:pStyle w:val="af6"/>
+            </w:pPr>
+            <w:r>
+              <w:t>3 000 ₽/месяц</w:t>
+            </w:r>
+          </w:p>
+        </w:tc>
+        <w:tc>
+          <w:tcPr>
+            <w:tcW w:w="2336" w:type="dxa"/>
+          </w:tcPr>
+          <w:p>
+            <w:pPr>
+              <w:pStyle w:val="af6"/>
+            </w:pPr>
+            <w:r>
+              <w:t>2900 ₽/мес.</w:t>
+            </w:r>
+          </w:p>
+        </w:tc>
+      </w:tr>
+    </w:tbl>
+    <w:p>
+      <w:pPr>
+        <w:pStyle w:val="af4"/>
+      </w:pPr>
+    </w:p>
+    <w:p>
+      <w:pPr>
         <w:pStyle w:val="a4"/>
         <w:rPr>
           <w:lang w:val="en-US"/>
@@ -5084,6 +5471,7 @@
         <w:rPr>
           <w:noProof/>
         </w:rPr>
+        <w:lastRenderedPageBreak/>
         <w:drawing>
           <wp:inline distT="0" distB="0" distL="0" distR="0" wp14:anchorId="74ECE9DC" wp14:editId="58E29268">
             <wp:extent cx="5939790" cy="2703830"/>
@@ -5150,7 +5538,6 @@
         <w:rPr>
           <w:noProof/>
         </w:rPr>
-        <w:lastRenderedPageBreak/>
         <w:drawing>
           <wp:inline distT="0" distB="0" distL="0" distR="0" wp14:anchorId="22E46899" wp14:editId="74F35646">
             <wp:extent cx="5939790" cy="2703830"/>
@@ -5217,6 +5604,7 @@
         <w:rPr>
           <w:noProof/>
         </w:rPr>
+        <w:lastRenderedPageBreak/>
         <w:drawing>
           <wp:inline distT="0" distB="0" distL="0" distR="0" wp14:anchorId="3F60BCB9" wp14:editId="24C16780">
             <wp:extent cx="5939790" cy="2703830"/>
@@ -5299,28 +5687,28 @@
         <w:pStyle w:val="a4"/>
       </w:pPr>
       <w:r>
+        <w:t>GuestMe</w:t>
+      </w:r>
+    </w:p>
+    <w:p>
+      <w:pPr>
+        <w:pStyle w:val="af4"/>
+      </w:pPr>
+      <w:r>
+        <w:t>Рестораны, которые уже работают на iiko, могут не искать отдельный сервис для бронирования столов, а просто подключить дополнительный модуль — GuestMe. Он поддерживает основные функции аналогичных инструментов: мгновенная интеграция с системой автоматизации, быстрое получение информации о зале и гостях из iiko, при поступлении звонка от гостя персонал сразу видит всю информацию о нем. Есть удобная схема залов для оформления резерва, работа с банкетами. Виджеты бронирования для любых площадок — сайт, социальные сети, карты. Невозможность овербукинга. Функцию бронирования также можно отключать в некоторых дни или часы.</w:t>
+      </w:r>
+    </w:p>
+    <w:p>
+      <w:pPr>
+        <w:pStyle w:val="af5"/>
+      </w:pPr>
+      <w:r>
+        <w:rPr>
+          <w:noProof/>
+        </w:rPr>
         <w:lastRenderedPageBreak/>
-        <w:t>GuestMe</w:t>
-      </w:r>
-    </w:p>
-    <w:p>
-      <w:pPr>
-        <w:pStyle w:val="af4"/>
-      </w:pPr>
-      <w:r>
-        <w:t>Рестораны, которые уже работают на iiko, могут не искать отдельный сервис для бронирования столов, а просто подключить дополнительный модуль — GuestMe. Он поддерживает основные функции аналогичных инструментов: мгновенная интеграция с системой автоматизации, быстрое получение информации о зале и гостях из iiko, при поступлении звонка от гостя персонал сразу видит всю информацию о нем. Есть удобная схема залов для оформления резерва, работа с банкетами. Виджеты бронирования для любых площадок — сайт, социальные сети, карты. Невозможность овербукинга. Функцию бронирования также можно отключать в некоторых дни или часы.</w:t>
-      </w:r>
-    </w:p>
-    <w:p>
-      <w:pPr>
-        <w:pStyle w:val="af5"/>
-      </w:pPr>
-      <w:r>
-        <w:rPr>
-          <w:noProof/>
-        </w:rPr>
         <w:drawing>
-          <wp:inline distT="0" distB="0" distL="0" distR="0" wp14:anchorId="5DB02128" wp14:editId="10686555">
+          <wp:inline distT="0" distB="0" distL="0" distR="0" wp14:anchorId="5DB02128" wp14:editId="7ECC8D51">
             <wp:extent cx="5939790" cy="3221355"/>
             <wp:effectExtent l="0" t="0" r="3810" b="0"/>
             <wp:docPr id="1791495137" name="Рисунок 4"/>
@@ -7302,6 +7690,29 @@
       <w:kern w:val="0"/>
       <w:sz w:val="28"/>
       <w:szCs w:val="28"/>
+    </w:rPr>
+  </w:style>
+  <w:style w:type="paragraph" w:styleId="4">
+    <w:name w:val="heading 4"/>
+    <w:basedOn w:val="a9"/>
+    <w:next w:val="a9"/>
+    <w:link w:val="40"/>
+    <w:uiPriority w:val="9"/>
+    <w:semiHidden/>
+    <w:unhideWhenUsed/>
+    <w:qFormat/>
+    <w:rsid w:val="00FE5E72"/>
+    <w:pPr>
+      <w:keepNext/>
+      <w:keepLines/>
+      <w:spacing w:before="40" w:after="0"/>
+      <w:outlineLvl w:val="3"/>
+    </w:pPr>
+    <w:rPr>
+      <w:rFonts w:asciiTheme="majorHAnsi" w:eastAsiaTheme="majorEastAsia" w:hAnsiTheme="majorHAnsi" w:cstheme="majorBidi"/>
+      <w:i/>
+      <w:iCs/>
+      <w:color w:val="2F5496" w:themeColor="accent1" w:themeShade="BF"/>
     </w:rPr>
   </w:style>
   <w:style w:type="character" w:default="1" w:styleId="aa">
@@ -7878,6 +8289,21 @@
       <w14:ligatures w14:val="none"/>
     </w:rPr>
   </w:style>
+  <w:style w:type="character" w:customStyle="1" w:styleId="40">
+    <w:name w:val="Заголовок 4 Знак"/>
+    <w:basedOn w:val="aa"/>
+    <w:link w:val="4"/>
+    <w:uiPriority w:val="9"/>
+    <w:semiHidden/>
+    <w:rsid w:val="00FE5E72"/>
+    <w:rPr>
+      <w:rFonts w:asciiTheme="majorHAnsi" w:eastAsiaTheme="majorEastAsia" w:hAnsiTheme="majorHAnsi" w:cstheme="majorBidi"/>
+      <w:i/>
+      <w:iCs/>
+      <w:color w:val="2F5496" w:themeColor="accent1" w:themeShade="BF"/>
+      <w14:ligatures w14:val="none"/>
+    </w:rPr>
+  </w:style>
 </w:styles>
 </file>
 

</xml_diff>

<commit_message>
doc: add terminology section to technical specification
</commit_message>
<xml_diff>
--- a/documentation/specification/Техническое задание.docx
+++ b/documentation/specification/Техническое задание.docx
@@ -151,7 +151,16 @@
           <w:i/>
           <w:sz w:val="28"/>
         </w:rPr>
-        <w:t xml:space="preserve">(Старший преподаватель, </w:t>
+        <w:t xml:space="preserve">(Старший </w:t>
+      </w:r>
+      <w:proofErr w:type="gramStart"/>
+      <w:r>
+        <w:rPr>
+          <w:rFonts w:ascii="Times New Roman" w:hAnsi="Times New Roman" w:cs="Times New Roman"/>
+          <w:i/>
+          <w:sz w:val="28"/>
+        </w:rPr>
+        <w:t xml:space="preserve">преподаватель, </w:t>
       </w:r>
       <w:r>
         <w:rPr>
@@ -170,6 +179,7 @@
         </w:rPr>
         <w:t>Воронежский</w:t>
       </w:r>
+      <w:proofErr w:type="gramEnd"/>
       <w:r>
         <w:rPr>
           <w:rFonts w:ascii="Times New Roman" w:hAnsi="Times New Roman" w:cs="Times New Roman"/>
@@ -462,6 +472,7 @@
         </w:rPr>
         <w:t xml:space="preserve">Мобильное приложение для бронирования мест в ресторанах и барах </w:t>
       </w:r>
+      <w:proofErr w:type="spellStart"/>
       <w:r>
         <w:rPr>
           <w:rFonts w:ascii="Times New Roman" w:hAnsi="Times New Roman" w:cs="Times New Roman"/>
@@ -471,6 +482,7 @@
         </w:rPr>
         <w:t>Restobook</w:t>
       </w:r>
+      <w:proofErr w:type="spellEnd"/>
     </w:p>
     <w:p>
       <w:pPr>
@@ -572,6 +584,7 @@
           <w:sz w:val="28"/>
         </w:rPr>
       </w:pPr>
+      <w:proofErr w:type="spellStart"/>
       <w:r>
         <w:rPr>
           <w:rFonts w:ascii="Times New Roman" w:hAnsi="Times New Roman" w:cs="Times New Roman"/>
@@ -581,6 +594,7 @@
         </w:rPr>
         <w:t>Restobook</w:t>
       </w:r>
+      <w:proofErr w:type="spellEnd"/>
     </w:p>
     <w:p>
       <w:pPr>
@@ -957,6 +971,160 @@
     </w:p>
     <w:p>
       <w:pPr>
+        <w:pStyle w:val="af4"/>
+      </w:pPr>
+      <w:r>
+        <w:rPr>
+          <w:b/>
+          <w:bCs/>
+        </w:rPr>
+        <w:t>Администратор</w:t>
+      </w:r>
+      <w:r>
+        <w:rPr>
+          <w:b/>
+          <w:bCs/>
+        </w:rPr>
+        <w:t xml:space="preserve"> вендора</w:t>
+      </w:r>
+      <w:r>
+        <w:t xml:space="preserve"> – сотрудник</w:t>
+      </w:r>
+      <w:r>
+        <w:t xml:space="preserve">, принимающий от администраторов ресторанов заявки на </w:t>
+      </w:r>
+      <w:r>
+        <w:t>создание учётной записи в</w:t>
+      </w:r>
+      <w:r>
+        <w:t xml:space="preserve"> разрабатываемом мобильно приложени</w:t>
+      </w:r>
+      <w:r>
+        <w:t>и.</w:t>
+      </w:r>
+    </w:p>
+    <w:p>
+      <w:pPr>
+        <w:pStyle w:val="af4"/>
+      </w:pPr>
+      <w:r>
+        <w:rPr>
+          <w:b/>
+          <w:bCs/>
+        </w:rPr>
+        <w:t>Администратор ресторана</w:t>
+      </w:r>
+      <w:r>
+        <w:t xml:space="preserve"> – сотрудник ресторан</w:t>
+      </w:r>
+      <w:r>
+        <w:t xml:space="preserve">а, подавший заявку на </w:t>
+      </w:r>
+      <w:r>
+        <w:t>создание учётной записи в</w:t>
+      </w:r>
+      <w:r>
+        <w:t xml:space="preserve"> мобильном приложени</w:t>
+      </w:r>
+      <w:r>
+        <w:t>и</w:t>
+      </w:r>
+      <w:r>
+        <w:t xml:space="preserve"> и в последующем</w:t>
+      </w:r>
+      <w:r>
+        <w:t xml:space="preserve"> имеющий</w:t>
+      </w:r>
+      <w:r>
+        <w:t xml:space="preserve"> доступ к редактированию информации о сотрудниках и столах</w:t>
+      </w:r>
+      <w:r>
+        <w:t>.</w:t>
+      </w:r>
+    </w:p>
+    <w:p>
+      <w:pPr>
+        <w:pStyle w:val="af4"/>
+      </w:pPr>
+      <w:r>
+        <w:rPr>
+          <w:b/>
+          <w:bCs/>
+        </w:rPr>
+        <w:t>Сотрудник ресторана</w:t>
+      </w:r>
+      <w:r>
+        <w:t xml:space="preserve"> – человек, имеющий </w:t>
+      </w:r>
+      <w:r>
+        <w:t>учётную запись в</w:t>
+      </w:r>
+      <w:r>
+        <w:t xml:space="preserve"> </w:t>
+      </w:r>
+      <w:r>
+        <w:t>мобильном</w:t>
+      </w:r>
+      <w:r>
+        <w:t xml:space="preserve"> </w:t>
+      </w:r>
+      <w:r>
+        <w:t>приложени</w:t>
+      </w:r>
+      <w:r>
+        <w:t>и.</w:t>
+      </w:r>
+    </w:p>
+    <w:p>
+      <w:pPr>
+        <w:pStyle w:val="af4"/>
+      </w:pPr>
+      <w:r>
+        <w:rPr>
+          <w:b/>
+          <w:bCs/>
+        </w:rPr>
+        <w:t>Сервер, серверная часть</w:t>
+      </w:r>
+      <w:r>
+        <w:t xml:space="preserve"> – компьютер, обслуживающий другие компьютеры (клиентов) и предоставляющий им свои ресурсы для выполнения определенных задач.</w:t>
+      </w:r>
+    </w:p>
+    <w:p>
+      <w:pPr>
+        <w:pStyle w:val="af4"/>
+      </w:pPr>
+      <w:r>
+        <w:rPr>
+          <w:b/>
+          <w:bCs/>
+        </w:rPr>
+        <w:t>Клиентская сторона</w:t>
+      </w:r>
+      <w:r>
+        <w:t xml:space="preserve"> – компьютер, использующий ресурсы сервера и предоставляющий пользователю возможность взаимодействия с системой.</w:t>
+      </w:r>
+    </w:p>
+    <w:p>
+      <w:pPr>
+        <w:pStyle w:val="af4"/>
+        <w:rPr>
+          <w:highlight w:val="yellow"/>
+        </w:rPr>
+      </w:pPr>
+      <w:r>
+        <w:rPr>
+          <w:b/>
+          <w:bCs/>
+        </w:rPr>
+        <w:t>REST API (REST)</w:t>
+      </w:r>
+      <w:r>
+        <w:t xml:space="preserve"> – стиль архитектуры программного обеспечения для построения масштабируемых веб-приложений.</w:t>
+      </w:r>
+    </w:p>
+    <w:p>
+      <w:pPr>
         <w:pStyle w:val="a2"/>
       </w:pPr>
       <w:r>
@@ -997,12 +1165,14 @@
       <w:r>
         <w:t xml:space="preserve"> </w:t>
       </w:r>
+      <w:proofErr w:type="spellStart"/>
       <w:r>
         <w:rPr>
           <w:lang w:val="en-US"/>
         </w:rPr>
         <w:t>Restobook</w:t>
       </w:r>
+      <w:proofErr w:type="spellEnd"/>
       <w:r>
         <w:t>».</w:t>
       </w:r>
@@ -1020,12 +1190,14 @@
       <w:r>
         <w:t>«</w:t>
       </w:r>
+      <w:proofErr w:type="spellStart"/>
       <w:r>
         <w:rPr>
           <w:lang w:val="en-US"/>
         </w:rPr>
         <w:t>Restobook</w:t>
       </w:r>
+      <w:proofErr w:type="spellEnd"/>
       <w:r>
         <w:t>”</w:t>
       </w:r>
@@ -1111,8 +1283,21 @@
       <w:pPr>
         <w:pStyle w:val="a8"/>
       </w:pPr>
-      <w:r>
-        <w:t>Насайр Марьям Магди Захи</w:t>
+      <w:proofErr w:type="spellStart"/>
+      <w:r>
+        <w:t>Насайр</w:t>
+      </w:r>
+      <w:proofErr w:type="spellEnd"/>
+      <w:r>
+        <w:t xml:space="preserve"> Марьям </w:t>
+      </w:r>
+      <w:proofErr w:type="spellStart"/>
+      <w:r>
+        <w:t>Магди</w:t>
+      </w:r>
+      <w:proofErr w:type="spellEnd"/>
+      <w:r>
+        <w:t xml:space="preserve"> Захи</w:t>
       </w:r>
     </w:p>
     <w:p>
@@ -1120,7 +1305,15 @@
         <w:pStyle w:val="a8"/>
       </w:pPr>
       <w:r>
-        <w:t>Ноэль Жулмист Филс</w:t>
+        <w:t xml:space="preserve">Ноэль </w:t>
+      </w:r>
+      <w:proofErr w:type="spellStart"/>
+      <w:r>
+        <w:t>Жулмист</w:t>
+      </w:r>
+      <w:proofErr w:type="spellEnd"/>
+      <w:r>
+        <w:t xml:space="preserve"> Филс</w:t>
       </w:r>
     </w:p>
     <w:p>
@@ -1228,7 +1421,22 @@
         <w:pStyle w:val="af4"/>
       </w:pPr>
       <w:r>
-        <w:t>Работы по созданию автоматизированной системы должны начаться 16.02.2024 и завершиться 01.06.2024.</w:t>
+        <w:t xml:space="preserve">Работы по созданию </w:t>
+      </w:r>
+      <w:r>
+        <w:t>мобильного</w:t>
+      </w:r>
+      <w:r>
+        <w:t xml:space="preserve"> </w:t>
+      </w:r>
+      <w:r>
+        <w:t>приложения</w:t>
+      </w:r>
+      <w:r>
+        <w:t xml:space="preserve"> </w:t>
+      </w:r>
+      <w:r>
+        <w:t>должны начаться 16.02.2024 и завершиться 01.06.2024.</w:t>
       </w:r>
     </w:p>
     <w:p>
@@ -1337,19 +1545,7 @@
         <w:t>обраб</w:t>
       </w:r>
       <w:r>
-        <w:t xml:space="preserve">отки </w:t>
-      </w:r>
-      <w:r>
-        <w:t>сотрудник</w:t>
-      </w:r>
-      <w:r>
-        <w:t>ами</w:t>
-      </w:r>
-      <w:r>
-        <w:t xml:space="preserve"> ресторанов и баров</w:t>
-      </w:r>
-      <w:r>
-        <w:t xml:space="preserve"> </w:t>
+        <w:t xml:space="preserve">отки сотрудниками ресторанов и баров </w:t>
       </w:r>
       <w:r>
         <w:t>зая</w:t>
@@ -1395,7 +1591,22 @@
         <w:pStyle w:val="af4"/>
       </w:pPr>
       <w:r>
-        <w:t>Приложение должно иметь архитектуру, соответствующую модели Клиент-Серверного взаимодействия на основе REST API.</w:t>
+        <w:t>М</w:t>
+      </w:r>
+      <w:r>
+        <w:t>обильного</w:t>
+      </w:r>
+      <w:r>
+        <w:t xml:space="preserve"> </w:t>
+      </w:r>
+      <w:r>
+        <w:t>приложения</w:t>
+      </w:r>
+      <w:r>
+        <w:t xml:space="preserve"> </w:t>
+      </w:r>
+      <w:r>
+        <w:t>должно иметь архитектуру, соответствующую модели Клиент-Серверного взаимодействия на основе REST API.</w:t>
       </w:r>
     </w:p>
     <w:p>
@@ -1417,7 +1628,19 @@
         <w:pStyle w:val="af4"/>
       </w:pPr>
       <w:r>
-        <w:t>В долгосрочной перспективе возможны следующие направления модернизации АС:</w:t>
+        <w:t xml:space="preserve">В долгосрочной перспективе возможны следующие направления модернизации </w:t>
+      </w:r>
+      <w:r>
+        <w:t>мобильного</w:t>
+      </w:r>
+      <w:r>
+        <w:t xml:space="preserve"> </w:t>
+      </w:r>
+      <w:r>
+        <w:t>приложения</w:t>
+      </w:r>
+      <w:r>
+        <w:t>:</w:t>
       </w:r>
     </w:p>
     <w:p>
@@ -1537,12 +1760,42 @@
                 <w:lang w:val="en-US"/>
               </w:rPr>
             </w:pPr>
-            <w:r>
-              <w:rPr>
-                <w:lang w:val="en-US"/>
-              </w:rPr>
-              <w:t>Общие функциональные требования</w:t>
-            </w:r>
+            <w:proofErr w:type="spellStart"/>
+            <w:r>
+              <w:rPr>
+                <w:lang w:val="en-US"/>
+              </w:rPr>
+              <w:t>Общие</w:t>
+            </w:r>
+            <w:proofErr w:type="spellEnd"/>
+            <w:r>
+              <w:rPr>
+                <w:lang w:val="en-US"/>
+              </w:rPr>
+              <w:t xml:space="preserve"> </w:t>
+            </w:r>
+            <w:proofErr w:type="spellStart"/>
+            <w:r>
+              <w:rPr>
+                <w:lang w:val="en-US"/>
+              </w:rPr>
+              <w:t>функциональные</w:t>
+            </w:r>
+            <w:proofErr w:type="spellEnd"/>
+            <w:r>
+              <w:rPr>
+                <w:lang w:val="en-US"/>
+              </w:rPr>
+              <w:t xml:space="preserve"> </w:t>
+            </w:r>
+            <w:proofErr w:type="spellStart"/>
+            <w:r>
+              <w:rPr>
+                <w:lang w:val="en-US"/>
+              </w:rPr>
+              <w:t>требования</w:t>
+            </w:r>
+            <w:proofErr w:type="spellEnd"/>
           </w:p>
         </w:tc>
       </w:tr>
@@ -2810,15 +3063,28 @@
       </w:pPr>
       <w:r>
         <w:lastRenderedPageBreak/>
-        <w:t>СУБД PostgreSQL 16.2;</w:t>
+        <w:t xml:space="preserve">СУБД </w:t>
+      </w:r>
+      <w:proofErr w:type="spellStart"/>
+      <w:r>
+        <w:t>PostgreSQL</w:t>
+      </w:r>
+      <w:proofErr w:type="spellEnd"/>
+      <w:r>
+        <w:t xml:space="preserve"> 16.2;</w:t>
       </w:r>
     </w:p>
     <w:p>
       <w:pPr>
         <w:pStyle w:val="a8"/>
       </w:pPr>
-      <w:r>
-        <w:t>Keycloak 23.0.7.</w:t>
+      <w:proofErr w:type="spellStart"/>
+      <w:r>
+        <w:t>Keycloak</w:t>
+      </w:r>
+      <w:proofErr w:type="spellEnd"/>
+      <w:r>
+        <w:t xml:space="preserve"> 23.0.7.</w:t>
       </w:r>
     </w:p>
     <w:p>
@@ -2834,7 +3100,15 @@
         <w:pStyle w:val="a8"/>
       </w:pPr>
       <w:r>
-        <w:t>Язык программирования Dart версии 3.3.0</w:t>
+        <w:t xml:space="preserve">Язык программирования </w:t>
+      </w:r>
+      <w:proofErr w:type="spellStart"/>
+      <w:r>
+        <w:t>Dart</w:t>
+      </w:r>
+      <w:proofErr w:type="spellEnd"/>
+      <w:r>
+        <w:t xml:space="preserve"> версии 3.3.0</w:t>
       </w:r>
     </w:p>
     <w:p>
@@ -2844,8 +3118,13 @@
           <w:b/>
         </w:rPr>
       </w:pPr>
-      <w:r>
-        <w:t>Flutter SDK версии 3.19.1.</w:t>
+      <w:proofErr w:type="spellStart"/>
+      <w:r>
+        <w:t>Flutter</w:t>
+      </w:r>
+      <w:proofErr w:type="spellEnd"/>
+      <w:r>
+        <w:t xml:space="preserve"> SDK версии 3.19.1.</w:t>
       </w:r>
     </w:p>
     <w:p>
@@ -2876,7 +3155,22 @@
         <w:pStyle w:val="af4"/>
       </w:pPr>
       <w:r>
-        <w:t>Для обеспечения работоспособности приложения достаточно одного администратора вендора. Специальной квалификации не требуется, достаточно ознакомления с функциональностью сервисной страницы.</w:t>
+        <w:t xml:space="preserve">Для обеспечения работоспособности </w:t>
+      </w:r>
+      <w:r>
+        <w:t>мобильного</w:t>
+      </w:r>
+      <w:r>
+        <w:t xml:space="preserve"> </w:t>
+      </w:r>
+      <w:r>
+        <w:t>приложения</w:t>
+      </w:r>
+      <w:r>
+        <w:t xml:space="preserve"> </w:t>
+      </w:r>
+      <w:r>
+        <w:t>достаточно одного администратора вендора. Специальной квалификации не требуется, достаточно ознакомления с функциональностью сервисной страницы.</w:t>
       </w:r>
       <w:r>
         <w:t xml:space="preserve"> Режим работы свободный.</w:t>
@@ -4568,7 +4862,22 @@
         <w:pStyle w:val="af4"/>
       </w:pPr>
       <w:r>
-        <w:t>Состав и содержание работ по созданию сайта включают в себя</w:t>
+        <w:t xml:space="preserve">Состав и содержание работ по созданию </w:t>
+      </w:r>
+      <w:r>
+        <w:t>мобильного</w:t>
+      </w:r>
+      <w:r>
+        <w:t xml:space="preserve"> </w:t>
+      </w:r>
+      <w:r>
+        <w:t>приложения</w:t>
+      </w:r>
+      <w:r>
+        <w:t xml:space="preserve"> </w:t>
+      </w:r>
+      <w:r>
+        <w:t>включают в себя</w:t>
       </w:r>
       <w:r>
         <w:t xml:space="preserve"> </w:t>
@@ -4904,7 +5213,39 @@
         <w:t xml:space="preserve"> </w:t>
       </w:r>
       <w:r>
-        <w:t>на GitHub, распределены задачи проекта в таск-менеджере Trello, создан проект Miro с общей логикой системы, предоставлены промежуточные результаты по курсовому проекту</w:t>
+        <w:t xml:space="preserve">на </w:t>
+      </w:r>
+      <w:proofErr w:type="spellStart"/>
+      <w:r>
+        <w:t>GitHub</w:t>
+      </w:r>
+      <w:proofErr w:type="spellEnd"/>
+      <w:r>
+        <w:t xml:space="preserve">, распределены задачи проекта в </w:t>
+      </w:r>
+      <w:proofErr w:type="spellStart"/>
+      <w:r>
+        <w:t>таск</w:t>
+      </w:r>
+      <w:proofErr w:type="spellEnd"/>
+      <w:r>
+        <w:t xml:space="preserve">-менеджере </w:t>
+      </w:r>
+      <w:proofErr w:type="spellStart"/>
+      <w:r>
+        <w:t>Trello</w:t>
+      </w:r>
+      <w:proofErr w:type="spellEnd"/>
+      <w:r>
+        <w:t xml:space="preserve">, создан проект </w:t>
+      </w:r>
+      <w:proofErr w:type="spellStart"/>
+      <w:r>
+        <w:t>Miro</w:t>
+      </w:r>
+      <w:proofErr w:type="spellEnd"/>
+      <w:r>
+        <w:t xml:space="preserve"> с общей логикой системы, предоставлены промежуточные результаты по курсовому проекту</w:t>
       </w:r>
       <w:r>
         <w:t>,</w:t>
@@ -5133,9 +5474,11 @@
             <w:pPr>
               <w:pStyle w:val="af6"/>
             </w:pPr>
+            <w:proofErr w:type="spellStart"/>
             <w:r>
               <w:t>ReMarked</w:t>
             </w:r>
+            <w:proofErr w:type="spellEnd"/>
           </w:p>
         </w:tc>
         <w:tc>
@@ -5146,9 +5489,11 @@
             <w:pPr>
               <w:pStyle w:val="af6"/>
             </w:pPr>
+            <w:proofErr w:type="spellStart"/>
             <w:r>
               <w:t>Meetto</w:t>
             </w:r>
+            <w:proofErr w:type="spellEnd"/>
           </w:p>
         </w:tc>
         <w:tc>
@@ -5159,9 +5504,11 @@
             <w:pPr>
               <w:pStyle w:val="af6"/>
             </w:pPr>
+            <w:proofErr w:type="spellStart"/>
             <w:r>
               <w:t>GuestMe</w:t>
             </w:r>
+            <w:proofErr w:type="spellEnd"/>
           </w:p>
         </w:tc>
       </w:tr>
@@ -5448,19 +5795,45 @@
           <w:lang w:val="en-US"/>
         </w:rPr>
       </w:pPr>
+      <w:proofErr w:type="spellStart"/>
       <w:r>
         <w:rPr>
           <w:lang w:val="en-US"/>
         </w:rPr>
         <w:t>ReMarked</w:t>
       </w:r>
+      <w:proofErr w:type="spellEnd"/>
     </w:p>
     <w:p>
       <w:pPr>
         <w:pStyle w:val="af4"/>
       </w:pPr>
       <w:r>
-        <w:t>Облачный сервис, работает на телефонах, планшетах и ноутбуках. Заказы можно принимать через виджет, телеграм-бот и приложение. Система бронирования ReMarked рассчитана как на сетевые проекты, так и на одиночные заведения с высокой проходимостью. Позволяет клиентам автоматически резервировать места на сайте, гости получают уведомления/напоминания о брони через Whatsapp, есть возможность вносить депозиты и отправлять данные о резерве на кассу.</w:t>
+        <w:t xml:space="preserve">Облачный сервис, работает на телефонах, планшетах и ноутбуках. Заказы можно принимать через виджет, </w:t>
+      </w:r>
+      <w:proofErr w:type="spellStart"/>
+      <w:r>
+        <w:t>телеграм</w:t>
+      </w:r>
+      <w:proofErr w:type="spellEnd"/>
+      <w:r>
+        <w:t xml:space="preserve">-бот и приложение. Система бронирования </w:t>
+      </w:r>
+      <w:proofErr w:type="spellStart"/>
+      <w:r>
+        <w:t>ReMarked</w:t>
+      </w:r>
+      <w:proofErr w:type="spellEnd"/>
+      <w:r>
+        <w:t xml:space="preserve"> рассчитана как на сетевые проекты, так и на одиночные заведения с высокой проходимостью. Позволяет клиентам автоматически резервировать места на сайте, гости получают уведомления/напоминания о брони через </w:t>
+      </w:r>
+      <w:proofErr w:type="spellStart"/>
+      <w:r>
+        <w:t>Whatsapp</w:t>
+      </w:r>
+      <w:proofErr w:type="spellEnd"/>
+      <w:r>
+        <w:t>, есть возможность вносить депозиты и отправлять данные о резерве на кассу.</w:t>
       </w:r>
     </w:p>
     <w:p>
@@ -5667,9 +6040,11 @@
       <w:pPr>
         <w:pStyle w:val="a4"/>
       </w:pPr>
+      <w:proofErr w:type="spellStart"/>
       <w:r>
         <w:t>Meetto</w:t>
       </w:r>
+      <w:proofErr w:type="spellEnd"/>
     </w:p>
     <w:p>
       <w:pPr>
@@ -5686,16 +6061,42 @@
       <w:pPr>
         <w:pStyle w:val="a4"/>
       </w:pPr>
+      <w:proofErr w:type="spellStart"/>
       <w:r>
         <w:t>GuestMe</w:t>
       </w:r>
+      <w:proofErr w:type="spellEnd"/>
     </w:p>
     <w:p>
       <w:pPr>
         <w:pStyle w:val="af4"/>
       </w:pPr>
       <w:r>
-        <w:t>Рестораны, которые уже работают на iiko, могут не искать отдельный сервис для бронирования столов, а просто подключить дополнительный модуль — GuestMe. Он поддерживает основные функции аналогичных инструментов: мгновенная интеграция с системой автоматизации, быстрое получение информации о зале и гостях из iiko, при поступлении звонка от гостя персонал сразу видит всю информацию о нем. Есть удобная схема залов для оформления резерва, работа с банкетами. Виджеты бронирования для любых площадок — сайт, социальные сети, карты. Невозможность овербукинга. Функцию бронирования также можно отключать в некоторых дни или часы.</w:t>
+        <w:t xml:space="preserve">Рестораны, которые уже работают на </w:t>
+      </w:r>
+      <w:proofErr w:type="spellStart"/>
+      <w:r>
+        <w:t>iiko</w:t>
+      </w:r>
+      <w:proofErr w:type="spellEnd"/>
+      <w:r>
+        <w:t xml:space="preserve">, могут не искать отдельный сервис для бронирования столов, а просто подключить дополнительный модуль — </w:t>
+      </w:r>
+      <w:proofErr w:type="spellStart"/>
+      <w:r>
+        <w:t>GuestMe</w:t>
+      </w:r>
+      <w:proofErr w:type="spellEnd"/>
+      <w:r>
+        <w:t xml:space="preserve">. Он поддерживает основные функции аналогичных инструментов: мгновенная интеграция с системой автоматизации, быстрое получение информации о зале и гостях из </w:t>
+      </w:r>
+      <w:proofErr w:type="spellStart"/>
+      <w:r>
+        <w:t>iiko</w:t>
+      </w:r>
+      <w:proofErr w:type="spellEnd"/>
+      <w:r>
+        <w:t>, при поступлении звонка от гостя персонал сразу видит всю информацию о нем. Есть удобная схема залов для оформления резерва, работа с банкетами. Виджеты бронирования для любых площадок — сайт, социальные сети, карты. Невозможность овербукинга. Функцию бронирования также можно отключать в некоторых дни или часы.</w:t>
       </w:r>
     </w:p>
     <w:p>
@@ -5708,7 +6109,7 @@
         </w:rPr>
         <w:lastRenderedPageBreak/>
         <w:drawing>
-          <wp:inline distT="0" distB="0" distL="0" distR="0" wp14:anchorId="5DB02128" wp14:editId="7ECC8D51">
+          <wp:inline distT="0" distB="0" distL="0" distR="0" wp14:anchorId="5DB02128" wp14:editId="10CA2AC3">
             <wp:extent cx="5939790" cy="3221355"/>
             <wp:effectExtent l="0" t="0" r="3810" b="0"/>
             <wp:docPr id="1791495137" name="Рисунок 4"/>
@@ -5815,6 +6216,7 @@
         <w:docPartUnique/>
       </w:docPartObj>
     </w:sdtPr>
+    <w:sdtEndPr/>
     <w:sdtContent>
       <w:p>
         <w:pPr>
@@ -5860,6 +6262,7 @@
         <w:docPartUnique/>
       </w:docPartObj>
     </w:sdtPr>
+    <w:sdtEndPr/>
     <w:sdtContent>
       <w:p>
         <w:pPr>

</xml_diff>